<commit_message>
Agregacion de hipervinculos al archivo llamado A ctividad_07_JAMA.doc
</commit_message>
<xml_diff>
--- a/Actividad_07_JAMA.docx
+++ b/Actividad_07_JAMA.docx
@@ -1,6 +1,6 @@
 
 <file path=word/document.xml><?xml version="1.0" encoding="utf-8"?>
-<w:document xmlns:wpc="http://schemas.microsoft.com/office/word/2010/wordprocessingCanvas" xmlns:mc="http://schemas.openxmlformats.org/markup-compatibility/2006" xmlns:o="urn:schemas-microsoft-com:office:office" xmlns:r="http://schemas.openxmlformats.org/officeDocument/2006/relationships" xmlns:m="http://schemas.openxmlformats.org/officeDocument/2006/math" xmlns:v="urn:schemas-microsoft-com:vml" xmlns:wp14="http://schemas.microsoft.com/office/word/2010/wordprocessingDrawing" xmlns:wp="http://schemas.openxmlformats.org/drawingml/2006/wordprocessingDrawing" xmlns:w10="urn:schemas-microsoft-com:office:word" xmlns:w="http://schemas.openxmlformats.org/wordprocessingml/2006/main" xmlns:w14="http://schemas.microsoft.com/office/word/2010/wordml" xmlns:w15="http://schemas.microsoft.com/office/word/2012/wordml" xmlns:wpg="http://schemas.microsoft.com/office/word/2010/wordprocessingGroup" xmlns:wpi="http://schemas.microsoft.com/office/word/2010/wordprocessingInk" xmlns:wne="http://schemas.microsoft.com/office/word/2006/wordml" xmlns:wps="http://schemas.microsoft.com/office/word/2010/wordprocessingShape" mc:Ignorable="w14 w15 wp14">
+<w:document xmlns:wpc="http://schemas.microsoft.com/office/word/2010/wordprocessingCanvas" xmlns:cx="http://schemas.microsoft.com/office/drawing/2014/chartex" xmlns:cx1="http://schemas.microsoft.com/office/drawing/2015/9/8/chartex" xmlns:cx2="http://schemas.microsoft.com/office/drawing/2015/10/21/chartex" xmlns:cx3="http://schemas.microsoft.com/office/drawing/2016/5/9/chartex" xmlns:cx4="http://schemas.microsoft.com/office/drawing/2016/5/10/chartex" xmlns:cx5="http://schemas.microsoft.com/office/drawing/2016/5/11/chartex" xmlns:cx6="http://schemas.microsoft.com/office/drawing/2016/5/12/chartex" xmlns:cx7="http://schemas.microsoft.com/office/drawing/2016/5/13/chartex" xmlns:cx8="http://schemas.microsoft.com/office/drawing/2016/5/14/chartex" xmlns:mc="http://schemas.openxmlformats.org/markup-compatibility/2006" xmlns:aink="http://schemas.microsoft.com/office/drawing/2016/ink" xmlns:am3d="http://schemas.microsoft.com/office/drawing/2017/model3d" xmlns:o="urn:schemas-microsoft-com:office:office" xmlns:r="http://schemas.openxmlformats.org/officeDocument/2006/relationships" xmlns:m="http://schemas.openxmlformats.org/officeDocument/2006/math" xmlns:v="urn:schemas-microsoft-com:vml" xmlns:wp14="http://schemas.microsoft.com/office/word/2010/wordprocessingDrawing" xmlns:wp="http://schemas.openxmlformats.org/drawingml/2006/wordprocessingDrawing" xmlns:w10="urn:schemas-microsoft-com:office:word" xmlns:w="http://schemas.openxmlformats.org/wordprocessingml/2006/main" xmlns:w14="http://schemas.microsoft.com/office/word/2010/wordml" xmlns:w15="http://schemas.microsoft.com/office/word/2012/wordml" xmlns:w16cex="http://schemas.microsoft.com/office/word/2018/wordml/cex" xmlns:w16cid="http://schemas.microsoft.com/office/word/2016/wordml/cid" xmlns:w16="http://schemas.microsoft.com/office/word/2018/wordml" xmlns:w16se="http://schemas.microsoft.com/office/word/2015/wordml/symex" xmlns:wpg="http://schemas.microsoft.com/office/word/2010/wordprocessingGroup" xmlns:wpi="http://schemas.microsoft.com/office/word/2010/wordprocessingInk" xmlns:wne="http://schemas.microsoft.com/office/word/2006/wordml" xmlns:wps="http://schemas.microsoft.com/office/word/2010/wordprocessingShape" mc:Ignorable="w14 w15 w16se w16cid w16 w16cex wp14">
   <w:body>
     <w:p>
       <w:pPr>
@@ -311,7 +311,7 @@
     </w:p>
     <w:tbl>
       <w:tblPr>
-        <w:tblStyle w:val="Tabladecuadrcula4-nfasis6"/>
+        <w:tblStyle w:val="Tablaconcuadrcula4-nfasis6"/>
         <w:tblW w:w="10304" w:type="dxa"/>
         <w:tblInd w:w="-742" w:type="dxa"/>
         <w:tblLook w:val="04A0" w:firstRow="1" w:lastRow="0" w:firstColumn="1" w:lastColumn="0" w:noHBand="0" w:noVBand="1"/>
@@ -694,25 +694,7 @@
                 <w:b w:val="0"/>
                 <w:lang w:val="es-ES_tradnl" w:eastAsia="es-MX"/>
               </w:rPr>
-              <w:t xml:space="preserve">Alfonso </w:t>
-            </w:r>
-            <w:proofErr w:type="spellStart"/>
-            <w:r>
-              <w:rPr>
-                <w:rFonts w:eastAsia="Times New Roman"/>
-                <w:b w:val="0"/>
-                <w:lang w:val="es-ES_tradnl" w:eastAsia="es-MX"/>
-              </w:rPr>
-              <w:t>Yafhil</w:t>
-            </w:r>
-            <w:proofErr w:type="spellEnd"/>
-            <w:r>
-              <w:rPr>
-                <w:rFonts w:eastAsia="Times New Roman"/>
-                <w:b w:val="0"/>
-                <w:lang w:val="es-ES_tradnl" w:eastAsia="es-MX"/>
-              </w:rPr>
-              <w:t xml:space="preserve"> Solórzano Tinajero</w:t>
+              <w:t>Alfonso Yafhil Solórzano Tinajero</w:t>
             </w:r>
           </w:p>
         </w:tc>
@@ -1063,7 +1045,7 @@
       <w:sdtContent>
         <w:p>
           <w:pPr>
-            <w:pStyle w:val="TtulodeTDC"/>
+            <w:pStyle w:val="TtuloTDC"/>
           </w:pPr>
           <w:r>
             <w:rPr>
@@ -1079,7 +1061,10 @@
               <w:tab w:val="right" w:leader="dot" w:pos="8828"/>
             </w:tabs>
             <w:rPr>
+              <w:rFonts w:asciiTheme="minorHAnsi" w:eastAsiaTheme="minorEastAsia" w:hAnsiTheme="minorHAnsi"/>
               <w:noProof/>
+              <w:sz w:val="22"/>
+              <w:lang w:eastAsia="es-MX"/>
             </w:rPr>
           </w:pPr>
           <w:r>
@@ -1091,7 +1076,7 @@
           <w:r>
             <w:fldChar w:fldCharType="separate"/>
           </w:r>
-          <w:hyperlink w:anchor="_Toc47093769" w:history="1">
+          <w:hyperlink w:anchor="_Toc48333159" w:history="1">
             <w:r>
               <w:rPr>
                 <w:rStyle w:val="Hipervnculo"/>
@@ -1118,7 +1103,7 @@
                 <w:noProof/>
                 <w:webHidden/>
               </w:rPr>
-              <w:instrText xml:space="preserve"> PAGEREF _Toc47093769 \h </w:instrText>
+              <w:instrText xml:space="preserve"> PAGEREF _Toc48333159 \h </w:instrText>
             </w:r>
             <w:r>
               <w:rPr>
@@ -1156,10 +1141,13 @@
               <w:tab w:val="right" w:leader="dot" w:pos="8828"/>
             </w:tabs>
             <w:rPr>
+              <w:rFonts w:asciiTheme="minorHAnsi" w:eastAsiaTheme="minorEastAsia" w:hAnsiTheme="minorHAnsi"/>
               <w:noProof/>
+              <w:sz w:val="22"/>
+              <w:lang w:eastAsia="es-MX"/>
             </w:rPr>
           </w:pPr>
-          <w:hyperlink w:anchor="_Toc47093770" w:history="1">
+          <w:hyperlink w:anchor="_Toc48333160" w:history="1">
             <w:r>
               <w:rPr>
                 <w:rStyle w:val="Hipervnculo"/>
@@ -1186,7 +1174,7 @@
                 <w:noProof/>
                 <w:webHidden/>
               </w:rPr>
-              <w:instrText xml:space="preserve"> PAGEREF _Toc47093770 \h </w:instrText>
+              <w:instrText xml:space="preserve"> PAGEREF _Toc48333160 \h </w:instrText>
             </w:r>
             <w:r>
               <w:rPr>
@@ -1206,7 +1194,150 @@
                 <w:noProof/>
                 <w:webHidden/>
               </w:rPr>
-              <w:t>3</w:t>
+              <w:t>4</w:t>
+            </w:r>
+            <w:r>
+              <w:rPr>
+                <w:noProof/>
+                <w:webHidden/>
+              </w:rPr>
+              <w:fldChar w:fldCharType="end"/>
+            </w:r>
+          </w:hyperlink>
+        </w:p>
+        <w:p>
+          <w:pPr>
+            <w:pStyle w:val="TDC1"/>
+            <w:tabs>
+              <w:tab w:val="right" w:leader="dot" w:pos="8828"/>
+            </w:tabs>
+            <w:rPr>
+              <w:rFonts w:asciiTheme="minorHAnsi" w:eastAsiaTheme="minorEastAsia" w:hAnsiTheme="minorHAnsi"/>
+              <w:noProof/>
+              <w:sz w:val="22"/>
+              <w:lang w:eastAsia="es-MX"/>
+            </w:rPr>
+          </w:pPr>
+          <w:hyperlink w:anchor="_Toc48333161" w:history="1">
+            <w:r>
+              <w:rPr>
+                <w:rStyle w:val="Hipervnculo"/>
+                <w:noProof/>
+              </w:rPr>
+              <w:t>Reflexiones</w:t>
+            </w:r>
+            <w:r>
+              <w:rPr>
+                <w:noProof/>
+                <w:webHidden/>
+              </w:rPr>
+              <w:tab/>
+            </w:r>
+            <w:r>
+              <w:rPr>
+                <w:noProof/>
+                <w:webHidden/>
+              </w:rPr>
+              <w:fldChar w:fldCharType="begin"/>
+            </w:r>
+            <w:r>
+              <w:rPr>
+                <w:noProof/>
+                <w:webHidden/>
+              </w:rPr>
+              <w:instrText xml:space="preserve"> PAGEREF _Toc48333161 \h </w:instrText>
+            </w:r>
+            <w:r>
+              <w:rPr>
+                <w:noProof/>
+                <w:webHidden/>
+              </w:rPr>
+            </w:r>
+            <w:r>
+              <w:rPr>
+                <w:noProof/>
+                <w:webHidden/>
+              </w:rPr>
+              <w:fldChar w:fldCharType="separate"/>
+            </w:r>
+            <w:r>
+              <w:rPr>
+                <w:noProof/>
+                <w:webHidden/>
+              </w:rPr>
+              <w:t>6</w:t>
+            </w:r>
+            <w:r>
+              <w:rPr>
+                <w:noProof/>
+                <w:webHidden/>
+              </w:rPr>
+              <w:fldChar w:fldCharType="end"/>
+            </w:r>
+          </w:hyperlink>
+        </w:p>
+        <w:p>
+          <w:pPr>
+            <w:pStyle w:val="TDC1"/>
+            <w:tabs>
+              <w:tab w:val="right" w:leader="dot" w:pos="8828"/>
+            </w:tabs>
+            <w:rPr>
+              <w:rFonts w:asciiTheme="minorHAnsi" w:eastAsiaTheme="minorEastAsia" w:hAnsiTheme="minorHAnsi"/>
+              <w:noProof/>
+              <w:sz w:val="22"/>
+              <w:lang w:eastAsia="es-MX"/>
+            </w:rPr>
+          </w:pPr>
+          <w:hyperlink w:anchor="_Toc48333162" w:history="1">
+            <w:r>
+              <w:rPr>
+                <w:rStyle w:val="Hipervnculo"/>
+                <w:noProof/>
+                <w:lang w:val="es-ES"/>
+              </w:rPr>
+              <w:t>Bibliografía</w:t>
+            </w:r>
+            <w:r>
+              <w:rPr>
+                <w:noProof/>
+                <w:webHidden/>
+              </w:rPr>
+              <w:tab/>
+            </w:r>
+            <w:r>
+              <w:rPr>
+                <w:noProof/>
+                <w:webHidden/>
+              </w:rPr>
+              <w:fldChar w:fldCharType="begin"/>
+            </w:r>
+            <w:r>
+              <w:rPr>
+                <w:noProof/>
+                <w:webHidden/>
+              </w:rPr>
+              <w:instrText xml:space="preserve"> PAGEREF _Toc48333162 \h </w:instrText>
+            </w:r>
+            <w:r>
+              <w:rPr>
+                <w:noProof/>
+                <w:webHidden/>
+              </w:rPr>
+            </w:r>
+            <w:r>
+              <w:rPr>
+                <w:noProof/>
+                <w:webHidden/>
+              </w:rPr>
+              <w:fldChar w:fldCharType="separate"/>
+            </w:r>
+            <w:r>
+              <w:rPr>
+                <w:noProof/>
+                <w:webHidden/>
+              </w:rPr>
+              <w:t>9</w:t>
             </w:r>
             <w:r>
               <w:rPr>
@@ -1242,7 +1373,7 @@
       <w:pPr>
         <w:pStyle w:val="Ttulo1"/>
       </w:pPr>
-      <w:bookmarkStart w:id="2" w:name="_Toc47093769"/>
+      <w:bookmarkStart w:id="2" w:name="_Toc48333159"/>
       <w:r>
         <w:lastRenderedPageBreak/>
         <w:t>INTRODUCCIÓN</w:t>
@@ -1307,7 +1438,6 @@
           <w:szCs w:val="32"/>
         </w:rPr>
       </w:pPr>
-      <w:bookmarkStart w:id="3" w:name="_Toc47093770"/>
       <w:r>
         <w:br w:type="page"/>
       </w:r>
@@ -1316,6 +1446,7 @@
       <w:pPr>
         <w:pStyle w:val="Ttulo1"/>
       </w:pPr>
+      <w:bookmarkStart w:id="3" w:name="_Toc48333160"/>
       <w:r>
         <w:lastRenderedPageBreak/>
         <w:t>CONTENIDO</w:t>
@@ -1367,31 +1498,32 @@
     <w:p>
       <w:pPr>
         <w:pStyle w:val="Prrafodelista"/>
-        <w:numPr>
-          <w:ilvl w:val="1"/>
-          <w:numId w:val="1"/>
-        </w:numPr>
         <w:suppressAutoHyphens w:val="0"/>
         <w:spacing w:after="200" w:line="276" w:lineRule="auto"/>
+        <w:ind w:left="1440"/>
         <w:jc w:val="left"/>
         <w:rPr>
           <w:rFonts w:ascii="Tahoma" w:hAnsi="Tahoma" w:cs="Tahoma"/>
         </w:rPr>
       </w:pPr>
-      <w:proofErr w:type="spellStart"/>
-      <w:r>
-        <w:rPr>
-          <w:rFonts w:ascii="Tahoma" w:hAnsi="Tahoma" w:cs="Tahoma"/>
-        </w:rPr>
-        <w:t>BD_Requerimientos</w:t>
-      </w:r>
-      <w:proofErr w:type="spellEnd"/>
-      <w:r>
-        <w:rPr>
-          <w:rFonts w:ascii="Tahoma" w:hAnsi="Tahoma" w:cs="Tahoma"/>
-        </w:rPr>
-        <w:t>.</w:t>
-      </w:r>
+      <w:hyperlink r:id="rId11" w:history="1">
+        <w:proofErr w:type="spellStart"/>
+        <w:r>
+          <w:rPr>
+            <w:rStyle w:val="Hipervnculo"/>
+            <w:rFonts w:ascii="Tahoma" w:hAnsi="Tahoma" w:cs="Tahoma"/>
+          </w:rPr>
+          <w:t>INTyADMIN</w:t>
+        </w:r>
+        <w:proofErr w:type="spellEnd"/>
+        <w:r>
+          <w:rPr>
+            <w:rStyle w:val="Hipervnculo"/>
+            <w:rFonts w:ascii="Tahoma" w:hAnsi="Tahoma" w:cs="Tahoma"/>
+          </w:rPr>
+          <w:t>\Documentación técnica y registros históricos del proyecto de T I\Gestión de requerimientos\REQM_IND_v1_SRS_IECA.doc</w:t>
+        </w:r>
+      </w:hyperlink>
     </w:p>
     <w:p>
       <w:pPr>
@@ -1407,12 +1539,110 @@
           <w:rFonts w:ascii="Tahoma" w:hAnsi="Tahoma" w:cs="Tahoma"/>
         </w:rPr>
       </w:pPr>
+      <w:proofErr w:type="spellStart"/>
       <w:r>
         <w:rPr>
           <w:rFonts w:ascii="Tahoma" w:hAnsi="Tahoma" w:cs="Tahoma"/>
         </w:rPr>
+        <w:t>BD_Requerimientos</w:t>
+      </w:r>
+      <w:proofErr w:type="spellEnd"/>
+      <w:r>
+        <w:rPr>
+          <w:rFonts w:ascii="Tahoma" w:hAnsi="Tahoma" w:cs="Tahoma"/>
+        </w:rPr>
+        <w:t>.</w:t>
+      </w:r>
+    </w:p>
+    <w:p>
+      <w:pPr>
+        <w:pStyle w:val="Prrafodelista"/>
+        <w:suppressAutoHyphens w:val="0"/>
+        <w:spacing w:after="200" w:line="276" w:lineRule="auto"/>
+        <w:ind w:left="1440"/>
+        <w:jc w:val="left"/>
+        <w:rPr>
+          <w:rFonts w:ascii="Tahoma" w:hAnsi="Tahoma" w:cs="Tahoma"/>
+        </w:rPr>
+      </w:pPr>
+      <w:hyperlink r:id="rId12" w:history="1">
+        <w:proofErr w:type="spellStart"/>
+        <w:r>
+          <w:rPr>
+            <w:rStyle w:val="Hipervnculo"/>
+            <w:rFonts w:ascii="Tahoma" w:hAnsi="Tahoma" w:cs="Tahoma"/>
+          </w:rPr>
+          <w:t>INTyADMIN</w:t>
+        </w:r>
+        <w:proofErr w:type="spellEnd"/>
+        <w:r>
+          <w:rPr>
+            <w:rStyle w:val="Hipervnculo"/>
+            <w:rFonts w:ascii="Tahoma" w:hAnsi="Tahoma" w:cs="Tahoma"/>
+          </w:rPr>
+          <w:t>\Documentación técnica y registros históricos del proyecto de T I\Gestión de requerimientos\REQM_BD_v1_Requerimientos_IECA.xlsx</w:t>
+        </w:r>
+      </w:hyperlink>
+    </w:p>
+    <w:p>
+      <w:pPr>
+        <w:pStyle w:val="Prrafodelista"/>
+        <w:numPr>
+          <w:ilvl w:val="1"/>
+          <w:numId w:val="1"/>
+        </w:numPr>
+        <w:suppressAutoHyphens w:val="0"/>
+        <w:spacing w:after="200" w:line="276" w:lineRule="auto"/>
+        <w:jc w:val="left"/>
+        <w:rPr>
+          <w:rFonts w:ascii="Tahoma" w:hAnsi="Tahoma" w:cs="Tahoma"/>
+        </w:rPr>
+      </w:pPr>
+      <w:r>
+        <w:rPr>
+          <w:rFonts w:ascii="Tahoma" w:hAnsi="Tahoma" w:cs="Tahoma"/>
+        </w:rPr>
         <w:t>Casos de uso.</w:t>
       </w:r>
+    </w:p>
+    <w:p>
+      <w:pPr>
+        <w:pStyle w:val="Prrafodelista"/>
+        <w:suppressAutoHyphens w:val="0"/>
+        <w:spacing w:after="200" w:line="276" w:lineRule="auto"/>
+        <w:ind w:left="1440"/>
+        <w:jc w:val="left"/>
+        <w:rPr>
+          <w:rFonts w:ascii="Tahoma" w:hAnsi="Tahoma" w:cs="Tahoma"/>
+        </w:rPr>
+      </w:pPr>
+      <w:hyperlink r:id="rId13" w:history="1">
+        <w:proofErr w:type="spellStart"/>
+        <w:r>
+          <w:rPr>
+            <w:rStyle w:val="Hipervnculo"/>
+            <w:rFonts w:ascii="Tahoma" w:hAnsi="Tahoma" w:cs="Tahoma"/>
+          </w:rPr>
+          <w:t>INTyADMIN</w:t>
+        </w:r>
+        <w:proofErr w:type="spellEnd"/>
+        <w:r>
+          <w:rPr>
+            <w:rStyle w:val="Hipervnculo"/>
+            <w:rFonts w:ascii="Tahoma" w:hAnsi="Tahoma" w:cs="Tahoma"/>
+          </w:rPr>
+          <w:t xml:space="preserve">\Documentación técnica y registros históricos del proyecto de T I\Gestión de requerimientos\REQM_PLT_v2_Casos de </w:t>
+        </w:r>
+        <w:proofErr w:type="gramStart"/>
+        <w:r>
+          <w:rPr>
+            <w:rStyle w:val="Hipervnculo"/>
+            <w:rFonts w:ascii="Tahoma" w:hAnsi="Tahoma" w:cs="Tahoma"/>
+          </w:rPr>
+          <w:t>Uso  ieca.doc</w:t>
+        </w:r>
+        <w:proofErr w:type="gramEnd"/>
+      </w:hyperlink>
     </w:p>
     <w:p>
       <w:pPr>
@@ -1437,7 +1667,6 @@
           <w:rFonts w:ascii="Tahoma" w:hAnsi="Tahoma" w:cs="Tahoma"/>
         </w:rPr>
       </w:pPr>
-      <w:commentRangeStart w:id="4"/>
       <w:r>
         <w:rPr>
           <w:rFonts w:ascii="Tahoma" w:hAnsi="Tahoma" w:cs="Tahoma"/>
@@ -1465,15 +1694,36 @@
         </w:rPr>
         <w:t>Plan de contrataciones.</w:t>
       </w:r>
-      <w:commentRangeEnd w:id="4"/>
-      <w:r>
-        <w:rPr>
-          <w:rStyle w:val="Refdecomentario"/>
-          <w:rFonts w:eastAsiaTheme="minorEastAsia" w:cstheme="minorBidi"/>
-          <w:lang w:val="es-MX" w:eastAsia="es-MX"/>
-        </w:rPr>
-        <w:commentReference w:id="4"/>
-      </w:r>
+    </w:p>
+    <w:p>
+      <w:pPr>
+        <w:pStyle w:val="Prrafodelista"/>
+        <w:suppressAutoHyphens w:val="0"/>
+        <w:spacing w:after="200" w:line="276" w:lineRule="auto"/>
+        <w:ind w:left="1440"/>
+        <w:jc w:val="left"/>
+        <w:rPr>
+          <w:rFonts w:ascii="Tahoma" w:hAnsi="Tahoma" w:cs="Tahoma"/>
+        </w:rPr>
+      </w:pPr>
+      <w:hyperlink r:id="rId14" w:history="1">
+        <w:proofErr w:type="spellStart"/>
+        <w:r>
+          <w:rPr>
+            <w:rStyle w:val="Hipervnculo"/>
+            <w:rFonts w:ascii="Tahoma" w:hAnsi="Tahoma" w:cs="Tahoma"/>
+          </w:rPr>
+          <w:t>INTyADMIN</w:t>
+        </w:r>
+        <w:proofErr w:type="spellEnd"/>
+        <w:r>
+          <w:rPr>
+            <w:rStyle w:val="Hipervnculo"/>
+            <w:rFonts w:ascii="Tahoma" w:hAnsi="Tahoma" w:cs="Tahoma"/>
+          </w:rPr>
+          <w:t>\Propuesta de cotización\Plan_Contrataciones.xlsx</w:t>
+        </w:r>
+      </w:hyperlink>
     </w:p>
     <w:p>
       <w:pPr>
@@ -1500,7 +1750,6 @@
           <w:rFonts w:ascii="Tahoma" w:hAnsi="Tahoma" w:cs="Tahoma"/>
         </w:rPr>
       </w:pPr>
-      <w:commentRangeStart w:id="5"/>
       <w:r>
         <w:rPr>
           <w:rFonts w:ascii="Tahoma" w:hAnsi="Tahoma" w:cs="Tahoma"/>
@@ -1532,23 +1781,32 @@
     <w:p>
       <w:pPr>
         <w:pStyle w:val="Prrafodelista"/>
-        <w:numPr>
-          <w:ilvl w:val="1"/>
-          <w:numId w:val="1"/>
-        </w:numPr>
         <w:suppressAutoHyphens w:val="0"/>
         <w:spacing w:after="200" w:line="276" w:lineRule="auto"/>
+        <w:ind w:left="1440"/>
         <w:jc w:val="left"/>
         <w:rPr>
           <w:rFonts w:ascii="Tahoma" w:hAnsi="Tahoma" w:cs="Tahoma"/>
         </w:rPr>
       </w:pPr>
-      <w:r>
-        <w:rPr>
-          <w:rFonts w:ascii="Tahoma" w:hAnsi="Tahoma" w:cs="Tahoma"/>
-        </w:rPr>
-        <w:t>Repositorio de lecciones aprendidas.</w:t>
-      </w:r>
+      <w:hyperlink r:id="rId15" w:history="1">
+        <w:proofErr w:type="spellStart"/>
+        <w:r>
+          <w:rPr>
+            <w:rStyle w:val="Hipervnculo"/>
+            <w:rFonts w:ascii="Tahoma" w:hAnsi="Tahoma" w:cs="Tahoma"/>
+          </w:rPr>
+          <w:t>INTyADMIN</w:t>
+        </w:r>
+        <w:proofErr w:type="spellEnd"/>
+        <w:r>
+          <w:rPr>
+            <w:rStyle w:val="Hipervnculo"/>
+            <w:rFonts w:ascii="Tahoma" w:hAnsi="Tahoma" w:cs="Tahoma"/>
+          </w:rPr>
+          <w:t>\Aseguramientos de calidad\PPQA_CRI_v1_Criterios PPQA.xlsx</w:t>
+        </w:r>
+      </w:hyperlink>
     </w:p>
     <w:p>
       <w:pPr>
@@ -1568,6 +1826,27 @@
         <w:rPr>
           <w:rFonts w:ascii="Tahoma" w:hAnsi="Tahoma" w:cs="Tahoma"/>
         </w:rPr>
+        <w:t>Repositorio de lecciones aprendidas.</w:t>
+      </w:r>
+    </w:p>
+    <w:p>
+      <w:pPr>
+        <w:pStyle w:val="Prrafodelista"/>
+        <w:numPr>
+          <w:ilvl w:val="1"/>
+          <w:numId w:val="1"/>
+        </w:numPr>
+        <w:suppressAutoHyphens w:val="0"/>
+        <w:spacing w:after="200" w:line="276" w:lineRule="auto"/>
+        <w:jc w:val="left"/>
+        <w:rPr>
+          <w:rFonts w:ascii="Tahoma" w:hAnsi="Tahoma" w:cs="Tahoma"/>
+        </w:rPr>
+      </w:pPr>
+      <w:r>
+        <w:rPr>
+          <w:rFonts w:ascii="Tahoma" w:hAnsi="Tahoma" w:cs="Tahoma"/>
+        </w:rPr>
         <w:t>Repositorio de no conformidades.</w:t>
       </w:r>
     </w:p>
@@ -1621,7 +1900,7 @@
         <w:rPr>
           <w:rFonts w:ascii="Tahoma" w:eastAsia="Times New Roman" w:hAnsi="Tahoma" w:cs="Tahoma"/>
         </w:rPr>
-        <w:t>Administración de la configuración (carpeta)</w:t>
+        <w:t xml:space="preserve">Administración de la configuración </w:t>
       </w:r>
     </w:p>
     <w:p>
@@ -1640,7 +1919,1231 @@
         <w:rPr>
           <w:rFonts w:ascii="Tahoma" w:eastAsia="Times New Roman" w:hAnsi="Tahoma" w:cs="Tahoma"/>
         </w:rPr>
+        <w:t xml:space="preserve">Procesos </w:t>
+      </w:r>
+    </w:p>
+    <w:p>
+      <w:pPr>
+        <w:pStyle w:val="Prrafodelista"/>
+        <w:spacing w:line="240" w:lineRule="auto"/>
+        <w:ind w:left="2880"/>
+        <w:rPr>
+          <w:rFonts w:ascii="Tahoma" w:eastAsia="Times New Roman" w:hAnsi="Tahoma" w:cs="Tahoma"/>
+        </w:rPr>
+      </w:pPr>
+      <w:hyperlink r:id="rId16" w:history="1">
+        <w:proofErr w:type="spellStart"/>
+        <w:r>
+          <w:rPr>
+            <w:rStyle w:val="Hipervnculo"/>
+            <w:rFonts w:ascii="Tahoma" w:eastAsia="Times New Roman" w:hAnsi="Tahoma" w:cs="Tahoma"/>
+          </w:rPr>
+          <w:t>INTyADMIN</w:t>
+        </w:r>
+        <w:proofErr w:type="spellEnd"/>
+        <w:r>
+          <w:rPr>
+            <w:rStyle w:val="Hipervnculo"/>
+            <w:rFonts w:ascii="Tahoma" w:eastAsia="Times New Roman" w:hAnsi="Tahoma" w:cs="Tahoma"/>
+          </w:rPr>
+          <w:t>\Documentación técnica y registros históricos del proyecto de T I\Administración de la configuración\Procesos</w:t>
+        </w:r>
+      </w:hyperlink>
+    </w:p>
+    <w:p>
+      <w:pPr>
+        <w:pStyle w:val="Prrafodelista"/>
+        <w:numPr>
+          <w:ilvl w:val="3"/>
+          <w:numId w:val="1"/>
+        </w:numPr>
+        <w:spacing w:line="240" w:lineRule="auto"/>
+        <w:rPr>
+          <w:rFonts w:ascii="Tahoma" w:eastAsia="Times New Roman" w:hAnsi="Tahoma" w:cs="Tahoma"/>
+        </w:rPr>
+      </w:pPr>
+      <w:r>
+        <w:rPr>
+          <w:rFonts w:ascii="Tahoma" w:eastAsia="Times New Roman" w:hAnsi="Tahoma" w:cs="Tahoma"/>
+        </w:rPr>
+        <w:t>Plan de CM</w:t>
+      </w:r>
+    </w:p>
+    <w:p>
+      <w:pPr>
+        <w:pStyle w:val="Prrafodelista"/>
+        <w:spacing w:line="240" w:lineRule="auto"/>
+        <w:ind w:left="2880"/>
+        <w:rPr>
+          <w:rFonts w:ascii="Tahoma" w:eastAsia="Times New Roman" w:hAnsi="Tahoma" w:cs="Tahoma"/>
+        </w:rPr>
+      </w:pPr>
+      <w:hyperlink r:id="rId17" w:history="1">
+        <w:proofErr w:type="spellStart"/>
+        <w:r>
+          <w:rPr>
+            <w:rStyle w:val="Hipervnculo"/>
+            <w:rFonts w:ascii="Tahoma" w:eastAsia="Times New Roman" w:hAnsi="Tahoma" w:cs="Tahoma"/>
+          </w:rPr>
+          <w:t>INTyADMIN</w:t>
+        </w:r>
+        <w:proofErr w:type="spellEnd"/>
+        <w:r>
+          <w:rPr>
+            <w:rStyle w:val="Hipervnculo"/>
+            <w:rFonts w:ascii="Tahoma" w:eastAsia="Times New Roman" w:hAnsi="Tahoma" w:cs="Tahoma"/>
+          </w:rPr>
+          <w:t>\Documentación técnica y registros históricos del proyecto de T I\Administración de la configuración\Plan de CM\pxg-09-12_PLAN CM.docx</w:t>
+        </w:r>
+      </w:hyperlink>
+    </w:p>
+    <w:p>
+      <w:pPr>
+        <w:pStyle w:val="Prrafodelista"/>
+        <w:numPr>
+          <w:ilvl w:val="3"/>
+          <w:numId w:val="1"/>
+        </w:numPr>
+        <w:spacing w:line="240" w:lineRule="auto"/>
+        <w:rPr>
+          <w:rFonts w:ascii="Tahoma" w:eastAsia="Times New Roman" w:hAnsi="Tahoma" w:cs="Tahoma"/>
+        </w:rPr>
+      </w:pPr>
+      <w:r>
+        <w:rPr>
+          <w:rFonts w:ascii="Tahoma" w:eastAsia="Times New Roman" w:hAnsi="Tahoma" w:cs="Tahoma"/>
+        </w:rPr>
+        <w:t>Solicitudes de cambio (todas las generadas en el proyecto)</w:t>
+      </w:r>
+    </w:p>
+    <w:p>
+      <w:pPr>
+        <w:spacing w:after="0" w:line="240" w:lineRule="auto"/>
+        <w:ind w:left="336"/>
+        <w:rPr>
+          <w:rFonts w:ascii="Tahoma" w:eastAsia="Times New Roman" w:hAnsi="Tahoma" w:cs="Tahoma"/>
+          <w:lang w:val="es-ES"/>
+        </w:rPr>
+      </w:pPr>
+    </w:p>
+    <w:p>
+      <w:pPr>
+        <w:spacing w:after="0" w:line="240" w:lineRule="auto"/>
+        <w:ind w:left="336"/>
+        <w:rPr>
+          <w:rFonts w:ascii="Tahoma" w:eastAsia="Times New Roman" w:hAnsi="Tahoma" w:cs="Tahoma"/>
+          <w:lang w:val="es-ES"/>
+        </w:rPr>
+      </w:pPr>
+    </w:p>
+    <w:p>
+      <w:pPr>
+        <w:pStyle w:val="Prrafodelista"/>
+        <w:numPr>
+          <w:ilvl w:val="2"/>
+          <w:numId w:val="1"/>
+        </w:numPr>
+        <w:spacing w:line="240" w:lineRule="auto"/>
+        <w:rPr>
+          <w:rFonts w:ascii="Tahoma" w:eastAsia="Times New Roman" w:hAnsi="Tahoma" w:cs="Tahoma"/>
+        </w:rPr>
+      </w:pPr>
+      <w:r>
+        <w:rPr>
+          <w:rFonts w:ascii="Tahoma" w:eastAsia="Times New Roman" w:hAnsi="Tahoma" w:cs="Tahoma"/>
+        </w:rPr>
+        <w:t>Aseguramientos de calidad (carpeta)</w:t>
+      </w:r>
+    </w:p>
+    <w:p>
+      <w:pPr>
+        <w:pStyle w:val="Prrafodelista"/>
+        <w:numPr>
+          <w:ilvl w:val="3"/>
+          <w:numId w:val="1"/>
+        </w:numPr>
+        <w:spacing w:line="240" w:lineRule="auto"/>
+        <w:rPr>
+          <w:rFonts w:ascii="Tahoma" w:eastAsia="Times New Roman" w:hAnsi="Tahoma" w:cs="Tahoma"/>
+        </w:rPr>
+      </w:pPr>
+      <w:r>
+        <w:rPr>
+          <w:rFonts w:ascii="Tahoma" w:eastAsia="Times New Roman" w:hAnsi="Tahoma" w:cs="Tahoma"/>
+        </w:rPr>
         <w:t>Procesos (sub-carpeta)</w:t>
+      </w:r>
+    </w:p>
+    <w:p>
+      <w:pPr>
+        <w:pStyle w:val="Prrafodelista"/>
+        <w:numPr>
+          <w:ilvl w:val="3"/>
+          <w:numId w:val="1"/>
+        </w:numPr>
+        <w:spacing w:line="240" w:lineRule="auto"/>
+        <w:rPr>
+          <w:rFonts w:ascii="Tahoma" w:eastAsia="Times New Roman" w:hAnsi="Tahoma" w:cs="Tahoma"/>
+        </w:rPr>
+      </w:pPr>
+      <w:r>
+        <w:rPr>
+          <w:rFonts w:ascii="Tahoma" w:eastAsia="Times New Roman" w:hAnsi="Tahoma" w:cs="Tahoma"/>
+        </w:rPr>
+        <w:t>Lecciones aprendidas</w:t>
+      </w:r>
+    </w:p>
+    <w:p>
+      <w:pPr>
+        <w:pStyle w:val="Prrafodelista"/>
+        <w:numPr>
+          <w:ilvl w:val="3"/>
+          <w:numId w:val="1"/>
+        </w:numPr>
+        <w:spacing w:line="240" w:lineRule="auto"/>
+        <w:rPr>
+          <w:rFonts w:ascii="Tahoma" w:eastAsia="Times New Roman" w:hAnsi="Tahoma" w:cs="Tahoma"/>
+        </w:rPr>
+      </w:pPr>
+      <w:r>
+        <w:rPr>
+          <w:rFonts w:ascii="Tahoma" w:eastAsia="Times New Roman" w:hAnsi="Tahoma" w:cs="Tahoma"/>
+        </w:rPr>
+        <w:t>No conformidades</w:t>
+      </w:r>
+    </w:p>
+    <w:p>
+      <w:pPr>
+        <w:pStyle w:val="Prrafodelista"/>
+        <w:numPr>
+          <w:ilvl w:val="3"/>
+          <w:numId w:val="1"/>
+        </w:numPr>
+        <w:spacing w:line="240" w:lineRule="auto"/>
+        <w:rPr>
+          <w:rFonts w:ascii="Tahoma" w:eastAsia="Times New Roman" w:hAnsi="Tahoma" w:cs="Tahoma"/>
+        </w:rPr>
+      </w:pPr>
+      <w:r>
+        <w:rPr>
+          <w:rFonts w:ascii="Tahoma" w:eastAsia="Times New Roman" w:hAnsi="Tahoma" w:cs="Tahoma"/>
+        </w:rPr>
+        <w:t>Criterios de revisión de procesos</w:t>
+      </w:r>
+    </w:p>
+    <w:p>
+      <w:pPr>
+        <w:pStyle w:val="Prrafodelista"/>
+        <w:spacing w:line="240" w:lineRule="auto"/>
+        <w:ind w:left="2880"/>
+        <w:rPr>
+          <w:rFonts w:ascii="Tahoma" w:eastAsia="Times New Roman" w:hAnsi="Tahoma" w:cs="Tahoma"/>
+        </w:rPr>
+      </w:pPr>
+      <w:hyperlink r:id="rId18" w:history="1">
+        <w:proofErr w:type="spellStart"/>
+        <w:r>
+          <w:rPr>
+            <w:rStyle w:val="Hipervnculo"/>
+            <w:rFonts w:ascii="Tahoma" w:eastAsia="Times New Roman" w:hAnsi="Tahoma" w:cs="Tahoma"/>
+          </w:rPr>
+          <w:t>INTyADMIN</w:t>
+        </w:r>
+        <w:proofErr w:type="spellEnd"/>
+        <w:r>
+          <w:rPr>
+            <w:rStyle w:val="Hipervnculo"/>
+            <w:rFonts w:ascii="Tahoma" w:eastAsia="Times New Roman" w:hAnsi="Tahoma" w:cs="Tahoma"/>
+          </w:rPr>
+          <w:t>\Aseguramientos de calidad\PPQA_CRI_v1_Criterios PPQA.xlsx</w:t>
+        </w:r>
+      </w:hyperlink>
+    </w:p>
+    <w:p>
+      <w:pPr>
+        <w:spacing w:after="0" w:line="240" w:lineRule="auto"/>
+        <w:ind w:left="336" w:firstLine="705"/>
+        <w:rPr>
+          <w:rFonts w:ascii="Tahoma" w:eastAsia="Times New Roman" w:hAnsi="Tahoma" w:cs="Tahoma"/>
+          <w:lang w:val="es-ES"/>
+        </w:rPr>
+      </w:pPr>
+    </w:p>
+    <w:p>
+      <w:pPr>
+        <w:pStyle w:val="Prrafodelista"/>
+        <w:numPr>
+          <w:ilvl w:val="2"/>
+          <w:numId w:val="1"/>
+        </w:numPr>
+        <w:spacing w:line="240" w:lineRule="auto"/>
+        <w:rPr>
+          <w:rFonts w:ascii="Tahoma" w:eastAsia="Times New Roman" w:hAnsi="Tahoma" w:cs="Tahoma"/>
+        </w:rPr>
+      </w:pPr>
+      <w:r>
+        <w:rPr>
+          <w:rFonts w:ascii="Tahoma" w:eastAsia="Times New Roman" w:hAnsi="Tahoma" w:cs="Tahoma"/>
+        </w:rPr>
+        <w:lastRenderedPageBreak/>
+        <w:t>Gestión de requerimientos (carpeta)</w:t>
+      </w:r>
+    </w:p>
+    <w:p>
+      <w:pPr>
+        <w:pStyle w:val="Prrafodelista"/>
+        <w:numPr>
+          <w:ilvl w:val="3"/>
+          <w:numId w:val="1"/>
+        </w:numPr>
+        <w:spacing w:line="240" w:lineRule="auto"/>
+        <w:rPr>
+          <w:rFonts w:ascii="Tahoma" w:eastAsia="Times New Roman" w:hAnsi="Tahoma" w:cs="Tahoma"/>
+        </w:rPr>
+      </w:pPr>
+      <w:r>
+        <w:rPr>
+          <w:rFonts w:ascii="Tahoma" w:eastAsia="Times New Roman" w:hAnsi="Tahoma" w:cs="Tahoma"/>
+        </w:rPr>
+        <w:t xml:space="preserve">Procesos </w:t>
+      </w:r>
+    </w:p>
+    <w:p>
+      <w:pPr>
+        <w:pStyle w:val="Prrafodelista"/>
+        <w:spacing w:line="240" w:lineRule="auto"/>
+        <w:ind w:left="2880"/>
+        <w:rPr>
+          <w:rFonts w:ascii="Tahoma" w:eastAsia="Times New Roman" w:hAnsi="Tahoma" w:cs="Tahoma"/>
+        </w:rPr>
+      </w:pPr>
+      <w:hyperlink r:id="rId19" w:history="1">
+        <w:proofErr w:type="spellStart"/>
+        <w:r>
+          <w:rPr>
+            <w:rStyle w:val="Hipervnculo"/>
+            <w:rFonts w:ascii="Tahoma" w:eastAsia="Times New Roman" w:hAnsi="Tahoma" w:cs="Tahoma"/>
+          </w:rPr>
+          <w:t>INTyADMIN</w:t>
+        </w:r>
+        <w:proofErr w:type="spellEnd"/>
+        <w:r>
+          <w:rPr>
+            <w:rStyle w:val="Hipervnculo"/>
+            <w:rFonts w:ascii="Tahoma" w:eastAsia="Times New Roman" w:hAnsi="Tahoma" w:cs="Tahoma"/>
+          </w:rPr>
+          <w:t>\Documentación técnica y registros históricos del proyecto de T I\Gestión de requerimientos\Procesos</w:t>
+        </w:r>
+      </w:hyperlink>
+    </w:p>
+    <w:p>
+      <w:pPr>
+        <w:pStyle w:val="Prrafodelista"/>
+        <w:numPr>
+          <w:ilvl w:val="3"/>
+          <w:numId w:val="1"/>
+        </w:numPr>
+        <w:spacing w:line="240" w:lineRule="auto"/>
+        <w:rPr>
+          <w:rFonts w:ascii="Tahoma" w:eastAsia="Times New Roman" w:hAnsi="Tahoma" w:cs="Tahoma"/>
+        </w:rPr>
+      </w:pPr>
+      <w:r>
+        <w:rPr>
+          <w:rFonts w:ascii="Tahoma" w:eastAsia="Times New Roman" w:hAnsi="Tahoma" w:cs="Tahoma"/>
+        </w:rPr>
+        <w:t>SRS</w:t>
+      </w:r>
+    </w:p>
+    <w:p>
+      <w:pPr>
+        <w:pStyle w:val="Prrafodelista"/>
+        <w:spacing w:line="240" w:lineRule="auto"/>
+        <w:ind w:left="2880"/>
+        <w:rPr>
+          <w:rFonts w:ascii="Tahoma" w:eastAsia="Times New Roman" w:hAnsi="Tahoma" w:cs="Tahoma"/>
+        </w:rPr>
+      </w:pPr>
+      <w:hyperlink r:id="rId20" w:history="1">
+        <w:proofErr w:type="spellStart"/>
+        <w:r>
+          <w:rPr>
+            <w:rStyle w:val="Hipervnculo"/>
+            <w:rFonts w:ascii="Tahoma" w:eastAsia="Times New Roman" w:hAnsi="Tahoma" w:cs="Tahoma"/>
+          </w:rPr>
+          <w:t>INTyADMIN</w:t>
+        </w:r>
+        <w:proofErr w:type="spellEnd"/>
+        <w:r>
+          <w:rPr>
+            <w:rStyle w:val="Hipervnculo"/>
+            <w:rFonts w:ascii="Tahoma" w:eastAsia="Times New Roman" w:hAnsi="Tahoma" w:cs="Tahoma"/>
+          </w:rPr>
+          <w:t>\Documentación técnica y registros históricos del proyecto de T I\Gestión de requerimientos\REQM_IND_v1_SRS_IECA.doc</w:t>
+        </w:r>
+      </w:hyperlink>
+    </w:p>
+    <w:p>
+      <w:pPr>
+        <w:pStyle w:val="Prrafodelista"/>
+        <w:numPr>
+          <w:ilvl w:val="3"/>
+          <w:numId w:val="1"/>
+        </w:numPr>
+        <w:spacing w:line="240" w:lineRule="auto"/>
+        <w:rPr>
+          <w:rFonts w:ascii="Tahoma" w:eastAsia="Times New Roman" w:hAnsi="Tahoma" w:cs="Tahoma"/>
+        </w:rPr>
+      </w:pPr>
+      <w:r>
+        <w:rPr>
+          <w:rFonts w:ascii="Tahoma" w:eastAsia="Times New Roman" w:hAnsi="Tahoma" w:cs="Tahoma"/>
+        </w:rPr>
+        <w:t>DB de requerimientos</w:t>
+      </w:r>
+    </w:p>
+    <w:p>
+      <w:pPr>
+        <w:pStyle w:val="Prrafodelista"/>
+        <w:spacing w:line="240" w:lineRule="auto"/>
+        <w:ind w:left="2880"/>
+        <w:rPr>
+          <w:rFonts w:ascii="Tahoma" w:eastAsia="Times New Roman" w:hAnsi="Tahoma" w:cs="Tahoma"/>
+        </w:rPr>
+      </w:pPr>
+      <w:hyperlink r:id="rId21" w:history="1">
+        <w:proofErr w:type="spellStart"/>
+        <w:r>
+          <w:rPr>
+            <w:rStyle w:val="Hipervnculo"/>
+            <w:rFonts w:ascii="Tahoma" w:eastAsia="Times New Roman" w:hAnsi="Tahoma" w:cs="Tahoma"/>
+          </w:rPr>
+          <w:t>INTyADMIN</w:t>
+        </w:r>
+        <w:proofErr w:type="spellEnd"/>
+        <w:r>
+          <w:rPr>
+            <w:rStyle w:val="Hipervnculo"/>
+            <w:rFonts w:ascii="Tahoma" w:eastAsia="Times New Roman" w:hAnsi="Tahoma" w:cs="Tahoma"/>
+          </w:rPr>
+          <w:t>\Documentación técnica y registros históricos del proyecto de T I\Gestión de requerimientos\REQM_BD_v1_Requerimientos_IECA.xlsx</w:t>
+        </w:r>
+      </w:hyperlink>
+    </w:p>
+    <w:p>
+      <w:pPr>
+        <w:pStyle w:val="Prrafodelista"/>
+        <w:numPr>
+          <w:ilvl w:val="3"/>
+          <w:numId w:val="1"/>
+        </w:numPr>
+        <w:spacing w:line="240" w:lineRule="auto"/>
+        <w:rPr>
+          <w:rFonts w:ascii="Tahoma" w:eastAsia="Times New Roman" w:hAnsi="Tahoma" w:cs="Tahoma"/>
+        </w:rPr>
+      </w:pPr>
+      <w:r>
+        <w:rPr>
+          <w:rFonts w:ascii="Tahoma" w:eastAsia="Times New Roman" w:hAnsi="Tahoma" w:cs="Tahoma"/>
+        </w:rPr>
+        <w:t>Diagramas de casos de uso</w:t>
+      </w:r>
+    </w:p>
+    <w:p>
+      <w:pPr>
+        <w:pStyle w:val="Prrafodelista"/>
+        <w:spacing w:line="240" w:lineRule="auto"/>
+        <w:ind w:left="2880"/>
+        <w:rPr>
+          <w:rFonts w:ascii="Tahoma" w:eastAsia="Times New Roman" w:hAnsi="Tahoma" w:cs="Tahoma"/>
+        </w:rPr>
+      </w:pPr>
+      <w:hyperlink r:id="rId22" w:history="1">
+        <w:proofErr w:type="spellStart"/>
+        <w:r>
+          <w:rPr>
+            <w:rStyle w:val="Hipervnculo"/>
+            <w:rFonts w:ascii="Tahoma" w:eastAsia="Times New Roman" w:hAnsi="Tahoma" w:cs="Tahoma"/>
+          </w:rPr>
+          <w:t>INTyADMIN</w:t>
+        </w:r>
+        <w:proofErr w:type="spellEnd"/>
+        <w:r>
+          <w:rPr>
+            <w:rStyle w:val="Hipervnculo"/>
+            <w:rFonts w:ascii="Tahoma" w:eastAsia="Times New Roman" w:hAnsi="Tahoma" w:cs="Tahoma"/>
+          </w:rPr>
+          <w:t xml:space="preserve">\Documentación técnica y registros históricos del proyecto de T I\Gestión de requerimientos\REQM_PLT_v2_Casos de </w:t>
+        </w:r>
+        <w:proofErr w:type="gramStart"/>
+        <w:r>
+          <w:rPr>
+            <w:rStyle w:val="Hipervnculo"/>
+            <w:rFonts w:ascii="Tahoma" w:eastAsia="Times New Roman" w:hAnsi="Tahoma" w:cs="Tahoma"/>
+          </w:rPr>
+          <w:t>Uso  ieca.doc</w:t>
+        </w:r>
+        <w:proofErr w:type="gramEnd"/>
+      </w:hyperlink>
+    </w:p>
+    <w:p>
+      <w:pPr>
+        <w:pStyle w:val="Prrafodelista"/>
+        <w:numPr>
+          <w:ilvl w:val="3"/>
+          <w:numId w:val="1"/>
+        </w:numPr>
+        <w:spacing w:line="240" w:lineRule="auto"/>
+        <w:rPr>
+          <w:rFonts w:ascii="Tahoma" w:eastAsia="Times New Roman" w:hAnsi="Tahoma" w:cs="Tahoma"/>
+        </w:rPr>
+      </w:pPr>
+      <w:r>
+        <w:rPr>
+          <w:rFonts w:ascii="Tahoma" w:eastAsia="Times New Roman" w:hAnsi="Tahoma" w:cs="Tahoma"/>
+        </w:rPr>
+        <w:t>Diagrama E-R</w:t>
+      </w:r>
+    </w:p>
+    <w:p>
+      <w:pPr>
+        <w:pStyle w:val="Prrafodelista"/>
+        <w:spacing w:line="240" w:lineRule="auto"/>
+        <w:ind w:left="2880"/>
+        <w:rPr>
+          <w:rFonts w:ascii="Tahoma" w:eastAsia="Times New Roman" w:hAnsi="Tahoma" w:cs="Tahoma"/>
+        </w:rPr>
+      </w:pPr>
+      <w:hyperlink r:id="rId23" w:history="1">
+        <w:proofErr w:type="spellStart"/>
+        <w:r>
+          <w:rPr>
+            <w:rStyle w:val="Hipervnculo"/>
+            <w:rFonts w:ascii="Tahoma" w:eastAsia="Times New Roman" w:hAnsi="Tahoma" w:cs="Tahoma"/>
+          </w:rPr>
+          <w:t>INTyADMIN</w:t>
+        </w:r>
+        <w:proofErr w:type="spellEnd"/>
+        <w:r>
+          <w:rPr>
+            <w:rStyle w:val="Hipervnculo"/>
+            <w:rFonts w:ascii="Tahoma" w:eastAsia="Times New Roman" w:hAnsi="Tahoma" w:cs="Tahoma"/>
+          </w:rPr>
+          <w:t>\Documentación técnica y registros históricos del proyecto de T I\Gestión de requerimientos\Diagrama_E_R.png</w:t>
+        </w:r>
+      </w:hyperlink>
+    </w:p>
+    <w:p>
+      <w:pPr>
+        <w:pStyle w:val="Prrafodelista"/>
+        <w:numPr>
+          <w:ilvl w:val="3"/>
+          <w:numId w:val="1"/>
+        </w:numPr>
+        <w:spacing w:line="240" w:lineRule="auto"/>
+        <w:rPr>
+          <w:rFonts w:ascii="Tahoma" w:eastAsia="Times New Roman" w:hAnsi="Tahoma" w:cs="Tahoma"/>
+        </w:rPr>
+      </w:pPr>
+      <w:r>
+        <w:rPr>
+          <w:rFonts w:ascii="Tahoma" w:eastAsia="Times New Roman" w:hAnsi="Tahoma" w:cs="Tahoma"/>
+        </w:rPr>
+        <w:t>Diagrama Relacional</w:t>
+      </w:r>
+    </w:p>
+    <w:p>
+      <w:pPr>
+        <w:pStyle w:val="Prrafodelista"/>
+        <w:spacing w:line="240" w:lineRule="auto"/>
+        <w:ind w:left="2880"/>
+        <w:rPr>
+          <w:rFonts w:ascii="Tahoma" w:eastAsia="Times New Roman" w:hAnsi="Tahoma" w:cs="Tahoma"/>
+        </w:rPr>
+      </w:pPr>
+      <w:hyperlink r:id="rId24" w:history="1">
+        <w:proofErr w:type="spellStart"/>
+        <w:r>
+          <w:rPr>
+            <w:rStyle w:val="Hipervnculo"/>
+            <w:rFonts w:ascii="Tahoma" w:eastAsia="Times New Roman" w:hAnsi="Tahoma" w:cs="Tahoma"/>
+          </w:rPr>
+          <w:t>INTyADMIN</w:t>
+        </w:r>
+        <w:proofErr w:type="spellEnd"/>
+        <w:r>
+          <w:rPr>
+            <w:rStyle w:val="Hipervnculo"/>
+            <w:rFonts w:ascii="Tahoma" w:eastAsia="Times New Roman" w:hAnsi="Tahoma" w:cs="Tahoma"/>
+          </w:rPr>
+          <w:t>\Documentación técnica y registros históricos del proyecto de T I\Gestión de requerimientos\Diagrama_relacional.png</w:t>
+        </w:r>
+      </w:hyperlink>
+    </w:p>
+    <w:p>
+      <w:pPr>
+        <w:pStyle w:val="Prrafodelista"/>
+        <w:numPr>
+          <w:ilvl w:val="3"/>
+          <w:numId w:val="1"/>
+        </w:numPr>
+        <w:spacing w:line="240" w:lineRule="auto"/>
+        <w:rPr>
+          <w:rFonts w:ascii="Tahoma" w:eastAsia="Times New Roman" w:hAnsi="Tahoma" w:cs="Tahoma"/>
+        </w:rPr>
+      </w:pPr>
+      <w:r>
+        <w:rPr>
+          <w:rFonts w:ascii="Tahoma" w:eastAsia="Times New Roman" w:hAnsi="Tahoma" w:cs="Tahoma"/>
+        </w:rPr>
+        <w:t>Diagrama de clases</w:t>
+      </w:r>
+    </w:p>
+    <w:p>
+      <w:pPr>
+        <w:pStyle w:val="Prrafodelista"/>
+        <w:spacing w:line="240" w:lineRule="auto"/>
+        <w:ind w:left="2880"/>
+        <w:rPr>
+          <w:rFonts w:ascii="Tahoma" w:eastAsia="Times New Roman" w:hAnsi="Tahoma" w:cs="Tahoma"/>
+        </w:rPr>
+      </w:pPr>
+      <w:hyperlink r:id="rId25" w:history="1">
+        <w:proofErr w:type="spellStart"/>
+        <w:r>
+          <w:rPr>
+            <w:rStyle w:val="Hipervnculo"/>
+            <w:rFonts w:ascii="Tahoma" w:eastAsia="Times New Roman" w:hAnsi="Tahoma" w:cs="Tahoma"/>
+          </w:rPr>
+          <w:t>INTyADMIN</w:t>
+        </w:r>
+        <w:proofErr w:type="spellEnd"/>
+        <w:r>
+          <w:rPr>
+            <w:rStyle w:val="Hipervnculo"/>
+            <w:rFonts w:ascii="Tahoma" w:eastAsia="Times New Roman" w:hAnsi="Tahoma" w:cs="Tahoma"/>
+          </w:rPr>
+          <w:t>\Documentación técnica y registros históricos del proyecto de T I\Gestión de requerimientos\Diagrama_clases.jpg</w:t>
+        </w:r>
+      </w:hyperlink>
+    </w:p>
+    <w:p>
+      <w:pPr>
+        <w:spacing w:after="0" w:line="240" w:lineRule="auto"/>
+        <w:ind w:left="336"/>
+        <w:rPr>
+          <w:rFonts w:ascii="Tahoma" w:eastAsia="Times New Roman" w:hAnsi="Tahoma" w:cs="Tahoma"/>
+          <w:lang w:val="es-ES"/>
+        </w:rPr>
+      </w:pPr>
+    </w:p>
+    <w:p>
+      <w:pPr>
+        <w:pStyle w:val="Prrafodelista"/>
+        <w:numPr>
+          <w:ilvl w:val="2"/>
+          <w:numId w:val="1"/>
+        </w:numPr>
+        <w:spacing w:line="240" w:lineRule="auto"/>
+        <w:rPr>
+          <w:rFonts w:ascii="Tahoma" w:eastAsia="Times New Roman" w:hAnsi="Tahoma" w:cs="Tahoma"/>
+        </w:rPr>
+      </w:pPr>
+      <w:r>
+        <w:rPr>
+          <w:rFonts w:ascii="Tahoma" w:eastAsia="Times New Roman" w:hAnsi="Tahoma" w:cs="Tahoma"/>
+        </w:rPr>
+        <w:t>Planeación del proyecto (carpeta)</w:t>
+      </w:r>
+    </w:p>
+    <w:p>
+      <w:pPr>
+        <w:pStyle w:val="Prrafodelista"/>
+        <w:numPr>
+          <w:ilvl w:val="3"/>
+          <w:numId w:val="1"/>
+        </w:numPr>
+        <w:spacing w:line="240" w:lineRule="auto"/>
+        <w:rPr>
+          <w:rFonts w:ascii="Tahoma" w:eastAsia="Times New Roman" w:hAnsi="Tahoma" w:cs="Tahoma"/>
+        </w:rPr>
+      </w:pPr>
+      <w:r>
+        <w:rPr>
+          <w:rFonts w:ascii="Tahoma" w:eastAsia="Times New Roman" w:hAnsi="Tahoma" w:cs="Tahoma"/>
+        </w:rPr>
+        <w:t xml:space="preserve">Procesos </w:t>
+      </w:r>
+    </w:p>
+    <w:p>
+      <w:pPr>
+        <w:pStyle w:val="Prrafodelista"/>
+        <w:spacing w:line="240" w:lineRule="auto"/>
+        <w:ind w:left="2880"/>
+        <w:rPr>
+          <w:rFonts w:ascii="Tahoma" w:eastAsia="Times New Roman" w:hAnsi="Tahoma" w:cs="Tahoma"/>
+        </w:rPr>
+      </w:pPr>
+      <w:hyperlink r:id="rId26" w:history="1">
+        <w:proofErr w:type="spellStart"/>
+        <w:r>
+          <w:rPr>
+            <w:rStyle w:val="Hipervnculo"/>
+            <w:rFonts w:ascii="Tahoma" w:eastAsia="Times New Roman" w:hAnsi="Tahoma" w:cs="Tahoma"/>
+          </w:rPr>
+          <w:t>INTyADMIN</w:t>
+        </w:r>
+        <w:proofErr w:type="spellEnd"/>
+        <w:r>
+          <w:rPr>
+            <w:rStyle w:val="Hipervnculo"/>
+            <w:rFonts w:ascii="Tahoma" w:eastAsia="Times New Roman" w:hAnsi="Tahoma" w:cs="Tahoma"/>
+          </w:rPr>
+          <w:t>\</w:t>
+        </w:r>
+        <w:proofErr w:type="spellStart"/>
+        <w:r>
+          <w:rPr>
+            <w:rStyle w:val="Hipervnculo"/>
+            <w:rFonts w:ascii="Tahoma" w:eastAsia="Times New Roman" w:hAnsi="Tahoma" w:cs="Tahoma"/>
+          </w:rPr>
+          <w:t>Plaeación</w:t>
+        </w:r>
+        <w:proofErr w:type="spellEnd"/>
+        <w:r>
+          <w:rPr>
+            <w:rStyle w:val="Hipervnculo"/>
+            <w:rFonts w:ascii="Tahoma" w:eastAsia="Times New Roman" w:hAnsi="Tahoma" w:cs="Tahoma"/>
+          </w:rPr>
+          <w:t xml:space="preserve"> del proyecto\Procesos</w:t>
+        </w:r>
+      </w:hyperlink>
+    </w:p>
+    <w:p>
+      <w:pPr>
+        <w:pStyle w:val="Prrafodelista"/>
+        <w:numPr>
+          <w:ilvl w:val="3"/>
+          <w:numId w:val="1"/>
+        </w:numPr>
+        <w:spacing w:line="240" w:lineRule="auto"/>
+        <w:rPr>
+          <w:rFonts w:ascii="Tahoma" w:eastAsia="Times New Roman" w:hAnsi="Tahoma" w:cs="Tahoma"/>
+        </w:rPr>
+      </w:pPr>
+      <w:r>
+        <w:rPr>
+          <w:rFonts w:ascii="Tahoma" w:eastAsia="Times New Roman" w:hAnsi="Tahoma" w:cs="Tahoma"/>
+        </w:rPr>
+        <w:t>Acta de Inicio</w:t>
+      </w:r>
+    </w:p>
+    <w:p>
+      <w:pPr>
+        <w:pStyle w:val="Prrafodelista"/>
+        <w:spacing w:line="240" w:lineRule="auto"/>
+        <w:ind w:left="2880"/>
+        <w:rPr>
+          <w:rFonts w:ascii="Tahoma" w:eastAsia="Times New Roman" w:hAnsi="Tahoma" w:cs="Tahoma"/>
+        </w:rPr>
+      </w:pPr>
+      <w:hyperlink r:id="rId27" w:history="1">
+        <w:proofErr w:type="spellStart"/>
+        <w:r>
+          <w:rPr>
+            <w:rStyle w:val="Hipervnculo"/>
+            <w:rFonts w:ascii="Tahoma" w:eastAsia="Times New Roman" w:hAnsi="Tahoma" w:cs="Tahoma"/>
+          </w:rPr>
+          <w:t>INTyADMIN</w:t>
+        </w:r>
+        <w:proofErr w:type="spellEnd"/>
+        <w:r>
+          <w:rPr>
+            <w:rStyle w:val="Hipervnculo"/>
+            <w:rFonts w:ascii="Tahoma" w:eastAsia="Times New Roman" w:hAnsi="Tahoma" w:cs="Tahoma"/>
+          </w:rPr>
+          <w:t>\</w:t>
+        </w:r>
+        <w:proofErr w:type="spellStart"/>
+        <w:r>
+          <w:rPr>
+            <w:rStyle w:val="Hipervnculo"/>
+            <w:rFonts w:ascii="Tahoma" w:eastAsia="Times New Roman" w:hAnsi="Tahoma" w:cs="Tahoma"/>
+          </w:rPr>
+          <w:t>Plaeación</w:t>
+        </w:r>
+        <w:proofErr w:type="spellEnd"/>
+        <w:r>
+          <w:rPr>
+            <w:rStyle w:val="Hipervnculo"/>
+            <w:rFonts w:ascii="Tahoma" w:eastAsia="Times New Roman" w:hAnsi="Tahoma" w:cs="Tahoma"/>
+          </w:rPr>
+          <w:t xml:space="preserve"> del proyecto\Acta de inicio\Acta del proyecto.docx</w:t>
+        </w:r>
+      </w:hyperlink>
+    </w:p>
+    <w:p>
+      <w:pPr>
+        <w:pStyle w:val="Prrafodelista"/>
+        <w:numPr>
+          <w:ilvl w:val="3"/>
+          <w:numId w:val="1"/>
+        </w:numPr>
+        <w:spacing w:line="240" w:lineRule="auto"/>
+        <w:rPr>
+          <w:rFonts w:ascii="Tahoma" w:eastAsia="Times New Roman" w:hAnsi="Tahoma" w:cs="Tahoma"/>
+        </w:rPr>
+      </w:pPr>
+      <w:r>
+        <w:rPr>
+          <w:rFonts w:ascii="Tahoma" w:eastAsia="Times New Roman" w:hAnsi="Tahoma" w:cs="Tahoma"/>
+        </w:rPr>
+        <w:t>Ciclo de vida</w:t>
+      </w:r>
+    </w:p>
+    <w:p>
+      <w:pPr>
+        <w:pStyle w:val="Prrafodelista"/>
+        <w:spacing w:line="240" w:lineRule="auto"/>
+        <w:ind w:left="2880"/>
+        <w:rPr>
+          <w:rFonts w:ascii="Tahoma" w:eastAsia="Times New Roman" w:hAnsi="Tahoma" w:cs="Tahoma"/>
+        </w:rPr>
+      </w:pPr>
+      <w:hyperlink r:id="rId28" w:history="1">
+        <w:proofErr w:type="spellStart"/>
+        <w:r>
+          <w:rPr>
+            <w:rStyle w:val="Hipervnculo"/>
+            <w:rFonts w:ascii="Tahoma" w:eastAsia="Times New Roman" w:hAnsi="Tahoma" w:cs="Tahoma"/>
+          </w:rPr>
+          <w:t>INTyADMIN</w:t>
+        </w:r>
+        <w:proofErr w:type="spellEnd"/>
+        <w:r>
+          <w:rPr>
+            <w:rStyle w:val="Hipervnculo"/>
+            <w:rFonts w:ascii="Tahoma" w:eastAsia="Times New Roman" w:hAnsi="Tahoma" w:cs="Tahoma"/>
+          </w:rPr>
+          <w:t>\</w:t>
+        </w:r>
+        <w:proofErr w:type="spellStart"/>
+        <w:r>
+          <w:rPr>
+            <w:rStyle w:val="Hipervnculo"/>
+            <w:rFonts w:ascii="Tahoma" w:eastAsia="Times New Roman" w:hAnsi="Tahoma" w:cs="Tahoma"/>
+          </w:rPr>
+          <w:t>Plaeación</w:t>
+        </w:r>
+        <w:proofErr w:type="spellEnd"/>
+        <w:r>
+          <w:rPr>
+            <w:rStyle w:val="Hipervnculo"/>
+            <w:rFonts w:ascii="Tahoma" w:eastAsia="Times New Roman" w:hAnsi="Tahoma" w:cs="Tahoma"/>
+          </w:rPr>
+          <w:t xml:space="preserve"> del proyecto\Ciclo de vida\pxg-09-12_Ciclo de Vida.docx</w:t>
+        </w:r>
+      </w:hyperlink>
+    </w:p>
+    <w:p>
+      <w:pPr>
+        <w:pStyle w:val="Prrafodelista"/>
+        <w:numPr>
+          <w:ilvl w:val="3"/>
+          <w:numId w:val="1"/>
+        </w:numPr>
+        <w:spacing w:line="240" w:lineRule="auto"/>
+        <w:rPr>
+          <w:rFonts w:ascii="Tahoma" w:eastAsia="Times New Roman" w:hAnsi="Tahoma" w:cs="Tahoma"/>
+        </w:rPr>
+      </w:pPr>
+      <w:r>
+        <w:rPr>
+          <w:rFonts w:ascii="Tahoma" w:eastAsia="Times New Roman" w:hAnsi="Tahoma" w:cs="Tahoma"/>
+        </w:rPr>
+        <w:t>Minuta</w:t>
+      </w:r>
+    </w:p>
+    <w:p>
+      <w:pPr>
+        <w:pStyle w:val="Prrafodelista"/>
+        <w:spacing w:line="240" w:lineRule="auto"/>
+        <w:ind w:left="2880"/>
+        <w:rPr>
+          <w:rFonts w:ascii="Tahoma" w:eastAsia="Times New Roman" w:hAnsi="Tahoma" w:cs="Tahoma"/>
+        </w:rPr>
+      </w:pPr>
+      <w:hyperlink r:id="rId29" w:history="1">
+        <w:proofErr w:type="spellStart"/>
+        <w:r>
+          <w:rPr>
+            <w:rStyle w:val="Hipervnculo"/>
+            <w:rFonts w:ascii="Tahoma" w:eastAsia="Times New Roman" w:hAnsi="Tahoma" w:cs="Tahoma"/>
+          </w:rPr>
+          <w:t>INTyADMIN</w:t>
+        </w:r>
+        <w:proofErr w:type="spellEnd"/>
+        <w:r>
+          <w:rPr>
+            <w:rStyle w:val="Hipervnculo"/>
+            <w:rFonts w:ascii="Tahoma" w:eastAsia="Times New Roman" w:hAnsi="Tahoma" w:cs="Tahoma"/>
+          </w:rPr>
+          <w:t>\</w:t>
+        </w:r>
+        <w:proofErr w:type="spellStart"/>
+        <w:r>
+          <w:rPr>
+            <w:rStyle w:val="Hipervnculo"/>
+            <w:rFonts w:ascii="Tahoma" w:eastAsia="Times New Roman" w:hAnsi="Tahoma" w:cs="Tahoma"/>
+          </w:rPr>
+          <w:t>Plaeación</w:t>
+        </w:r>
+        <w:proofErr w:type="spellEnd"/>
+        <w:r>
+          <w:rPr>
+            <w:rStyle w:val="Hipervnculo"/>
+            <w:rFonts w:ascii="Tahoma" w:eastAsia="Times New Roman" w:hAnsi="Tahoma" w:cs="Tahoma"/>
+          </w:rPr>
+          <w:t xml:space="preserve"> del proyecto\Minutas</w:t>
+        </w:r>
+      </w:hyperlink>
+    </w:p>
+    <w:p>
+      <w:pPr>
+        <w:pStyle w:val="Prrafodelista"/>
+        <w:numPr>
+          <w:ilvl w:val="3"/>
+          <w:numId w:val="1"/>
+        </w:numPr>
+        <w:spacing w:line="240" w:lineRule="auto"/>
+        <w:rPr>
+          <w:rFonts w:ascii="Tahoma" w:eastAsia="Times New Roman" w:hAnsi="Tahoma" w:cs="Tahoma"/>
+        </w:rPr>
+      </w:pPr>
+      <w:r>
+        <w:rPr>
+          <w:rFonts w:ascii="Tahoma" w:eastAsia="Times New Roman" w:hAnsi="Tahoma" w:cs="Tahoma"/>
+        </w:rPr>
+        <w:t>Organigrama</w:t>
+      </w:r>
+    </w:p>
+    <w:p>
+      <w:pPr>
+        <w:pStyle w:val="Prrafodelista"/>
+        <w:spacing w:line="240" w:lineRule="auto"/>
+        <w:ind w:left="2880"/>
+        <w:rPr>
+          <w:rFonts w:ascii="Tahoma" w:eastAsia="Times New Roman" w:hAnsi="Tahoma" w:cs="Tahoma"/>
+        </w:rPr>
+      </w:pPr>
+    </w:p>
+    <w:p>
+      <w:pPr>
+        <w:pStyle w:val="Prrafodelista"/>
+        <w:numPr>
+          <w:ilvl w:val="3"/>
+          <w:numId w:val="1"/>
+        </w:numPr>
+        <w:spacing w:line="240" w:lineRule="auto"/>
+        <w:rPr>
+          <w:rFonts w:ascii="Tahoma" w:eastAsia="Times New Roman" w:hAnsi="Tahoma" w:cs="Tahoma"/>
+        </w:rPr>
+      </w:pPr>
+      <w:r>
+        <w:rPr>
+          <w:rFonts w:ascii="Tahoma" w:eastAsia="Times New Roman" w:hAnsi="Tahoma" w:cs="Tahoma"/>
+        </w:rPr>
+        <w:t>WBS</w:t>
+      </w:r>
+    </w:p>
+    <w:p>
+      <w:pPr>
+        <w:pStyle w:val="Prrafodelista"/>
+        <w:rPr>
+          <w:rFonts w:ascii="Tahoma" w:eastAsia="Times New Roman" w:hAnsi="Tahoma" w:cs="Tahoma"/>
+        </w:rPr>
+      </w:pPr>
+    </w:p>
+    <w:p>
+      <w:pPr>
+        <w:pStyle w:val="Prrafodelista"/>
+        <w:spacing w:line="240" w:lineRule="auto"/>
+        <w:ind w:left="2880"/>
+        <w:rPr>
+          <w:rFonts w:ascii="Tahoma" w:eastAsia="Times New Roman" w:hAnsi="Tahoma" w:cs="Tahoma"/>
+        </w:rPr>
+      </w:pPr>
+      <w:hyperlink r:id="rId30" w:history="1">
+        <w:proofErr w:type="spellStart"/>
+        <w:r>
+          <w:rPr>
+            <w:rStyle w:val="Hipervnculo"/>
+            <w:rFonts w:ascii="Tahoma" w:eastAsia="Times New Roman" w:hAnsi="Tahoma" w:cs="Tahoma"/>
+          </w:rPr>
+          <w:t>INTyADMIN</w:t>
+        </w:r>
+        <w:proofErr w:type="spellEnd"/>
+        <w:r>
+          <w:rPr>
+            <w:rStyle w:val="Hipervnculo"/>
+            <w:rFonts w:ascii="Tahoma" w:eastAsia="Times New Roman" w:hAnsi="Tahoma" w:cs="Tahoma"/>
+          </w:rPr>
+          <w:t>\</w:t>
+        </w:r>
+        <w:proofErr w:type="spellStart"/>
+        <w:r>
+          <w:rPr>
+            <w:rStyle w:val="Hipervnculo"/>
+            <w:rFonts w:ascii="Tahoma" w:eastAsia="Times New Roman" w:hAnsi="Tahoma" w:cs="Tahoma"/>
+          </w:rPr>
+          <w:t>Plaeación</w:t>
+        </w:r>
+        <w:proofErr w:type="spellEnd"/>
+        <w:r>
+          <w:rPr>
+            <w:rStyle w:val="Hipervnculo"/>
+            <w:rFonts w:ascii="Tahoma" w:eastAsia="Times New Roman" w:hAnsi="Tahoma" w:cs="Tahoma"/>
+          </w:rPr>
+          <w:t xml:space="preserve"> del proyecto\WBS\WBS.docx</w:t>
+        </w:r>
+      </w:hyperlink>
+    </w:p>
+    <w:p>
+      <w:pPr>
+        <w:pStyle w:val="Prrafodelista"/>
+        <w:numPr>
+          <w:ilvl w:val="3"/>
+          <w:numId w:val="1"/>
+        </w:numPr>
+        <w:spacing w:line="240" w:lineRule="auto"/>
+        <w:rPr>
+          <w:rFonts w:ascii="Tahoma" w:eastAsia="Times New Roman" w:hAnsi="Tahoma" w:cs="Tahoma"/>
+        </w:rPr>
+      </w:pPr>
+      <w:r>
+        <w:rPr>
+          <w:rFonts w:ascii="Tahoma" w:eastAsia="Times New Roman" w:hAnsi="Tahoma" w:cs="Tahoma"/>
+        </w:rPr>
+        <w:t>Alcance</w:t>
+      </w:r>
+    </w:p>
+    <w:p>
+      <w:pPr>
+        <w:pStyle w:val="Prrafodelista"/>
+        <w:spacing w:line="240" w:lineRule="auto"/>
+        <w:ind w:left="2880"/>
+        <w:rPr>
+          <w:rFonts w:ascii="Tahoma" w:eastAsia="Times New Roman" w:hAnsi="Tahoma" w:cs="Tahoma"/>
+        </w:rPr>
+      </w:pPr>
+      <w:hyperlink r:id="rId31" w:history="1">
+        <w:proofErr w:type="spellStart"/>
+        <w:r>
+          <w:rPr>
+            <w:rStyle w:val="Hipervnculo"/>
+            <w:rFonts w:ascii="Tahoma" w:eastAsia="Times New Roman" w:hAnsi="Tahoma" w:cs="Tahoma"/>
+          </w:rPr>
+          <w:t>INTyADMIN</w:t>
+        </w:r>
+        <w:proofErr w:type="spellEnd"/>
+        <w:r>
+          <w:rPr>
+            <w:rStyle w:val="Hipervnculo"/>
+            <w:rFonts w:ascii="Tahoma" w:eastAsia="Times New Roman" w:hAnsi="Tahoma" w:cs="Tahoma"/>
+          </w:rPr>
+          <w:t>\</w:t>
+        </w:r>
+        <w:proofErr w:type="spellStart"/>
+        <w:r>
+          <w:rPr>
+            <w:rStyle w:val="Hipervnculo"/>
+            <w:rFonts w:ascii="Tahoma" w:eastAsia="Times New Roman" w:hAnsi="Tahoma" w:cs="Tahoma"/>
+          </w:rPr>
+          <w:t>Plaeación</w:t>
+        </w:r>
+        <w:proofErr w:type="spellEnd"/>
+        <w:r>
+          <w:rPr>
+            <w:rStyle w:val="Hipervnculo"/>
+            <w:rFonts w:ascii="Tahoma" w:eastAsia="Times New Roman" w:hAnsi="Tahoma" w:cs="Tahoma"/>
+          </w:rPr>
+          <w:t xml:space="preserve"> del proyecto\Alcance\Declaración del alcance.docx</w:t>
+        </w:r>
+      </w:hyperlink>
+    </w:p>
+    <w:p>
+      <w:pPr>
+        <w:pStyle w:val="Prrafodelista"/>
+        <w:numPr>
+          <w:ilvl w:val="3"/>
+          <w:numId w:val="1"/>
+        </w:numPr>
+        <w:spacing w:line="240" w:lineRule="auto"/>
+        <w:rPr>
+          <w:rFonts w:ascii="Tahoma" w:eastAsia="Times New Roman" w:hAnsi="Tahoma" w:cs="Tahoma"/>
+        </w:rPr>
+      </w:pPr>
+      <w:r>
+        <w:rPr>
+          <w:rFonts w:ascii="Tahoma" w:eastAsia="Times New Roman" w:hAnsi="Tahoma" w:cs="Tahoma"/>
+        </w:rPr>
+        <w:lastRenderedPageBreak/>
+        <w:t>Matriz de responsabilidades.</w:t>
+      </w:r>
+    </w:p>
+    <w:p>
+      <w:pPr>
+        <w:pStyle w:val="Prrafodelista"/>
+        <w:spacing w:line="240" w:lineRule="auto"/>
+        <w:ind w:left="2880"/>
+        <w:rPr>
+          <w:rFonts w:ascii="Tahoma" w:eastAsia="Times New Roman" w:hAnsi="Tahoma" w:cs="Tahoma"/>
+        </w:rPr>
+      </w:pPr>
+      <w:hyperlink r:id="rId32" w:history="1">
+        <w:proofErr w:type="spellStart"/>
+        <w:r>
+          <w:rPr>
+            <w:rStyle w:val="Hipervnculo"/>
+            <w:rFonts w:ascii="Tahoma" w:eastAsia="Times New Roman" w:hAnsi="Tahoma" w:cs="Tahoma"/>
+          </w:rPr>
+          <w:t>INTyADMIN</w:t>
+        </w:r>
+        <w:proofErr w:type="spellEnd"/>
+        <w:r>
+          <w:rPr>
+            <w:rStyle w:val="Hipervnculo"/>
+            <w:rFonts w:ascii="Tahoma" w:eastAsia="Times New Roman" w:hAnsi="Tahoma" w:cs="Tahoma"/>
+          </w:rPr>
+          <w:t>\</w:t>
+        </w:r>
+        <w:proofErr w:type="spellStart"/>
+        <w:r>
+          <w:rPr>
+            <w:rStyle w:val="Hipervnculo"/>
+            <w:rFonts w:ascii="Tahoma" w:eastAsia="Times New Roman" w:hAnsi="Tahoma" w:cs="Tahoma"/>
+          </w:rPr>
+          <w:t>Plaeación</w:t>
+        </w:r>
+        <w:proofErr w:type="spellEnd"/>
+        <w:r>
+          <w:rPr>
+            <w:rStyle w:val="Hipervnculo"/>
+            <w:rFonts w:ascii="Tahoma" w:eastAsia="Times New Roman" w:hAnsi="Tahoma" w:cs="Tahoma"/>
+          </w:rPr>
+          <w:t xml:space="preserve"> del proyecto\Matriz de responsabilidades\Matriz de responsabilidades.docx</w:t>
+        </w:r>
+      </w:hyperlink>
+    </w:p>
+    <w:p>
+      <w:pPr>
+        <w:pStyle w:val="Prrafodelista"/>
+        <w:numPr>
+          <w:ilvl w:val="3"/>
+          <w:numId w:val="1"/>
+        </w:numPr>
+        <w:spacing w:line="240" w:lineRule="auto"/>
+        <w:rPr>
+          <w:rFonts w:ascii="Tahoma" w:eastAsia="Times New Roman" w:hAnsi="Tahoma" w:cs="Tahoma"/>
+        </w:rPr>
+      </w:pPr>
+      <w:r>
+        <w:rPr>
+          <w:rFonts w:ascii="Tahoma" w:eastAsia="Times New Roman" w:hAnsi="Tahoma" w:cs="Tahoma"/>
+        </w:rPr>
+        <w:t>Matriz de Comunicación.</w:t>
+      </w:r>
+    </w:p>
+    <w:p>
+      <w:pPr>
+        <w:pStyle w:val="Prrafodelista"/>
+        <w:spacing w:line="240" w:lineRule="auto"/>
+        <w:ind w:left="2880"/>
+        <w:rPr>
+          <w:rFonts w:ascii="Tahoma" w:eastAsia="Times New Roman" w:hAnsi="Tahoma" w:cs="Tahoma"/>
+        </w:rPr>
+      </w:pPr>
+      <w:hyperlink r:id="rId33" w:history="1">
+        <w:proofErr w:type="spellStart"/>
+        <w:r>
+          <w:rPr>
+            <w:rStyle w:val="Hipervnculo"/>
+            <w:rFonts w:ascii="Tahoma" w:eastAsia="Times New Roman" w:hAnsi="Tahoma" w:cs="Tahoma"/>
+          </w:rPr>
+          <w:t>INTyADMIN</w:t>
+        </w:r>
+        <w:proofErr w:type="spellEnd"/>
+        <w:r>
+          <w:rPr>
+            <w:rStyle w:val="Hipervnculo"/>
+            <w:rFonts w:ascii="Tahoma" w:eastAsia="Times New Roman" w:hAnsi="Tahoma" w:cs="Tahoma"/>
+          </w:rPr>
+          <w:t>\</w:t>
+        </w:r>
+        <w:proofErr w:type="spellStart"/>
+        <w:r>
+          <w:rPr>
+            <w:rStyle w:val="Hipervnculo"/>
+            <w:rFonts w:ascii="Tahoma" w:eastAsia="Times New Roman" w:hAnsi="Tahoma" w:cs="Tahoma"/>
+          </w:rPr>
+          <w:t>Plaeación</w:t>
+        </w:r>
+        <w:proofErr w:type="spellEnd"/>
+        <w:r>
+          <w:rPr>
+            <w:rStyle w:val="Hipervnculo"/>
+            <w:rFonts w:ascii="Tahoma" w:eastAsia="Times New Roman" w:hAnsi="Tahoma" w:cs="Tahoma"/>
+          </w:rPr>
+          <w:t xml:space="preserve"> del proyecto\Matriz de Comunicación\Matriz de Comunicación IECA.xlsx</w:t>
+        </w:r>
+      </w:hyperlink>
+    </w:p>
+    <w:p>
+      <w:pPr>
+        <w:pStyle w:val="Prrafodelista"/>
+        <w:numPr>
+          <w:ilvl w:val="3"/>
+          <w:numId w:val="1"/>
+        </w:numPr>
+        <w:spacing w:line="240" w:lineRule="auto"/>
+        <w:rPr>
+          <w:rFonts w:ascii="Tahoma" w:eastAsia="Times New Roman" w:hAnsi="Tahoma" w:cs="Tahoma"/>
+        </w:rPr>
+      </w:pPr>
+      <w:r>
+        <w:rPr>
+          <w:rFonts w:ascii="Tahoma" w:eastAsia="Times New Roman" w:hAnsi="Tahoma" w:cs="Tahoma"/>
+        </w:rPr>
+        <w:t>Plan de licitación</w:t>
+      </w:r>
+    </w:p>
+    <w:p>
+      <w:pPr>
+        <w:pStyle w:val="Prrafodelista"/>
+        <w:spacing w:line="240" w:lineRule="auto"/>
+        <w:ind w:left="2880"/>
+        <w:rPr>
+          <w:rFonts w:ascii="Tahoma" w:eastAsia="Times New Roman" w:hAnsi="Tahoma" w:cs="Tahoma"/>
+        </w:rPr>
+      </w:pPr>
+    </w:p>
+    <w:p>
+      <w:pPr>
+        <w:pStyle w:val="Prrafodelista"/>
+        <w:numPr>
+          <w:ilvl w:val="3"/>
+          <w:numId w:val="1"/>
+        </w:numPr>
+        <w:spacing w:line="240" w:lineRule="auto"/>
+        <w:rPr>
+          <w:rFonts w:ascii="Tahoma" w:eastAsia="Times New Roman" w:hAnsi="Tahoma" w:cs="Tahoma"/>
+        </w:rPr>
+      </w:pPr>
+      <w:r>
+        <w:rPr>
+          <w:rFonts w:ascii="Tahoma" w:eastAsia="Times New Roman" w:hAnsi="Tahoma" w:cs="Tahoma"/>
+        </w:rPr>
+        <w:t>Administración de riesgos (sub-carpeta)</w:t>
       </w:r>
     </w:p>
     <w:p>
@@ -1659,8 +3162,52 @@
         <w:rPr>
           <w:rFonts w:ascii="Tahoma" w:eastAsia="Times New Roman" w:hAnsi="Tahoma" w:cs="Tahoma"/>
         </w:rPr>
-        <w:t>Plan de CM [Plantilla]</w:t>
-      </w:r>
+        <w:t>Plan de contingencia.</w:t>
+      </w:r>
+    </w:p>
+    <w:p>
+      <w:pPr>
+        <w:pStyle w:val="Prrafodelista"/>
+        <w:spacing w:line="240" w:lineRule="auto"/>
+        <w:ind w:left="3600"/>
+        <w:rPr>
+          <w:rFonts w:ascii="Tahoma" w:eastAsia="Times New Roman" w:hAnsi="Tahoma" w:cs="Tahoma"/>
+        </w:rPr>
+      </w:pPr>
+      <w:hyperlink r:id="rId34" w:history="1">
+        <w:proofErr w:type="spellStart"/>
+        <w:r>
+          <w:rPr>
+            <w:rStyle w:val="Hipervnculo"/>
+            <w:rFonts w:ascii="Tahoma" w:eastAsia="Times New Roman" w:hAnsi="Tahoma" w:cs="Tahoma"/>
+          </w:rPr>
+          <w:t>INTyADMIN</w:t>
+        </w:r>
+        <w:proofErr w:type="spellEnd"/>
+        <w:r>
+          <w:rPr>
+            <w:rStyle w:val="Hipervnculo"/>
+            <w:rFonts w:ascii="Tahoma" w:eastAsia="Times New Roman" w:hAnsi="Tahoma" w:cs="Tahoma"/>
+          </w:rPr>
+          <w:t>\</w:t>
+        </w:r>
+        <w:proofErr w:type="spellStart"/>
+        <w:r>
+          <w:rPr>
+            <w:rStyle w:val="Hipervnculo"/>
+            <w:rFonts w:ascii="Tahoma" w:eastAsia="Times New Roman" w:hAnsi="Tahoma" w:cs="Tahoma"/>
+          </w:rPr>
+          <w:t>Plaeación</w:t>
+        </w:r>
+        <w:proofErr w:type="spellEnd"/>
+        <w:r>
+          <w:rPr>
+            <w:rStyle w:val="Hipervnculo"/>
+            <w:rFonts w:ascii="Tahoma" w:eastAsia="Times New Roman" w:hAnsi="Tahoma" w:cs="Tahoma"/>
+          </w:rPr>
+          <w:t xml:space="preserve"> del proyecto\Administración de riesgos\PP_PLA_v1_Plan de Contingencia de Riesgos.doc</w:t>
+        </w:r>
+      </w:hyperlink>
     </w:p>
     <w:p>
       <w:pPr>
@@ -1678,8 +3225,178 @@
         <w:rPr>
           <w:rFonts w:ascii="Tahoma" w:eastAsia="Times New Roman" w:hAnsi="Tahoma" w:cs="Tahoma"/>
         </w:rPr>
-        <w:t>Solicitudes de cambio [Plantilla]</w:t>
-      </w:r>
+        <w:t>Herramienta de control de riesgos</w:t>
+      </w:r>
+    </w:p>
+    <w:p>
+      <w:pPr>
+        <w:pStyle w:val="Prrafodelista"/>
+        <w:spacing w:line="240" w:lineRule="auto"/>
+        <w:ind w:left="3600"/>
+        <w:rPr>
+          <w:rFonts w:ascii="Tahoma" w:eastAsia="Times New Roman" w:hAnsi="Tahoma" w:cs="Tahoma"/>
+        </w:rPr>
+      </w:pPr>
+      <w:hyperlink r:id="rId35" w:history="1">
+        <w:proofErr w:type="spellStart"/>
+        <w:r>
+          <w:rPr>
+            <w:rStyle w:val="Hipervnculo"/>
+            <w:rFonts w:ascii="Tahoma" w:eastAsia="Times New Roman" w:hAnsi="Tahoma" w:cs="Tahoma"/>
+          </w:rPr>
+          <w:t>INTyADMIN</w:t>
+        </w:r>
+        <w:proofErr w:type="spellEnd"/>
+        <w:r>
+          <w:rPr>
+            <w:rStyle w:val="Hipervnculo"/>
+            <w:rFonts w:ascii="Tahoma" w:eastAsia="Times New Roman" w:hAnsi="Tahoma" w:cs="Tahoma"/>
+          </w:rPr>
+          <w:t>\</w:t>
+        </w:r>
+        <w:proofErr w:type="spellStart"/>
+        <w:r>
+          <w:rPr>
+            <w:rStyle w:val="Hipervnculo"/>
+            <w:rFonts w:ascii="Tahoma" w:eastAsia="Times New Roman" w:hAnsi="Tahoma" w:cs="Tahoma"/>
+          </w:rPr>
+          <w:t>Plaeación</w:t>
+        </w:r>
+        <w:proofErr w:type="spellEnd"/>
+        <w:r>
+          <w:rPr>
+            <w:rStyle w:val="Hipervnculo"/>
+            <w:rFonts w:ascii="Tahoma" w:eastAsia="Times New Roman" w:hAnsi="Tahoma" w:cs="Tahoma"/>
+          </w:rPr>
+          <w:t xml:space="preserve"> del proyecto\Administración de riesgos\PP_HER_v1_Herramienta para la Administración de Riesgos.xlsx</w:t>
+        </w:r>
+      </w:hyperlink>
+    </w:p>
+    <w:p>
+      <w:pPr>
+        <w:pStyle w:val="Prrafodelista"/>
+        <w:numPr>
+          <w:ilvl w:val="4"/>
+          <w:numId w:val="1"/>
+        </w:numPr>
+        <w:spacing w:line="240" w:lineRule="auto"/>
+        <w:rPr>
+          <w:rFonts w:ascii="Tahoma" w:eastAsia="Times New Roman" w:hAnsi="Tahoma" w:cs="Tahoma"/>
+        </w:rPr>
+      </w:pPr>
+      <w:r>
+        <w:rPr>
+          <w:rFonts w:ascii="Tahoma" w:eastAsia="Times New Roman" w:hAnsi="Tahoma" w:cs="Tahoma"/>
+        </w:rPr>
+        <w:t xml:space="preserve">Base de datos de riesgos </w:t>
+      </w:r>
+    </w:p>
+    <w:p>
+      <w:pPr>
+        <w:pStyle w:val="Prrafodelista"/>
+        <w:spacing w:line="240" w:lineRule="auto"/>
+        <w:ind w:left="3600"/>
+        <w:rPr>
+          <w:rFonts w:ascii="Tahoma" w:eastAsia="Times New Roman" w:hAnsi="Tahoma" w:cs="Tahoma"/>
+        </w:rPr>
+      </w:pPr>
+      <w:hyperlink r:id="rId36" w:history="1">
+        <w:proofErr w:type="spellStart"/>
+        <w:r>
+          <w:rPr>
+            <w:rStyle w:val="Hipervnculo"/>
+            <w:rFonts w:ascii="Tahoma" w:eastAsia="Times New Roman" w:hAnsi="Tahoma" w:cs="Tahoma"/>
+          </w:rPr>
+          <w:t>INTyADMIN</w:t>
+        </w:r>
+        <w:proofErr w:type="spellEnd"/>
+        <w:r>
+          <w:rPr>
+            <w:rStyle w:val="Hipervnculo"/>
+            <w:rFonts w:ascii="Tahoma" w:eastAsia="Times New Roman" w:hAnsi="Tahoma" w:cs="Tahoma"/>
+          </w:rPr>
+          <w:t>\</w:t>
+        </w:r>
+        <w:proofErr w:type="spellStart"/>
+        <w:r>
+          <w:rPr>
+            <w:rStyle w:val="Hipervnculo"/>
+            <w:rFonts w:ascii="Tahoma" w:eastAsia="Times New Roman" w:hAnsi="Tahoma" w:cs="Tahoma"/>
+          </w:rPr>
+          <w:t>Plaeación</w:t>
+        </w:r>
+        <w:proofErr w:type="spellEnd"/>
+        <w:r>
+          <w:rPr>
+            <w:rStyle w:val="Hipervnculo"/>
+            <w:rFonts w:ascii="Tahoma" w:eastAsia="Times New Roman" w:hAnsi="Tahoma" w:cs="Tahoma"/>
+          </w:rPr>
+          <w:t xml:space="preserve"> del proyecto\Administración de riesgos\PP_REP_v1_BD de Riesgos.xlsx</w:t>
+        </w:r>
+      </w:hyperlink>
+    </w:p>
+    <w:p>
+      <w:pPr>
+        <w:pStyle w:val="Prrafodelista"/>
+        <w:numPr>
+          <w:ilvl w:val="4"/>
+          <w:numId w:val="1"/>
+        </w:numPr>
+        <w:spacing w:line="240" w:lineRule="auto"/>
+        <w:rPr>
+          <w:rFonts w:ascii="Tahoma" w:eastAsia="Times New Roman" w:hAnsi="Tahoma" w:cs="Tahoma"/>
+        </w:rPr>
+      </w:pPr>
+      <w:r>
+        <w:rPr>
+          <w:rFonts w:ascii="Tahoma" w:eastAsia="Times New Roman" w:hAnsi="Tahoma" w:cs="Tahoma"/>
+        </w:rPr>
+        <w:t>Plan de administración de riesgos</w:t>
+      </w:r>
+    </w:p>
+    <w:p>
+      <w:pPr>
+        <w:pStyle w:val="Prrafodelista"/>
+        <w:spacing w:line="240" w:lineRule="auto"/>
+        <w:ind w:left="3600"/>
+        <w:rPr>
+          <w:rFonts w:ascii="Tahoma" w:eastAsia="Times New Roman" w:hAnsi="Tahoma" w:cs="Tahoma"/>
+        </w:rPr>
+      </w:pPr>
+      <w:hyperlink r:id="rId37" w:history="1">
+        <w:proofErr w:type="spellStart"/>
+        <w:r>
+          <w:rPr>
+            <w:rStyle w:val="Hipervnculo"/>
+            <w:rFonts w:ascii="Tahoma" w:eastAsia="Times New Roman" w:hAnsi="Tahoma" w:cs="Tahoma"/>
+          </w:rPr>
+          <w:t>INTyADMIN</w:t>
+        </w:r>
+        <w:proofErr w:type="spellEnd"/>
+        <w:r>
+          <w:rPr>
+            <w:rStyle w:val="Hipervnculo"/>
+            <w:rFonts w:ascii="Tahoma" w:eastAsia="Times New Roman" w:hAnsi="Tahoma" w:cs="Tahoma"/>
+          </w:rPr>
+          <w:t>\</w:t>
+        </w:r>
+        <w:proofErr w:type="spellStart"/>
+        <w:r>
+          <w:rPr>
+            <w:rStyle w:val="Hipervnculo"/>
+            <w:rFonts w:ascii="Tahoma" w:eastAsia="Times New Roman" w:hAnsi="Tahoma" w:cs="Tahoma"/>
+          </w:rPr>
+          <w:t>Plaeación</w:t>
+        </w:r>
+        <w:proofErr w:type="spellEnd"/>
+        <w:r>
+          <w:rPr>
+            <w:rStyle w:val="Hipervnculo"/>
+            <w:rFonts w:ascii="Tahoma" w:eastAsia="Times New Roman" w:hAnsi="Tahoma" w:cs="Tahoma"/>
+          </w:rPr>
+          <w:t xml:space="preserve"> del proyecto\Administración de riesgos\PP_PLA_v1_Plan de Riesgos.docx</w:t>
+        </w:r>
+      </w:hyperlink>
     </w:p>
     <w:p>
       <w:pPr>
@@ -1697,94 +3414,7 @@
         <w:rPr>
           <w:rFonts w:ascii="Tahoma" w:eastAsia="Times New Roman" w:hAnsi="Tahoma" w:cs="Tahoma"/>
         </w:rPr>
-        <w:t>Plan de CM</w:t>
-      </w:r>
-    </w:p>
-    <w:p>
-      <w:pPr>
-        <w:pStyle w:val="Prrafodelista"/>
-        <w:numPr>
-          <w:ilvl w:val="3"/>
-          <w:numId w:val="1"/>
-        </w:numPr>
-        <w:spacing w:line="240" w:lineRule="auto"/>
-        <w:rPr>
-          <w:rFonts w:ascii="Tahoma" w:eastAsia="Times New Roman" w:hAnsi="Tahoma" w:cs="Tahoma"/>
-        </w:rPr>
-      </w:pPr>
-      <w:r>
-        <w:rPr>
-          <w:rFonts w:ascii="Tahoma" w:eastAsia="Times New Roman" w:hAnsi="Tahoma" w:cs="Tahoma"/>
-        </w:rPr>
-        <w:t>Solicitudes de cambio (todas las generadas en el proyecto)</w:t>
-      </w:r>
-      <w:commentRangeEnd w:id="5"/>
-      <w:r>
-        <w:rPr>
-          <w:rStyle w:val="Refdecomentario"/>
-          <w:rFonts w:eastAsiaTheme="minorEastAsia" w:cstheme="minorBidi"/>
-          <w:lang w:val="es-MX" w:eastAsia="es-MX"/>
-        </w:rPr>
-        <w:commentReference w:id="5"/>
-      </w:r>
-    </w:p>
-    <w:p>
-      <w:pPr>
-        <w:spacing w:after="0" w:line="240" w:lineRule="auto"/>
-        <w:ind w:left="336"/>
-        <w:rPr>
-          <w:rFonts w:ascii="Tahoma" w:eastAsia="Times New Roman" w:hAnsi="Tahoma" w:cs="Tahoma"/>
-          <w:lang w:val="es-ES"/>
-        </w:rPr>
-      </w:pPr>
-    </w:p>
-    <w:p>
-      <w:pPr>
-        <w:spacing w:after="0" w:line="240" w:lineRule="auto"/>
-        <w:ind w:left="336"/>
-        <w:rPr>
-          <w:rFonts w:ascii="Tahoma" w:eastAsia="Times New Roman" w:hAnsi="Tahoma" w:cs="Tahoma"/>
-          <w:lang w:val="es-ES"/>
-        </w:rPr>
-      </w:pPr>
-    </w:p>
-    <w:p>
-      <w:pPr>
-        <w:pStyle w:val="Prrafodelista"/>
-        <w:numPr>
-          <w:ilvl w:val="2"/>
-          <w:numId w:val="1"/>
-        </w:numPr>
-        <w:spacing w:line="240" w:lineRule="auto"/>
-        <w:rPr>
-          <w:rFonts w:ascii="Tahoma" w:eastAsia="Times New Roman" w:hAnsi="Tahoma" w:cs="Tahoma"/>
-        </w:rPr>
-      </w:pPr>
-      <w:commentRangeStart w:id="6"/>
-      <w:r>
-        <w:rPr>
-          <w:rFonts w:ascii="Tahoma" w:eastAsia="Times New Roman" w:hAnsi="Tahoma" w:cs="Tahoma"/>
-        </w:rPr>
-        <w:t>Aseguramientos de calidad (carpeta)</w:t>
-      </w:r>
-    </w:p>
-    <w:p>
-      <w:pPr>
-        <w:pStyle w:val="Prrafodelista"/>
-        <w:numPr>
-          <w:ilvl w:val="3"/>
-          <w:numId w:val="1"/>
-        </w:numPr>
-        <w:spacing w:line="240" w:lineRule="auto"/>
-        <w:rPr>
-          <w:rFonts w:ascii="Tahoma" w:eastAsia="Times New Roman" w:hAnsi="Tahoma" w:cs="Tahoma"/>
-        </w:rPr>
-      </w:pPr>
-      <w:r>
-        <w:rPr>
-          <w:rFonts w:ascii="Tahoma" w:eastAsia="Times New Roman" w:hAnsi="Tahoma" w:cs="Tahoma"/>
-        </w:rPr>
-        <w:t>Procesos (sub-carpeta)</w:t>
+        <w:t>Cierre de proyecto (sub-carpeta)</w:t>
       </w:r>
     </w:p>
     <w:p>
@@ -1803,941 +3433,68 @@
         <w:rPr>
           <w:rFonts w:ascii="Tahoma" w:eastAsia="Times New Roman" w:hAnsi="Tahoma" w:cs="Tahoma"/>
         </w:rPr>
-        <w:t>Lecciones aprendidas [Plantilla]</w:t>
+        <w:t>Acta de cierre</w:t>
       </w:r>
     </w:p>
     <w:p>
       <w:pPr>
         <w:pStyle w:val="Prrafodelista"/>
-        <w:numPr>
-          <w:ilvl w:val="4"/>
-          <w:numId w:val="1"/>
-        </w:numPr>
         <w:spacing w:line="240" w:lineRule="auto"/>
-        <w:rPr>
-          <w:rFonts w:ascii="Tahoma" w:eastAsia="Times New Roman" w:hAnsi="Tahoma" w:cs="Tahoma"/>
-        </w:rPr>
-      </w:pPr>
-      <w:r>
-        <w:rPr>
-          <w:rFonts w:ascii="Tahoma" w:eastAsia="Times New Roman" w:hAnsi="Tahoma" w:cs="Tahoma"/>
-        </w:rPr>
-        <w:t>No conformidades [Plantilla]</w:t>
-      </w:r>
-    </w:p>
-    <w:p>
-      <w:pPr>
-        <w:pStyle w:val="Prrafodelista"/>
-        <w:numPr>
-          <w:ilvl w:val="4"/>
-          <w:numId w:val="1"/>
-        </w:numPr>
-        <w:spacing w:line="240" w:lineRule="auto"/>
-        <w:rPr>
-          <w:rFonts w:ascii="Tahoma" w:eastAsia="Times New Roman" w:hAnsi="Tahoma" w:cs="Tahoma"/>
-        </w:rPr>
-      </w:pPr>
-      <w:r>
-        <w:rPr>
-          <w:rFonts w:ascii="Tahoma" w:eastAsia="Times New Roman" w:hAnsi="Tahoma" w:cs="Tahoma"/>
-        </w:rPr>
-        <w:t>Criterios de revisión de procesos [Plantilla]</w:t>
-      </w:r>
-    </w:p>
-    <w:p>
-      <w:pPr>
-        <w:pStyle w:val="Prrafodelista"/>
-        <w:numPr>
-          <w:ilvl w:val="3"/>
-          <w:numId w:val="1"/>
-        </w:numPr>
-        <w:spacing w:line="240" w:lineRule="auto"/>
-        <w:rPr>
-          <w:rFonts w:ascii="Tahoma" w:eastAsia="Times New Roman" w:hAnsi="Tahoma" w:cs="Tahoma"/>
-        </w:rPr>
-      </w:pPr>
-      <w:r>
-        <w:rPr>
-          <w:rFonts w:ascii="Tahoma" w:eastAsia="Times New Roman" w:hAnsi="Tahoma" w:cs="Tahoma"/>
-        </w:rPr>
-        <w:t>Lecciones aprendidas</w:t>
-      </w:r>
-    </w:p>
-    <w:p>
-      <w:pPr>
-        <w:pStyle w:val="Prrafodelista"/>
-        <w:numPr>
-          <w:ilvl w:val="3"/>
-          <w:numId w:val="1"/>
-        </w:numPr>
-        <w:spacing w:line="240" w:lineRule="auto"/>
-        <w:rPr>
-          <w:rFonts w:ascii="Tahoma" w:eastAsia="Times New Roman" w:hAnsi="Tahoma" w:cs="Tahoma"/>
-        </w:rPr>
-      </w:pPr>
-      <w:r>
-        <w:rPr>
-          <w:rFonts w:ascii="Tahoma" w:eastAsia="Times New Roman" w:hAnsi="Tahoma" w:cs="Tahoma"/>
-        </w:rPr>
-        <w:t>No conformidades</w:t>
-      </w:r>
-    </w:p>
-    <w:p>
-      <w:pPr>
-        <w:pStyle w:val="Prrafodelista"/>
-        <w:numPr>
-          <w:ilvl w:val="3"/>
-          <w:numId w:val="1"/>
-        </w:numPr>
-        <w:spacing w:line="240" w:lineRule="auto"/>
-        <w:rPr>
-          <w:rFonts w:ascii="Tahoma" w:eastAsia="Times New Roman" w:hAnsi="Tahoma" w:cs="Tahoma"/>
-        </w:rPr>
-      </w:pPr>
-      <w:r>
-        <w:rPr>
-          <w:rFonts w:ascii="Tahoma" w:eastAsia="Times New Roman" w:hAnsi="Tahoma" w:cs="Tahoma"/>
-        </w:rPr>
-        <w:t>Criterios de revisión de procesos</w:t>
-      </w:r>
-      <w:commentRangeEnd w:id="6"/>
-      <w:r>
-        <w:rPr>
-          <w:rStyle w:val="Refdecomentario"/>
-          <w:rFonts w:eastAsiaTheme="minorEastAsia" w:cstheme="minorBidi"/>
-          <w:lang w:val="es-MX" w:eastAsia="es-MX"/>
-        </w:rPr>
-        <w:commentReference w:id="6"/>
-      </w:r>
-    </w:p>
-    <w:p>
-      <w:pPr>
-        <w:spacing w:after="0" w:line="240" w:lineRule="auto"/>
-        <w:ind w:left="336" w:firstLine="705"/>
-        <w:rPr>
-          <w:rFonts w:ascii="Tahoma" w:eastAsia="Times New Roman" w:hAnsi="Tahoma" w:cs="Tahoma"/>
-          <w:lang w:val="es-ES"/>
-        </w:rPr>
-      </w:pPr>
-    </w:p>
-    <w:p>
-      <w:pPr>
-        <w:pStyle w:val="Prrafodelista"/>
-        <w:numPr>
-          <w:ilvl w:val="2"/>
-          <w:numId w:val="1"/>
-        </w:numPr>
-        <w:spacing w:line="240" w:lineRule="auto"/>
-        <w:rPr>
-          <w:rFonts w:ascii="Tahoma" w:eastAsia="Times New Roman" w:hAnsi="Tahoma" w:cs="Tahoma"/>
-        </w:rPr>
-      </w:pPr>
-      <w:commentRangeStart w:id="7"/>
-      <w:r>
-        <w:rPr>
-          <w:rFonts w:ascii="Tahoma" w:eastAsia="Times New Roman" w:hAnsi="Tahoma" w:cs="Tahoma"/>
-        </w:rPr>
-        <w:t>Gestión de requerimientos (carpeta)</w:t>
-      </w:r>
-    </w:p>
-    <w:p>
-      <w:pPr>
-        <w:pStyle w:val="Prrafodelista"/>
-        <w:numPr>
-          <w:ilvl w:val="3"/>
-          <w:numId w:val="1"/>
-        </w:numPr>
-        <w:spacing w:line="240" w:lineRule="auto"/>
-        <w:rPr>
-          <w:rFonts w:ascii="Tahoma" w:eastAsia="Times New Roman" w:hAnsi="Tahoma" w:cs="Tahoma"/>
-        </w:rPr>
-      </w:pPr>
-      <w:r>
-        <w:rPr>
-          <w:rFonts w:ascii="Tahoma" w:eastAsia="Times New Roman" w:hAnsi="Tahoma" w:cs="Tahoma"/>
-        </w:rPr>
-        <w:t>Procesos (sub-carpeta)</w:t>
-      </w:r>
-    </w:p>
-    <w:p>
-      <w:pPr>
-        <w:pStyle w:val="Prrafodelista"/>
-        <w:numPr>
-          <w:ilvl w:val="4"/>
-          <w:numId w:val="1"/>
-        </w:numPr>
-        <w:spacing w:line="240" w:lineRule="auto"/>
-        <w:rPr>
-          <w:rFonts w:ascii="Tahoma" w:eastAsia="Times New Roman" w:hAnsi="Tahoma" w:cs="Tahoma"/>
-        </w:rPr>
-      </w:pPr>
-      <w:r>
-        <w:rPr>
-          <w:rFonts w:ascii="Tahoma" w:eastAsia="Times New Roman" w:hAnsi="Tahoma" w:cs="Tahoma"/>
-        </w:rPr>
-        <w:t>SRS [Plantilla]</w:t>
-      </w:r>
-    </w:p>
-    <w:p>
-      <w:pPr>
-        <w:pStyle w:val="Prrafodelista"/>
-        <w:numPr>
-          <w:ilvl w:val="4"/>
-          <w:numId w:val="1"/>
-        </w:numPr>
-        <w:spacing w:line="240" w:lineRule="auto"/>
-        <w:rPr>
-          <w:rFonts w:ascii="Tahoma" w:eastAsia="Times New Roman" w:hAnsi="Tahoma" w:cs="Tahoma"/>
-        </w:rPr>
-      </w:pPr>
-      <w:r>
-        <w:rPr>
-          <w:rFonts w:ascii="Tahoma" w:eastAsia="Times New Roman" w:hAnsi="Tahoma" w:cs="Tahoma"/>
-        </w:rPr>
-        <w:t>DB de requerimientos [Plantilla]</w:t>
-      </w:r>
-    </w:p>
-    <w:p>
-      <w:pPr>
-        <w:pStyle w:val="Prrafodelista"/>
-        <w:numPr>
-          <w:ilvl w:val="4"/>
-          <w:numId w:val="1"/>
-        </w:numPr>
-        <w:spacing w:line="240" w:lineRule="auto"/>
-        <w:rPr>
-          <w:rFonts w:ascii="Tahoma" w:eastAsia="Times New Roman" w:hAnsi="Tahoma" w:cs="Tahoma"/>
-        </w:rPr>
-      </w:pPr>
-      <w:r>
-        <w:rPr>
-          <w:rFonts w:ascii="Tahoma" w:eastAsia="Times New Roman" w:hAnsi="Tahoma" w:cs="Tahoma"/>
-        </w:rPr>
-        <w:t>Diagramas de casos de uso [Plantilla]</w:t>
-      </w:r>
-    </w:p>
-    <w:p>
-      <w:pPr>
-        <w:pStyle w:val="Prrafodelista"/>
-        <w:numPr>
-          <w:ilvl w:val="3"/>
-          <w:numId w:val="1"/>
-        </w:numPr>
-        <w:spacing w:line="240" w:lineRule="auto"/>
-        <w:rPr>
-          <w:rFonts w:ascii="Tahoma" w:eastAsia="Times New Roman" w:hAnsi="Tahoma" w:cs="Tahoma"/>
-        </w:rPr>
-      </w:pPr>
-      <w:r>
-        <w:rPr>
-          <w:rFonts w:ascii="Tahoma" w:eastAsia="Times New Roman" w:hAnsi="Tahoma" w:cs="Tahoma"/>
-        </w:rPr>
-        <w:t>SRS</w:t>
-      </w:r>
-    </w:p>
-    <w:p>
-      <w:pPr>
-        <w:pStyle w:val="Prrafodelista"/>
-        <w:numPr>
-          <w:ilvl w:val="3"/>
-          <w:numId w:val="1"/>
-        </w:numPr>
-        <w:spacing w:line="240" w:lineRule="auto"/>
-        <w:rPr>
-          <w:rFonts w:ascii="Tahoma" w:eastAsia="Times New Roman" w:hAnsi="Tahoma" w:cs="Tahoma"/>
-        </w:rPr>
-      </w:pPr>
-      <w:r>
-        <w:rPr>
-          <w:rFonts w:ascii="Tahoma" w:eastAsia="Times New Roman" w:hAnsi="Tahoma" w:cs="Tahoma"/>
-        </w:rPr>
-        <w:t>DB de requerimientos</w:t>
-      </w:r>
-    </w:p>
-    <w:p>
-      <w:pPr>
-        <w:pStyle w:val="Prrafodelista"/>
-        <w:numPr>
-          <w:ilvl w:val="3"/>
-          <w:numId w:val="1"/>
-        </w:numPr>
-        <w:spacing w:line="240" w:lineRule="auto"/>
-        <w:rPr>
-          <w:rFonts w:ascii="Tahoma" w:eastAsia="Times New Roman" w:hAnsi="Tahoma" w:cs="Tahoma"/>
-        </w:rPr>
-      </w:pPr>
-      <w:r>
-        <w:rPr>
-          <w:rFonts w:ascii="Tahoma" w:eastAsia="Times New Roman" w:hAnsi="Tahoma" w:cs="Tahoma"/>
-        </w:rPr>
-        <w:t>Diagramas de casos de uso</w:t>
-      </w:r>
-    </w:p>
-    <w:p>
-      <w:pPr>
-        <w:pStyle w:val="Prrafodelista"/>
-        <w:numPr>
-          <w:ilvl w:val="3"/>
-          <w:numId w:val="1"/>
-        </w:numPr>
-        <w:spacing w:line="240" w:lineRule="auto"/>
-        <w:rPr>
-          <w:rFonts w:ascii="Tahoma" w:eastAsia="Times New Roman" w:hAnsi="Tahoma" w:cs="Tahoma"/>
-        </w:rPr>
-      </w:pPr>
-      <w:r>
-        <w:rPr>
-          <w:rFonts w:ascii="Tahoma" w:eastAsia="Times New Roman" w:hAnsi="Tahoma" w:cs="Tahoma"/>
-        </w:rPr>
-        <w:t>Diagrama E-R</w:t>
-      </w:r>
-    </w:p>
-    <w:p>
-      <w:pPr>
-        <w:pStyle w:val="Prrafodelista"/>
-        <w:numPr>
-          <w:ilvl w:val="3"/>
-          <w:numId w:val="1"/>
-        </w:numPr>
-        <w:spacing w:line="240" w:lineRule="auto"/>
-        <w:rPr>
-          <w:rFonts w:ascii="Tahoma" w:eastAsia="Times New Roman" w:hAnsi="Tahoma" w:cs="Tahoma"/>
-        </w:rPr>
-      </w:pPr>
-      <w:r>
-        <w:rPr>
-          <w:rFonts w:ascii="Tahoma" w:eastAsia="Times New Roman" w:hAnsi="Tahoma" w:cs="Tahoma"/>
-        </w:rPr>
-        <w:t>Diagrama Relacional</w:t>
-      </w:r>
-    </w:p>
-    <w:p>
-      <w:pPr>
-        <w:pStyle w:val="Prrafodelista"/>
-        <w:numPr>
-          <w:ilvl w:val="3"/>
-          <w:numId w:val="1"/>
-        </w:numPr>
-        <w:spacing w:line="240" w:lineRule="auto"/>
-        <w:rPr>
-          <w:rFonts w:ascii="Tahoma" w:eastAsia="Times New Roman" w:hAnsi="Tahoma" w:cs="Tahoma"/>
-        </w:rPr>
-      </w:pPr>
-      <w:r>
-        <w:rPr>
-          <w:rFonts w:ascii="Tahoma" w:eastAsia="Times New Roman" w:hAnsi="Tahoma" w:cs="Tahoma"/>
-        </w:rPr>
-        <w:t>Diagrama de clases</w:t>
-      </w:r>
-      <w:commentRangeEnd w:id="7"/>
-      <w:r>
-        <w:rPr>
-          <w:rStyle w:val="Refdecomentario"/>
-          <w:rFonts w:eastAsiaTheme="minorEastAsia" w:cstheme="minorBidi"/>
-          <w:lang w:val="es-MX" w:eastAsia="es-MX"/>
-        </w:rPr>
-        <w:commentReference w:id="7"/>
-      </w:r>
-    </w:p>
-    <w:p>
-      <w:pPr>
-        <w:spacing w:after="0" w:line="240" w:lineRule="auto"/>
-        <w:ind w:left="336"/>
-        <w:rPr>
-          <w:rFonts w:ascii="Tahoma" w:eastAsia="Times New Roman" w:hAnsi="Tahoma" w:cs="Tahoma"/>
-          <w:lang w:val="es-ES"/>
-        </w:rPr>
-      </w:pPr>
-    </w:p>
-    <w:p>
-      <w:pPr>
-        <w:pStyle w:val="Prrafodelista"/>
-        <w:numPr>
-          <w:ilvl w:val="2"/>
-          <w:numId w:val="1"/>
-        </w:numPr>
-        <w:spacing w:line="240" w:lineRule="auto"/>
-        <w:rPr>
-          <w:rFonts w:ascii="Tahoma" w:eastAsia="Times New Roman" w:hAnsi="Tahoma" w:cs="Tahoma"/>
-        </w:rPr>
-      </w:pPr>
-      <w:commentRangeStart w:id="8"/>
-      <w:r>
-        <w:rPr>
-          <w:rFonts w:ascii="Tahoma" w:eastAsia="Times New Roman" w:hAnsi="Tahoma" w:cs="Tahoma"/>
-        </w:rPr>
-        <w:t>Planeación del proyecto (carpeta)</w:t>
-      </w:r>
-    </w:p>
-    <w:p>
-      <w:pPr>
-        <w:pStyle w:val="Prrafodelista"/>
-        <w:numPr>
-          <w:ilvl w:val="3"/>
-          <w:numId w:val="1"/>
-        </w:numPr>
-        <w:spacing w:line="240" w:lineRule="auto"/>
-        <w:rPr>
-          <w:rFonts w:ascii="Tahoma" w:eastAsia="Times New Roman" w:hAnsi="Tahoma" w:cs="Tahoma"/>
-        </w:rPr>
-      </w:pPr>
-      <w:r>
-        <w:rPr>
-          <w:rFonts w:ascii="Tahoma" w:eastAsia="Times New Roman" w:hAnsi="Tahoma" w:cs="Tahoma"/>
-        </w:rPr>
-        <w:t>Procesos (sub-carpeta)</w:t>
-      </w:r>
-    </w:p>
-    <w:p>
-      <w:pPr>
-        <w:pStyle w:val="Prrafodelista"/>
-        <w:numPr>
-          <w:ilvl w:val="4"/>
-          <w:numId w:val="1"/>
-        </w:numPr>
-        <w:spacing w:line="240" w:lineRule="auto"/>
-        <w:rPr>
-          <w:rFonts w:ascii="Tahoma" w:eastAsia="Times New Roman" w:hAnsi="Tahoma" w:cs="Tahoma"/>
-        </w:rPr>
-      </w:pPr>
-      <w:r>
-        <w:rPr>
-          <w:rFonts w:ascii="Tahoma" w:eastAsia="Times New Roman" w:hAnsi="Tahoma" w:cs="Tahoma"/>
-        </w:rPr>
-        <w:t>Acta de Inicio  [Plantilla]</w:t>
-      </w:r>
-    </w:p>
-    <w:p>
-      <w:pPr>
-        <w:pStyle w:val="Prrafodelista"/>
-        <w:numPr>
-          <w:ilvl w:val="4"/>
-          <w:numId w:val="1"/>
-        </w:numPr>
-        <w:spacing w:line="240" w:lineRule="auto"/>
-        <w:rPr>
-          <w:rFonts w:ascii="Tahoma" w:eastAsia="Times New Roman" w:hAnsi="Tahoma" w:cs="Tahoma"/>
-        </w:rPr>
-      </w:pPr>
-      <w:r>
-        <w:rPr>
-          <w:rFonts w:ascii="Tahoma" w:eastAsia="Times New Roman" w:hAnsi="Tahoma" w:cs="Tahoma"/>
-        </w:rPr>
-        <w:t>Ciclo de vida [Plantilla]</w:t>
-      </w:r>
-    </w:p>
-    <w:p>
-      <w:pPr>
-        <w:pStyle w:val="Prrafodelista"/>
-        <w:numPr>
-          <w:ilvl w:val="4"/>
-          <w:numId w:val="1"/>
-        </w:numPr>
-        <w:spacing w:line="240" w:lineRule="auto"/>
-        <w:rPr>
-          <w:rFonts w:ascii="Tahoma" w:eastAsia="Times New Roman" w:hAnsi="Tahoma" w:cs="Tahoma"/>
-        </w:rPr>
-      </w:pPr>
-      <w:r>
-        <w:rPr>
-          <w:rFonts w:ascii="Tahoma" w:eastAsia="Times New Roman" w:hAnsi="Tahoma" w:cs="Tahoma"/>
-        </w:rPr>
-        <w:t>Minuta [Plantilla]</w:t>
-      </w:r>
-    </w:p>
-    <w:p>
-      <w:pPr>
-        <w:pStyle w:val="Prrafodelista"/>
-        <w:numPr>
-          <w:ilvl w:val="4"/>
-          <w:numId w:val="1"/>
-        </w:numPr>
-        <w:spacing w:line="240" w:lineRule="auto"/>
-        <w:rPr>
-          <w:rFonts w:ascii="Tahoma" w:eastAsia="Times New Roman" w:hAnsi="Tahoma" w:cs="Tahoma"/>
-        </w:rPr>
-      </w:pPr>
-      <w:r>
-        <w:rPr>
-          <w:rFonts w:ascii="Tahoma" w:eastAsia="Times New Roman" w:hAnsi="Tahoma" w:cs="Tahoma"/>
-        </w:rPr>
-        <w:t>Alcance [Plantilla]</w:t>
-      </w:r>
-    </w:p>
-    <w:p>
-      <w:pPr>
-        <w:pStyle w:val="Prrafodelista"/>
-        <w:numPr>
-          <w:ilvl w:val="4"/>
-          <w:numId w:val="1"/>
-        </w:numPr>
-        <w:spacing w:line="240" w:lineRule="auto"/>
-        <w:rPr>
-          <w:rFonts w:ascii="Tahoma" w:eastAsia="Times New Roman" w:hAnsi="Tahoma" w:cs="Tahoma"/>
-        </w:rPr>
-      </w:pPr>
-      <w:r>
-        <w:rPr>
-          <w:rFonts w:ascii="Tahoma" w:eastAsia="Times New Roman" w:hAnsi="Tahoma" w:cs="Tahoma"/>
-        </w:rPr>
-        <w:t>Matriz de responsabilidades [Plantilla]</w:t>
-      </w:r>
-    </w:p>
-    <w:p>
-      <w:pPr>
-        <w:pStyle w:val="Prrafodelista"/>
-        <w:numPr>
-          <w:ilvl w:val="4"/>
-          <w:numId w:val="1"/>
-        </w:numPr>
-        <w:spacing w:line="240" w:lineRule="auto"/>
-        <w:rPr>
-          <w:rFonts w:ascii="Tahoma" w:eastAsia="Times New Roman" w:hAnsi="Tahoma" w:cs="Tahoma"/>
-        </w:rPr>
-      </w:pPr>
-      <w:r>
-        <w:rPr>
-          <w:rFonts w:ascii="Tahoma" w:eastAsia="Times New Roman" w:hAnsi="Tahoma" w:cs="Tahoma"/>
-        </w:rPr>
-        <w:t>Matriz de Comunicación [Plantilla]</w:t>
-      </w:r>
-    </w:p>
-    <w:p>
-      <w:pPr>
-        <w:pStyle w:val="Prrafodelista"/>
-        <w:numPr>
-          <w:ilvl w:val="4"/>
-          <w:numId w:val="1"/>
-        </w:numPr>
-        <w:spacing w:line="240" w:lineRule="auto"/>
-        <w:rPr>
-          <w:rFonts w:ascii="Tahoma" w:eastAsia="Times New Roman" w:hAnsi="Tahoma" w:cs="Tahoma"/>
-        </w:rPr>
-      </w:pPr>
-      <w:r>
-        <w:rPr>
-          <w:rFonts w:ascii="Tahoma" w:eastAsia="Times New Roman" w:hAnsi="Tahoma" w:cs="Tahoma"/>
-        </w:rPr>
-        <w:t>Plan de licitación [Plantilla]</w:t>
-      </w:r>
-    </w:p>
-    <w:p>
-      <w:pPr>
-        <w:pStyle w:val="Prrafodelista"/>
-        <w:numPr>
-          <w:ilvl w:val="4"/>
-          <w:numId w:val="1"/>
-        </w:numPr>
-        <w:spacing w:line="240" w:lineRule="auto"/>
-        <w:rPr>
-          <w:rFonts w:ascii="Tahoma" w:eastAsia="Times New Roman" w:hAnsi="Tahoma" w:cs="Tahoma"/>
-        </w:rPr>
-      </w:pPr>
-      <w:r>
-        <w:rPr>
-          <w:rFonts w:ascii="Tahoma" w:eastAsia="Times New Roman" w:hAnsi="Tahoma" w:cs="Tahoma"/>
-        </w:rPr>
-        <w:t>Plan de contingencia [Plantilla]</w:t>
-      </w:r>
-    </w:p>
-    <w:p>
-      <w:pPr>
-        <w:pStyle w:val="Prrafodelista"/>
-        <w:numPr>
-          <w:ilvl w:val="4"/>
-          <w:numId w:val="1"/>
-        </w:numPr>
-        <w:spacing w:line="240" w:lineRule="auto"/>
-        <w:rPr>
-          <w:rFonts w:ascii="Tahoma" w:eastAsia="Times New Roman" w:hAnsi="Tahoma" w:cs="Tahoma"/>
-        </w:rPr>
-      </w:pPr>
-      <w:r>
-        <w:rPr>
-          <w:rFonts w:ascii="Tahoma" w:eastAsia="Times New Roman" w:hAnsi="Tahoma" w:cs="Tahoma"/>
-        </w:rPr>
-        <w:t>Herramienta de control de riesgos [Plantilla]</w:t>
-      </w:r>
-    </w:p>
-    <w:p>
-      <w:pPr>
-        <w:pStyle w:val="Prrafodelista"/>
-        <w:numPr>
-          <w:ilvl w:val="4"/>
-          <w:numId w:val="1"/>
-        </w:numPr>
-        <w:spacing w:line="240" w:lineRule="auto"/>
-        <w:rPr>
-          <w:rFonts w:ascii="Tahoma" w:eastAsia="Times New Roman" w:hAnsi="Tahoma" w:cs="Tahoma"/>
-        </w:rPr>
-      </w:pPr>
-      <w:r>
-        <w:rPr>
-          <w:rFonts w:ascii="Tahoma" w:eastAsia="Times New Roman" w:hAnsi="Tahoma" w:cs="Tahoma"/>
-        </w:rPr>
-        <w:t>Base de datos de riesgos  [Plantilla]</w:t>
-      </w:r>
-    </w:p>
-    <w:p>
-      <w:pPr>
-        <w:pStyle w:val="Prrafodelista"/>
-        <w:numPr>
-          <w:ilvl w:val="4"/>
-          <w:numId w:val="1"/>
-        </w:numPr>
-        <w:spacing w:line="240" w:lineRule="auto"/>
-        <w:rPr>
-          <w:rFonts w:ascii="Tahoma" w:eastAsia="Times New Roman" w:hAnsi="Tahoma" w:cs="Tahoma"/>
-        </w:rPr>
-      </w:pPr>
-      <w:r>
-        <w:rPr>
-          <w:rFonts w:ascii="Tahoma" w:eastAsia="Times New Roman" w:hAnsi="Tahoma" w:cs="Tahoma"/>
-        </w:rPr>
-        <w:t>Plan de administración de riesgos [Plantilla]</w:t>
-      </w:r>
-    </w:p>
-    <w:p>
-      <w:pPr>
-        <w:pStyle w:val="Prrafodelista"/>
-        <w:numPr>
-          <w:ilvl w:val="4"/>
-          <w:numId w:val="1"/>
-        </w:numPr>
-        <w:spacing w:line="240" w:lineRule="auto"/>
-        <w:rPr>
-          <w:rFonts w:ascii="Tahoma" w:eastAsia="Times New Roman" w:hAnsi="Tahoma" w:cs="Tahoma"/>
-        </w:rPr>
-      </w:pPr>
-      <w:r>
-        <w:rPr>
-          <w:rFonts w:ascii="Tahoma" w:eastAsia="Times New Roman" w:hAnsi="Tahoma" w:cs="Tahoma"/>
-        </w:rPr>
-        <w:t>Acta de cierre [Plantilla]</w:t>
-      </w:r>
-    </w:p>
-    <w:p>
-      <w:pPr>
-        <w:pStyle w:val="Prrafodelista"/>
-        <w:numPr>
-          <w:ilvl w:val="3"/>
-          <w:numId w:val="1"/>
-        </w:numPr>
-        <w:spacing w:line="240" w:lineRule="auto"/>
-        <w:rPr>
-          <w:rFonts w:ascii="Tahoma" w:eastAsia="Times New Roman" w:hAnsi="Tahoma" w:cs="Tahoma"/>
-        </w:rPr>
-      </w:pPr>
-      <w:r>
-        <w:rPr>
-          <w:rFonts w:ascii="Tahoma" w:eastAsia="Times New Roman" w:hAnsi="Tahoma" w:cs="Tahoma"/>
-        </w:rPr>
-        <w:t>Acta de Inicio</w:t>
-      </w:r>
-    </w:p>
-    <w:p>
-      <w:pPr>
-        <w:pStyle w:val="Prrafodelista"/>
-        <w:numPr>
-          <w:ilvl w:val="3"/>
-          <w:numId w:val="1"/>
-        </w:numPr>
-        <w:spacing w:line="240" w:lineRule="auto"/>
-        <w:rPr>
-          <w:rFonts w:ascii="Tahoma" w:eastAsia="Times New Roman" w:hAnsi="Tahoma" w:cs="Tahoma"/>
-        </w:rPr>
-      </w:pPr>
-      <w:r>
-        <w:rPr>
-          <w:rFonts w:ascii="Tahoma" w:eastAsia="Times New Roman" w:hAnsi="Tahoma" w:cs="Tahoma"/>
-        </w:rPr>
-        <w:t>Ciclo de vida</w:t>
-      </w:r>
-    </w:p>
-    <w:p>
-      <w:pPr>
-        <w:pStyle w:val="Prrafodelista"/>
-        <w:numPr>
-          <w:ilvl w:val="3"/>
-          <w:numId w:val="1"/>
-        </w:numPr>
-        <w:spacing w:line="240" w:lineRule="auto"/>
-        <w:rPr>
-          <w:rFonts w:ascii="Tahoma" w:eastAsia="Times New Roman" w:hAnsi="Tahoma" w:cs="Tahoma"/>
-        </w:rPr>
-      </w:pPr>
-      <w:r>
-        <w:rPr>
-          <w:rFonts w:ascii="Tahoma" w:eastAsia="Times New Roman" w:hAnsi="Tahoma" w:cs="Tahoma"/>
-        </w:rPr>
-        <w:t>Minuta</w:t>
-      </w:r>
-    </w:p>
-    <w:p>
-      <w:pPr>
-        <w:pStyle w:val="Prrafodelista"/>
-        <w:numPr>
-          <w:ilvl w:val="3"/>
-          <w:numId w:val="1"/>
-        </w:numPr>
-        <w:spacing w:line="240" w:lineRule="auto"/>
-        <w:rPr>
-          <w:rFonts w:ascii="Tahoma" w:eastAsia="Times New Roman" w:hAnsi="Tahoma" w:cs="Tahoma"/>
-        </w:rPr>
-      </w:pPr>
-      <w:r>
-        <w:rPr>
-          <w:rFonts w:ascii="Tahoma" w:eastAsia="Times New Roman" w:hAnsi="Tahoma" w:cs="Tahoma"/>
-        </w:rPr>
-        <w:t>Organigrama</w:t>
-      </w:r>
-    </w:p>
-    <w:p>
-      <w:pPr>
-        <w:pStyle w:val="Prrafodelista"/>
-        <w:numPr>
-          <w:ilvl w:val="3"/>
-          <w:numId w:val="1"/>
-        </w:numPr>
-        <w:spacing w:line="240" w:lineRule="auto"/>
-        <w:rPr>
-          <w:rFonts w:ascii="Tahoma" w:eastAsia="Times New Roman" w:hAnsi="Tahoma" w:cs="Tahoma"/>
-        </w:rPr>
-      </w:pPr>
-      <w:r>
-        <w:rPr>
-          <w:rFonts w:ascii="Tahoma" w:eastAsia="Times New Roman" w:hAnsi="Tahoma" w:cs="Tahoma"/>
-        </w:rPr>
-        <w:t>WBS</w:t>
-      </w:r>
-    </w:p>
-    <w:p>
-      <w:pPr>
-        <w:pStyle w:val="Prrafodelista"/>
-        <w:numPr>
-          <w:ilvl w:val="3"/>
-          <w:numId w:val="1"/>
-        </w:numPr>
-        <w:spacing w:line="240" w:lineRule="auto"/>
-        <w:rPr>
-          <w:rFonts w:ascii="Tahoma" w:eastAsia="Times New Roman" w:hAnsi="Tahoma" w:cs="Tahoma"/>
-        </w:rPr>
-      </w:pPr>
-      <w:r>
-        <w:rPr>
-          <w:rFonts w:ascii="Tahoma" w:eastAsia="Times New Roman" w:hAnsi="Tahoma" w:cs="Tahoma"/>
-        </w:rPr>
-        <w:t>Alcance</w:t>
-      </w:r>
-    </w:p>
-    <w:p>
-      <w:pPr>
-        <w:pStyle w:val="Prrafodelista"/>
-        <w:numPr>
-          <w:ilvl w:val="3"/>
-          <w:numId w:val="1"/>
-        </w:numPr>
-        <w:spacing w:line="240" w:lineRule="auto"/>
-        <w:rPr>
-          <w:rFonts w:ascii="Tahoma" w:eastAsia="Times New Roman" w:hAnsi="Tahoma" w:cs="Tahoma"/>
-        </w:rPr>
-      </w:pPr>
-      <w:r>
-        <w:rPr>
-          <w:rFonts w:ascii="Tahoma" w:eastAsia="Times New Roman" w:hAnsi="Tahoma" w:cs="Tahoma"/>
-        </w:rPr>
-        <w:t>Matriz de responsabilidades.</w:t>
-      </w:r>
-    </w:p>
-    <w:p>
-      <w:pPr>
-        <w:pStyle w:val="Prrafodelista"/>
-        <w:numPr>
-          <w:ilvl w:val="3"/>
-          <w:numId w:val="1"/>
-        </w:numPr>
-        <w:spacing w:line="240" w:lineRule="auto"/>
-        <w:rPr>
-          <w:rFonts w:ascii="Tahoma" w:eastAsia="Times New Roman" w:hAnsi="Tahoma" w:cs="Tahoma"/>
-        </w:rPr>
-      </w:pPr>
-      <w:r>
-        <w:rPr>
-          <w:rFonts w:ascii="Tahoma" w:eastAsia="Times New Roman" w:hAnsi="Tahoma" w:cs="Tahoma"/>
-        </w:rPr>
-        <w:t>Matriz de Comunicación.</w:t>
-      </w:r>
-    </w:p>
-    <w:p>
-      <w:pPr>
-        <w:pStyle w:val="Prrafodelista"/>
-        <w:numPr>
-          <w:ilvl w:val="3"/>
-          <w:numId w:val="1"/>
-        </w:numPr>
-        <w:spacing w:line="240" w:lineRule="auto"/>
-        <w:rPr>
-          <w:rFonts w:ascii="Tahoma" w:eastAsia="Times New Roman" w:hAnsi="Tahoma" w:cs="Tahoma"/>
-        </w:rPr>
-      </w:pPr>
-      <w:r>
-        <w:rPr>
-          <w:rFonts w:ascii="Tahoma" w:eastAsia="Times New Roman" w:hAnsi="Tahoma" w:cs="Tahoma"/>
-        </w:rPr>
-        <w:t>Plan de licitación</w:t>
-      </w:r>
-      <w:commentRangeEnd w:id="8"/>
-      <w:r>
-        <w:rPr>
-          <w:rStyle w:val="Refdecomentario"/>
-          <w:rFonts w:eastAsiaTheme="minorEastAsia" w:cstheme="minorBidi"/>
-          <w:lang w:val="es-MX" w:eastAsia="es-MX"/>
-        </w:rPr>
-        <w:commentReference w:id="8"/>
-      </w:r>
-    </w:p>
-    <w:p>
-      <w:pPr>
-        <w:pStyle w:val="Prrafodelista"/>
-        <w:numPr>
-          <w:ilvl w:val="3"/>
-          <w:numId w:val="1"/>
-        </w:numPr>
-        <w:spacing w:line="240" w:lineRule="auto"/>
-        <w:rPr>
-          <w:rFonts w:ascii="Tahoma" w:eastAsia="Times New Roman" w:hAnsi="Tahoma" w:cs="Tahoma"/>
-        </w:rPr>
-      </w:pPr>
-      <w:commentRangeStart w:id="9"/>
-      <w:r>
-        <w:rPr>
-          <w:rFonts w:ascii="Tahoma" w:eastAsia="Times New Roman" w:hAnsi="Tahoma" w:cs="Tahoma"/>
-        </w:rPr>
-        <w:t>Administración de riesgos (sub-carpeta)</w:t>
-      </w:r>
-    </w:p>
-    <w:p>
-      <w:pPr>
-        <w:pStyle w:val="Prrafodelista"/>
-        <w:numPr>
-          <w:ilvl w:val="4"/>
-          <w:numId w:val="1"/>
-        </w:numPr>
-        <w:spacing w:line="240" w:lineRule="auto"/>
-        <w:rPr>
-          <w:rFonts w:ascii="Tahoma" w:eastAsia="Times New Roman" w:hAnsi="Tahoma" w:cs="Tahoma"/>
-        </w:rPr>
-      </w:pPr>
-      <w:r>
-        <w:rPr>
-          <w:rFonts w:ascii="Tahoma" w:eastAsia="Times New Roman" w:hAnsi="Tahoma" w:cs="Tahoma"/>
-        </w:rPr>
-        <w:t>Plan de contingencia.</w:t>
-      </w:r>
-    </w:p>
-    <w:p>
-      <w:pPr>
-        <w:pStyle w:val="Prrafodelista"/>
-        <w:numPr>
-          <w:ilvl w:val="4"/>
-          <w:numId w:val="1"/>
-        </w:numPr>
-        <w:spacing w:line="240" w:lineRule="auto"/>
-        <w:rPr>
-          <w:rFonts w:ascii="Tahoma" w:eastAsia="Times New Roman" w:hAnsi="Tahoma" w:cs="Tahoma"/>
-        </w:rPr>
-      </w:pPr>
-      <w:r>
-        <w:rPr>
-          <w:rFonts w:ascii="Tahoma" w:eastAsia="Times New Roman" w:hAnsi="Tahoma" w:cs="Tahoma"/>
-        </w:rPr>
-        <w:t>Herramienta de control de riesgos</w:t>
-      </w:r>
-    </w:p>
-    <w:p>
-      <w:pPr>
-        <w:pStyle w:val="Prrafodelista"/>
-        <w:numPr>
-          <w:ilvl w:val="4"/>
-          <w:numId w:val="1"/>
-        </w:numPr>
-        <w:spacing w:line="240" w:lineRule="auto"/>
-        <w:rPr>
-          <w:rFonts w:ascii="Tahoma" w:eastAsia="Times New Roman" w:hAnsi="Tahoma" w:cs="Tahoma"/>
-        </w:rPr>
-      </w:pPr>
-      <w:r>
-        <w:rPr>
-          <w:rFonts w:ascii="Tahoma" w:eastAsia="Times New Roman" w:hAnsi="Tahoma" w:cs="Tahoma"/>
-        </w:rPr>
-        <w:t xml:space="preserve">Base de datos de riesgos </w:t>
-      </w:r>
-    </w:p>
-    <w:p>
-      <w:pPr>
-        <w:pStyle w:val="Prrafodelista"/>
-        <w:numPr>
-          <w:ilvl w:val="4"/>
-          <w:numId w:val="1"/>
-        </w:numPr>
-        <w:spacing w:line="240" w:lineRule="auto"/>
-        <w:rPr>
-          <w:rFonts w:ascii="Tahoma" w:eastAsia="Times New Roman" w:hAnsi="Tahoma" w:cs="Tahoma"/>
-        </w:rPr>
-      </w:pPr>
-      <w:r>
-        <w:rPr>
-          <w:rFonts w:ascii="Tahoma" w:eastAsia="Times New Roman" w:hAnsi="Tahoma" w:cs="Tahoma"/>
-        </w:rPr>
-        <w:t>Plan de administración de riesgos</w:t>
-      </w:r>
-      <w:commentRangeEnd w:id="9"/>
-      <w:r>
-        <w:rPr>
-          <w:rStyle w:val="Refdecomentario"/>
-          <w:rFonts w:eastAsiaTheme="minorEastAsia" w:cstheme="minorBidi"/>
-          <w:lang w:val="es-MX" w:eastAsia="es-MX"/>
-        </w:rPr>
-        <w:commentReference w:id="9"/>
-      </w:r>
-    </w:p>
-    <w:p>
-      <w:pPr>
-        <w:pStyle w:val="Prrafodelista"/>
-        <w:numPr>
-          <w:ilvl w:val="3"/>
-          <w:numId w:val="1"/>
-        </w:numPr>
-        <w:spacing w:line="240" w:lineRule="auto"/>
-        <w:rPr>
-          <w:rFonts w:ascii="Tahoma" w:eastAsia="Times New Roman" w:hAnsi="Tahoma" w:cs="Tahoma"/>
-        </w:rPr>
-      </w:pPr>
-      <w:r>
-        <w:rPr>
-          <w:rFonts w:ascii="Tahoma" w:eastAsia="Times New Roman" w:hAnsi="Tahoma" w:cs="Tahoma"/>
-        </w:rPr>
-        <w:t>Cierre de proyecto (sub-carpeta)</w:t>
-      </w:r>
-    </w:p>
-    <w:p>
-      <w:pPr>
-        <w:pStyle w:val="Prrafodelista"/>
-        <w:numPr>
-          <w:ilvl w:val="4"/>
-          <w:numId w:val="1"/>
-        </w:numPr>
-        <w:spacing w:line="240" w:lineRule="auto"/>
-        <w:rPr>
-          <w:rFonts w:ascii="Tahoma" w:eastAsia="Times New Roman" w:hAnsi="Tahoma" w:cs="Tahoma"/>
-        </w:rPr>
-      </w:pPr>
-      <w:r>
-        <w:rPr>
-          <w:rFonts w:ascii="Tahoma" w:eastAsia="Times New Roman" w:hAnsi="Tahoma" w:cs="Tahoma"/>
-        </w:rPr>
-        <w:t>Acta de cierre</w:t>
-      </w:r>
+        <w:ind w:left="3600"/>
+        <w:rPr>
+          <w:rFonts w:ascii="Tahoma" w:eastAsia="Times New Roman" w:hAnsi="Tahoma" w:cs="Tahoma"/>
+        </w:rPr>
+      </w:pPr>
+      <w:hyperlink r:id="rId38" w:history="1">
+        <w:proofErr w:type="spellStart"/>
+        <w:r>
+          <w:rPr>
+            <w:rStyle w:val="Hipervnculo"/>
+            <w:rFonts w:ascii="Tahoma" w:eastAsia="Times New Roman" w:hAnsi="Tahoma" w:cs="Tahoma"/>
+          </w:rPr>
+          <w:t>INTyADMIN</w:t>
+        </w:r>
+        <w:proofErr w:type="spellEnd"/>
+        <w:r>
+          <w:rPr>
+            <w:rStyle w:val="Hipervnculo"/>
+            <w:rFonts w:ascii="Tahoma" w:eastAsia="Times New Roman" w:hAnsi="Tahoma" w:cs="Tahoma"/>
+          </w:rPr>
+          <w:t>\</w:t>
+        </w:r>
+        <w:proofErr w:type="spellStart"/>
+        <w:r>
+          <w:rPr>
+            <w:rStyle w:val="Hipervnculo"/>
+            <w:rFonts w:ascii="Tahoma" w:eastAsia="Times New Roman" w:hAnsi="Tahoma" w:cs="Tahoma"/>
+          </w:rPr>
+          <w:t>Plaeación</w:t>
+        </w:r>
+        <w:proofErr w:type="spellEnd"/>
+        <w:r>
+          <w:rPr>
+            <w:rStyle w:val="Hipervnculo"/>
+            <w:rFonts w:ascii="Tahoma" w:eastAsia="Times New Roman" w:hAnsi="Tahoma" w:cs="Tahoma"/>
+          </w:rPr>
+          <w:t xml:space="preserve"> del proyecto\Cierre de proyecto\</w:t>
+        </w:r>
+        <w:proofErr w:type="spellStart"/>
+        <w:r>
+          <w:rPr>
+            <w:rStyle w:val="Hipervnculo"/>
+            <w:rFonts w:ascii="Tahoma" w:eastAsia="Times New Roman" w:hAnsi="Tahoma" w:cs="Tahoma"/>
+          </w:rPr>
+          <w:t>ActaCierreProyecto</w:t>
+        </w:r>
+        <w:proofErr w:type="spellEnd"/>
+        <w:r>
+          <w:rPr>
+            <w:rStyle w:val="Hipervnculo"/>
+            <w:rFonts w:ascii="Tahoma" w:eastAsia="Times New Roman" w:hAnsi="Tahoma" w:cs="Tahoma"/>
+          </w:rPr>
+          <w:t xml:space="preserve"> JAMA.docx</w:t>
+        </w:r>
+      </w:hyperlink>
     </w:p>
     <w:p>
       <w:pPr>
@@ -2756,10 +3513,12 @@
       <w:pPr>
         <w:pStyle w:val="Ttulo1"/>
       </w:pPr>
+      <w:bookmarkStart w:id="4" w:name="_Toc48333161"/>
       <w:r>
         <w:lastRenderedPageBreak/>
         <w:t>Reflexiones</w:t>
       </w:r>
+      <w:bookmarkEnd w:id="4"/>
     </w:p>
     <w:p>
       <w:pPr>
@@ -3083,17 +3842,17 @@
       </w:r>
       <w:proofErr w:type="spellStart"/>
       <w:r>
-        <w:t>co</w:t>
+        <w:t>co-evaluación</w:t>
       </w:r>
       <w:proofErr w:type="spellEnd"/>
       <w:r>
-        <w:t>-evaluación. El valor mínimo es 1 el mayor 10.</w:t>
+        <w:t>. El valor mínimo es 1 el mayor 10.</w:t>
       </w:r>
     </w:p>
     <w:tbl>
       <w:tblPr>
         <w:tblStyle w:val="Tablaconcuadrcula"/>
-        <w:tblW w:w="9075" w:type="dxa"/>
+        <w:tblW w:w="9649" w:type="dxa"/>
         <w:tblInd w:w="-15" w:type="dxa"/>
         <w:tblLayout w:type="fixed"/>
         <w:tblCellMar>
@@ -3102,17 +3861,18 @@
         <w:tblLook w:val="04A0" w:firstRow="1" w:lastRow="0" w:firstColumn="1" w:lastColumn="0" w:noHBand="0" w:noVBand="1"/>
       </w:tblPr>
       <w:tblGrid>
-        <w:gridCol w:w="5988"/>
-        <w:gridCol w:w="533"/>
-        <w:gridCol w:w="533"/>
-        <w:gridCol w:w="530"/>
+        <w:gridCol w:w="5397"/>
+        <w:gridCol w:w="709"/>
+        <w:gridCol w:w="708"/>
+        <w:gridCol w:w="770"/>
+        <w:gridCol w:w="574"/>
         <w:gridCol w:w="574"/>
         <w:gridCol w:w="917"/>
       </w:tblGrid>
       <w:tr>
         <w:tc>
           <w:tcPr>
-            <w:tcW w:w="5988" w:type="dxa"/>
+            <w:tcW w:w="5397" w:type="dxa"/>
             <w:shd w:val="clear" w:color="auto" w:fill="auto"/>
             <w:tcMar>
               <w:left w:w="93" w:type="dxa"/>
@@ -3129,7 +3889,7 @@
         </w:tc>
         <w:tc>
           <w:tcPr>
-            <w:tcW w:w="533" w:type="dxa"/>
+            <w:tcW w:w="709" w:type="dxa"/>
             <w:shd w:val="clear" w:color="auto" w:fill="auto"/>
             <w:tcMar>
               <w:left w:w="93" w:type="dxa"/>
@@ -3143,7 +3903,7 @@
         </w:tc>
         <w:tc>
           <w:tcPr>
-            <w:tcW w:w="533" w:type="dxa"/>
+            <w:tcW w:w="708" w:type="dxa"/>
             <w:shd w:val="clear" w:color="auto" w:fill="auto"/>
             <w:tcMar>
               <w:left w:w="93" w:type="dxa"/>
@@ -3157,11 +3917,21 @@
         </w:tc>
         <w:tc>
           <w:tcPr>
-            <w:tcW w:w="530" w:type="dxa"/>
+            <w:tcW w:w="770" w:type="dxa"/>
             <w:shd w:val="clear" w:color="auto" w:fill="auto"/>
             <w:tcMar>
               <w:left w:w="93" w:type="dxa"/>
             </w:tcMar>
+          </w:tcPr>
+          <w:p>
+            <w:pPr>
+              <w:spacing w:after="0" w:line="240" w:lineRule="auto"/>
+            </w:pPr>
+          </w:p>
+        </w:tc>
+        <w:tc>
+          <w:tcPr>
+            <w:tcW w:w="574" w:type="dxa"/>
           </w:tcPr>
           <w:p>
             <w:pPr>
@@ -3204,7 +3974,7 @@
       <w:tr>
         <w:tc>
           <w:tcPr>
-            <w:tcW w:w="5988" w:type="dxa"/>
+            <w:tcW w:w="5397" w:type="dxa"/>
             <w:shd w:val="clear" w:color="auto" w:fill="auto"/>
             <w:tcMar>
               <w:left w:w="93" w:type="dxa"/>
@@ -3215,13 +3985,17 @@
               <w:spacing w:after="0" w:line="240" w:lineRule="auto"/>
             </w:pPr>
             <w:r>
-              <w:t>1.</w:t>
-            </w:r>
-          </w:p>
-        </w:tc>
-        <w:tc>
-          <w:tcPr>
-            <w:tcW w:w="533" w:type="dxa"/>
+              <w:rPr>
+                <w:rFonts w:eastAsia="Times New Roman"/>
+                <w:lang w:val="es-ES_tradnl"/>
+              </w:rPr>
+              <w:t>Miguel Ángel Castillo Ortiz</w:t>
+            </w:r>
+          </w:p>
+        </w:tc>
+        <w:tc>
+          <w:tcPr>
+            <w:tcW w:w="709" w:type="dxa"/>
             <w:shd w:val="clear" w:color="auto" w:fill="E7E6E6" w:themeFill="background2"/>
             <w:tcMar>
               <w:left w:w="93" w:type="dxa"/>
@@ -3231,11 +4005,14 @@
             <w:pPr>
               <w:spacing w:after="0" w:line="240" w:lineRule="auto"/>
             </w:pPr>
-          </w:p>
-        </w:tc>
-        <w:tc>
-          <w:tcPr>
-            <w:tcW w:w="533" w:type="dxa"/>
+            <w:r>
+              <w:t>9.5</w:t>
+            </w:r>
+          </w:p>
+        </w:tc>
+        <w:tc>
+          <w:tcPr>
+            <w:tcW w:w="708" w:type="dxa"/>
             <w:shd w:val="clear" w:color="auto" w:fill="auto"/>
             <w:tcMar>
               <w:left w:w="93" w:type="dxa"/>
@@ -3245,11 +4022,14 @@
             <w:pPr>
               <w:spacing w:after="0" w:line="240" w:lineRule="auto"/>
             </w:pPr>
-          </w:p>
-        </w:tc>
-        <w:tc>
-          <w:tcPr>
-            <w:tcW w:w="530" w:type="dxa"/>
+            <w:r>
+              <w:t>9.5</w:t>
+            </w:r>
+          </w:p>
+        </w:tc>
+        <w:tc>
+          <w:tcPr>
+            <w:tcW w:w="770" w:type="dxa"/>
             <w:shd w:val="clear" w:color="auto" w:fill="auto"/>
             <w:tcMar>
               <w:left w:w="93" w:type="dxa"/>
@@ -3259,6 +4039,22 @@
             <w:pPr>
               <w:spacing w:after="0" w:line="240" w:lineRule="auto"/>
             </w:pPr>
+            <w:r>
+              <w:t>9.5</w:t>
+            </w:r>
+          </w:p>
+        </w:tc>
+        <w:tc>
+          <w:tcPr>
+            <w:tcW w:w="574" w:type="dxa"/>
+          </w:tcPr>
+          <w:p>
+            <w:pPr>
+              <w:spacing w:after="0" w:line="240" w:lineRule="auto"/>
+            </w:pPr>
+            <w:r>
+              <w:t>9.5</w:t>
+            </w:r>
           </w:p>
         </w:tc>
         <w:tc>
@@ -3273,6 +4069,9 @@
             <w:pPr>
               <w:spacing w:after="0" w:line="240" w:lineRule="auto"/>
             </w:pPr>
+            <w:r>
+              <w:t>9.5</w:t>
+            </w:r>
           </w:p>
         </w:tc>
         <w:tc>
@@ -3287,13 +4086,16 @@
             <w:pPr>
               <w:spacing w:after="0" w:line="240" w:lineRule="auto"/>
             </w:pPr>
+            <w:r>
+              <w:t>9.5</w:t>
+            </w:r>
           </w:p>
         </w:tc>
       </w:tr>
       <w:tr>
         <w:tc>
           <w:tcPr>
-            <w:tcW w:w="5988" w:type="dxa"/>
+            <w:tcW w:w="5397" w:type="dxa"/>
             <w:shd w:val="clear" w:color="auto" w:fill="auto"/>
             <w:tcMar>
               <w:left w:w="93" w:type="dxa"/>
@@ -3304,13 +4106,17 @@
               <w:spacing w:after="0" w:line="240" w:lineRule="auto"/>
             </w:pPr>
             <w:r>
-              <w:t>2.</w:t>
-            </w:r>
-          </w:p>
-        </w:tc>
-        <w:tc>
-          <w:tcPr>
-            <w:tcW w:w="533" w:type="dxa"/>
+              <w:rPr>
+                <w:rFonts w:eastAsia="Times New Roman"/>
+                <w:lang w:val="es-ES_tradnl"/>
+              </w:rPr>
+              <w:t>Antonio Tapia Montero</w:t>
+            </w:r>
+          </w:p>
+        </w:tc>
+        <w:tc>
+          <w:tcPr>
+            <w:tcW w:w="709" w:type="dxa"/>
             <w:shd w:val="clear" w:color="auto" w:fill="auto"/>
             <w:tcMar>
               <w:left w:w="93" w:type="dxa"/>
@@ -3320,11 +4126,14 @@
             <w:pPr>
               <w:spacing w:after="0" w:line="240" w:lineRule="auto"/>
             </w:pPr>
-          </w:p>
-        </w:tc>
-        <w:tc>
-          <w:tcPr>
-            <w:tcW w:w="533" w:type="dxa"/>
+            <w:r>
+              <w:t>9.5</w:t>
+            </w:r>
+          </w:p>
+        </w:tc>
+        <w:tc>
+          <w:tcPr>
+            <w:tcW w:w="708" w:type="dxa"/>
             <w:shd w:val="clear" w:color="auto" w:fill="E7E6E6" w:themeFill="background2"/>
             <w:tcMar>
               <w:left w:w="93" w:type="dxa"/>
@@ -3334,11 +4143,14 @@
             <w:pPr>
               <w:spacing w:after="0" w:line="240" w:lineRule="auto"/>
             </w:pPr>
-          </w:p>
-        </w:tc>
-        <w:tc>
-          <w:tcPr>
-            <w:tcW w:w="530" w:type="dxa"/>
+            <w:r>
+              <w:t>9.5</w:t>
+            </w:r>
+          </w:p>
+        </w:tc>
+        <w:tc>
+          <w:tcPr>
+            <w:tcW w:w="770" w:type="dxa"/>
             <w:shd w:val="clear" w:color="auto" w:fill="auto"/>
             <w:tcMar>
               <w:left w:w="93" w:type="dxa"/>
@@ -3348,6 +4160,22 @@
             <w:pPr>
               <w:spacing w:after="0" w:line="240" w:lineRule="auto"/>
             </w:pPr>
+            <w:r>
+              <w:t>9.5</w:t>
+            </w:r>
+          </w:p>
+        </w:tc>
+        <w:tc>
+          <w:tcPr>
+            <w:tcW w:w="574" w:type="dxa"/>
+          </w:tcPr>
+          <w:p>
+            <w:pPr>
+              <w:spacing w:after="0" w:line="240" w:lineRule="auto"/>
+            </w:pPr>
+            <w:r>
+              <w:t>9.5</w:t>
+            </w:r>
           </w:p>
         </w:tc>
         <w:tc>
@@ -3362,6 +4190,9 @@
             <w:pPr>
               <w:spacing w:after="0" w:line="240" w:lineRule="auto"/>
             </w:pPr>
+            <w:r>
+              <w:t>9.5</w:t>
+            </w:r>
           </w:p>
         </w:tc>
         <w:tc>
@@ -3376,13 +4207,16 @@
             <w:pPr>
               <w:spacing w:after="0" w:line="240" w:lineRule="auto"/>
             </w:pPr>
+            <w:r>
+              <w:t>9.5</w:t>
+            </w:r>
           </w:p>
         </w:tc>
       </w:tr>
       <w:tr>
         <w:tc>
           <w:tcPr>
-            <w:tcW w:w="5988" w:type="dxa"/>
+            <w:tcW w:w="5397" w:type="dxa"/>
             <w:shd w:val="clear" w:color="auto" w:fill="auto"/>
             <w:tcMar>
               <w:left w:w="93" w:type="dxa"/>
@@ -3393,13 +4227,17 @@
               <w:spacing w:after="0" w:line="240" w:lineRule="auto"/>
             </w:pPr>
             <w:r>
-              <w:t>3.</w:t>
-            </w:r>
-          </w:p>
-        </w:tc>
-        <w:tc>
-          <w:tcPr>
-            <w:tcW w:w="533" w:type="dxa"/>
+              <w:rPr>
+                <w:rFonts w:eastAsia="Times New Roman"/>
+                <w:lang w:val="es-ES_tradnl"/>
+              </w:rPr>
+              <w:t>Jorge Luis Troncoso Camacho</w:t>
+            </w:r>
+          </w:p>
+        </w:tc>
+        <w:tc>
+          <w:tcPr>
+            <w:tcW w:w="709" w:type="dxa"/>
             <w:shd w:val="clear" w:color="auto" w:fill="auto"/>
             <w:tcMar>
               <w:left w:w="93" w:type="dxa"/>
@@ -3409,11 +4247,14 @@
             <w:pPr>
               <w:spacing w:after="0" w:line="240" w:lineRule="auto"/>
             </w:pPr>
-          </w:p>
-        </w:tc>
-        <w:tc>
-          <w:tcPr>
-            <w:tcW w:w="533" w:type="dxa"/>
+            <w:r>
+              <w:t>9.5</w:t>
+            </w:r>
+          </w:p>
+        </w:tc>
+        <w:tc>
+          <w:tcPr>
+            <w:tcW w:w="708" w:type="dxa"/>
             <w:shd w:val="clear" w:color="auto" w:fill="auto"/>
             <w:tcMar>
               <w:left w:w="93" w:type="dxa"/>
@@ -3423,11 +4264,14 @@
             <w:pPr>
               <w:spacing w:after="0" w:line="240" w:lineRule="auto"/>
             </w:pPr>
-          </w:p>
-        </w:tc>
-        <w:tc>
-          <w:tcPr>
-            <w:tcW w:w="530" w:type="dxa"/>
+            <w:r>
+              <w:t>9.5</w:t>
+            </w:r>
+          </w:p>
+        </w:tc>
+        <w:tc>
+          <w:tcPr>
+            <w:tcW w:w="770" w:type="dxa"/>
             <w:shd w:val="clear" w:color="auto" w:fill="E7E6E6" w:themeFill="background2"/>
             <w:tcMar>
               <w:left w:w="93" w:type="dxa"/>
@@ -3437,6 +4281,22 @@
             <w:pPr>
               <w:spacing w:after="0" w:line="240" w:lineRule="auto"/>
             </w:pPr>
+            <w:r>
+              <w:t>9.5</w:t>
+            </w:r>
+          </w:p>
+        </w:tc>
+        <w:tc>
+          <w:tcPr>
+            <w:tcW w:w="574" w:type="dxa"/>
+          </w:tcPr>
+          <w:p>
+            <w:pPr>
+              <w:spacing w:after="0" w:line="240" w:lineRule="auto"/>
+            </w:pPr>
+            <w:r>
+              <w:t>9.5</w:t>
+            </w:r>
           </w:p>
         </w:tc>
         <w:tc>
@@ -3451,6 +4311,9 @@
             <w:pPr>
               <w:spacing w:after="0" w:line="240" w:lineRule="auto"/>
             </w:pPr>
+            <w:r>
+              <w:t>9.5</w:t>
+            </w:r>
           </w:p>
         </w:tc>
         <w:tc>
@@ -3465,13 +4328,16 @@
             <w:pPr>
               <w:spacing w:after="0" w:line="240" w:lineRule="auto"/>
             </w:pPr>
+            <w:r>
+              <w:t>9.5</w:t>
+            </w:r>
           </w:p>
         </w:tc>
       </w:tr>
       <w:tr>
         <w:tc>
           <w:tcPr>
-            <w:tcW w:w="5988" w:type="dxa"/>
+            <w:tcW w:w="5397" w:type="dxa"/>
             <w:shd w:val="clear" w:color="auto" w:fill="auto"/>
             <w:tcMar>
               <w:left w:w="93" w:type="dxa"/>
@@ -3482,13 +4348,17 @@
               <w:spacing w:after="0" w:line="240" w:lineRule="auto"/>
             </w:pPr>
             <w:r>
-              <w:t>4.</w:t>
-            </w:r>
-          </w:p>
-        </w:tc>
-        <w:tc>
-          <w:tcPr>
-            <w:tcW w:w="533" w:type="dxa"/>
+              <w:rPr>
+                <w:rFonts w:eastAsia="Times New Roman"/>
+                <w:lang w:val="es-ES_tradnl"/>
+              </w:rPr>
+              <w:t>Alfonso Yafhil Solórzano Tinajero</w:t>
+            </w:r>
+          </w:p>
+        </w:tc>
+        <w:tc>
+          <w:tcPr>
+            <w:tcW w:w="709" w:type="dxa"/>
             <w:shd w:val="clear" w:color="auto" w:fill="auto"/>
             <w:tcMar>
               <w:left w:w="93" w:type="dxa"/>
@@ -3498,11 +4368,14 @@
             <w:pPr>
               <w:spacing w:after="0" w:line="240" w:lineRule="auto"/>
             </w:pPr>
-          </w:p>
-        </w:tc>
-        <w:tc>
-          <w:tcPr>
-            <w:tcW w:w="533" w:type="dxa"/>
+            <w:r>
+              <w:t>9.5</w:t>
+            </w:r>
+          </w:p>
+        </w:tc>
+        <w:tc>
+          <w:tcPr>
+            <w:tcW w:w="708" w:type="dxa"/>
             <w:shd w:val="clear" w:color="auto" w:fill="auto"/>
             <w:tcMar>
               <w:left w:w="93" w:type="dxa"/>
@@ -3512,11 +4385,14 @@
             <w:pPr>
               <w:spacing w:after="0" w:line="240" w:lineRule="auto"/>
             </w:pPr>
-          </w:p>
-        </w:tc>
-        <w:tc>
-          <w:tcPr>
-            <w:tcW w:w="530" w:type="dxa"/>
+            <w:r>
+              <w:t>9.5</w:t>
+            </w:r>
+          </w:p>
+        </w:tc>
+        <w:tc>
+          <w:tcPr>
+            <w:tcW w:w="770" w:type="dxa"/>
             <w:shd w:val="clear" w:color="auto" w:fill="auto"/>
             <w:tcMar>
               <w:left w:w="93" w:type="dxa"/>
@@ -3526,6 +4402,22 @@
             <w:pPr>
               <w:spacing w:after="0" w:line="240" w:lineRule="auto"/>
             </w:pPr>
+            <w:r>
+              <w:t>9.5</w:t>
+            </w:r>
+          </w:p>
+        </w:tc>
+        <w:tc>
+          <w:tcPr>
+            <w:tcW w:w="574" w:type="dxa"/>
+          </w:tcPr>
+          <w:p>
+            <w:pPr>
+              <w:spacing w:after="0" w:line="240" w:lineRule="auto"/>
+            </w:pPr>
+            <w:r>
+              <w:t>9.5</w:t>
+            </w:r>
           </w:p>
         </w:tc>
         <w:tc>
@@ -3540,6 +4432,9 @@
             <w:pPr>
               <w:spacing w:after="0" w:line="240" w:lineRule="auto"/>
             </w:pPr>
+            <w:r>
+              <w:t>9.5</w:t>
+            </w:r>
           </w:p>
         </w:tc>
         <w:tc>
@@ -3554,6 +4449,130 @@
             <w:pPr>
               <w:spacing w:after="0" w:line="240" w:lineRule="auto"/>
             </w:pPr>
+            <w:r>
+              <w:t>9.5</w:t>
+            </w:r>
+          </w:p>
+        </w:tc>
+      </w:tr>
+      <w:tr>
+        <w:tc>
+          <w:tcPr>
+            <w:tcW w:w="5397" w:type="dxa"/>
+            <w:shd w:val="clear" w:color="auto" w:fill="auto"/>
+            <w:tcMar>
+              <w:left w:w="93" w:type="dxa"/>
+            </w:tcMar>
+          </w:tcPr>
+          <w:p>
+            <w:pPr>
+              <w:spacing w:after="0" w:line="240" w:lineRule="auto"/>
+            </w:pPr>
+            <w:r>
+              <w:rPr>
+                <w:rFonts w:eastAsia="Times New Roman"/>
+                <w:lang w:val="es-ES_tradnl"/>
+              </w:rPr>
+              <w:t>Aarón Pedro Hernández Jacobo</w:t>
+            </w:r>
+          </w:p>
+        </w:tc>
+        <w:tc>
+          <w:tcPr>
+            <w:tcW w:w="709" w:type="dxa"/>
+            <w:shd w:val="clear" w:color="auto" w:fill="auto"/>
+            <w:tcMar>
+              <w:left w:w="93" w:type="dxa"/>
+            </w:tcMar>
+          </w:tcPr>
+          <w:p>
+            <w:pPr>
+              <w:spacing w:after="0" w:line="240" w:lineRule="auto"/>
+            </w:pPr>
+            <w:r>
+              <w:t>9.5</w:t>
+            </w:r>
+          </w:p>
+        </w:tc>
+        <w:tc>
+          <w:tcPr>
+            <w:tcW w:w="708" w:type="dxa"/>
+            <w:shd w:val="clear" w:color="auto" w:fill="auto"/>
+            <w:tcMar>
+              <w:left w:w="93" w:type="dxa"/>
+            </w:tcMar>
+          </w:tcPr>
+          <w:p>
+            <w:pPr>
+              <w:spacing w:after="0" w:line="240" w:lineRule="auto"/>
+            </w:pPr>
+            <w:r>
+              <w:t>9.5</w:t>
+            </w:r>
+          </w:p>
+        </w:tc>
+        <w:tc>
+          <w:tcPr>
+            <w:tcW w:w="770" w:type="dxa"/>
+            <w:shd w:val="clear" w:color="auto" w:fill="auto"/>
+            <w:tcMar>
+              <w:left w:w="93" w:type="dxa"/>
+            </w:tcMar>
+          </w:tcPr>
+          <w:p>
+            <w:pPr>
+              <w:spacing w:after="0" w:line="240" w:lineRule="auto"/>
+            </w:pPr>
+            <w:r>
+              <w:t>9.5</w:t>
+            </w:r>
+          </w:p>
+        </w:tc>
+        <w:tc>
+          <w:tcPr>
+            <w:tcW w:w="574" w:type="dxa"/>
+          </w:tcPr>
+          <w:p>
+            <w:pPr>
+              <w:spacing w:after="0" w:line="240" w:lineRule="auto"/>
+            </w:pPr>
+            <w:r>
+              <w:t>9.5</w:t>
+            </w:r>
+          </w:p>
+        </w:tc>
+        <w:tc>
+          <w:tcPr>
+            <w:tcW w:w="574" w:type="dxa"/>
+            <w:shd w:val="clear" w:color="auto" w:fill="E7E6E6" w:themeFill="background2"/>
+            <w:tcMar>
+              <w:left w:w="93" w:type="dxa"/>
+            </w:tcMar>
+          </w:tcPr>
+          <w:p>
+            <w:pPr>
+              <w:spacing w:after="0" w:line="240" w:lineRule="auto"/>
+            </w:pPr>
+            <w:r>
+              <w:t>9.5</w:t>
+            </w:r>
+          </w:p>
+        </w:tc>
+        <w:tc>
+          <w:tcPr>
+            <w:tcW w:w="917" w:type="dxa"/>
+            <w:shd w:val="clear" w:color="auto" w:fill="auto"/>
+            <w:tcMar>
+              <w:left w:w="93" w:type="dxa"/>
+            </w:tcMar>
+          </w:tcPr>
+          <w:p>
+            <w:pPr>
+              <w:spacing w:after="0" w:line="240" w:lineRule="auto"/>
+            </w:pPr>
+            <w:r>
+              <w:t>9.5</w:t>
+            </w:r>
           </w:p>
         </w:tc>
       </w:tr>
@@ -4270,23 +5289,7 @@
                 <w:i/>
                 <w:sz w:val="18"/>
               </w:rPr>
-              <w:t xml:space="preserve">Alfonso </w:t>
-            </w:r>
-            <w:proofErr w:type="spellStart"/>
-            <w:r>
-              <w:rPr>
-                <w:i/>
-                <w:sz w:val="18"/>
-              </w:rPr>
-              <w:t>Yafhil</w:t>
-            </w:r>
-            <w:proofErr w:type="spellEnd"/>
-            <w:r>
-              <w:rPr>
-                <w:i/>
-                <w:sz w:val="18"/>
-              </w:rPr>
-              <w:t xml:space="preserve"> / Jorge Luis / Arón Pedro</w:t>
+              <w:t>Alfonso Yafhil / Jorge Luis / Arón Pedro</w:t>
             </w:r>
           </w:p>
         </w:tc>
@@ -4370,14 +5373,7 @@
                 <w:i/>
                 <w:sz w:val="18"/>
               </w:rPr>
-              <w:t>23 /07</w:t>
-            </w:r>
-            <w:r>
-              <w:rPr>
-                <w:i/>
-                <w:sz w:val="18"/>
-              </w:rPr>
-              <w:t>/2020</w:t>
+              <w:t>23 /07/2020</w:t>
             </w:r>
           </w:p>
         </w:tc>
@@ -4539,14 +5535,7 @@
                 <w:i/>
                 <w:sz w:val="18"/>
               </w:rPr>
-              <w:t>25/07/</w:t>
-            </w:r>
-            <w:r>
-              <w:rPr>
-                <w:i/>
-                <w:sz w:val="18"/>
-              </w:rPr>
-              <w:t>2020</w:t>
+              <w:t>25/07/2020</w:t>
             </w:r>
           </w:p>
         </w:tc>
@@ -4691,14 +5680,7 @@
                 <w:i/>
                 <w:sz w:val="18"/>
               </w:rPr>
-              <w:t>24/07/</w:t>
-            </w:r>
-            <w:r>
-              <w:rPr>
-                <w:i/>
-                <w:sz w:val="18"/>
-              </w:rPr>
-              <w:t>2020</w:t>
+              <w:t>24/07/2020</w:t>
             </w:r>
           </w:p>
         </w:tc>
@@ -4804,17 +5786,8 @@
                 <w:i/>
                 <w:sz w:val="18"/>
               </w:rPr>
-              <w:t xml:space="preserve">Alfonso </w:t>
-            </w:r>
-            <w:proofErr w:type="spellStart"/>
-            <w:r>
-              <w:rPr>
-                <w:i/>
-                <w:sz w:val="18"/>
-              </w:rPr>
-              <w:t>Yafhil</w:t>
-            </w:r>
-            <w:proofErr w:type="spellEnd"/>
+              <w:t>Alfonso Yafhil</w:t>
+            </w:r>
             <w:r>
               <w:rPr>
                 <w:i/>
@@ -5152,17 +6125,8 @@
                 <w:i/>
                 <w:sz w:val="18"/>
               </w:rPr>
-              <w:t xml:space="preserve">Alfonso </w:t>
-            </w:r>
-            <w:proofErr w:type="spellStart"/>
-            <w:r>
-              <w:rPr>
-                <w:i/>
-                <w:sz w:val="18"/>
-              </w:rPr>
-              <w:t>Yafhil</w:t>
-            </w:r>
-            <w:proofErr w:type="spellEnd"/>
+              <w:t>Alfonso Yafhil</w:t>
+            </w:r>
           </w:p>
         </w:tc>
         <w:tc>
@@ -5261,8 +6225,6 @@
               </w:rPr>
               <w:t>02/08/2020</w:t>
             </w:r>
-            <w:bookmarkStart w:id="10" w:name="_GoBack"/>
-            <w:bookmarkEnd w:id="10"/>
           </w:p>
         </w:tc>
         <w:tc>
@@ -5705,17 +6667,8 @@
                 <w:i/>
                 <w:sz w:val="18"/>
               </w:rPr>
-              <w:t xml:space="preserve">Jorge Luis / Alfonso </w:t>
-            </w:r>
-            <w:proofErr w:type="spellStart"/>
-            <w:r>
-              <w:rPr>
-                <w:i/>
-                <w:sz w:val="18"/>
-              </w:rPr>
-              <w:t>Yafhil</w:t>
-            </w:r>
-            <w:proofErr w:type="spellEnd"/>
+              <w:t>Jorge Luis / Alfonso Yafhil</w:t>
+            </w:r>
           </w:p>
         </w:tc>
         <w:tc>
@@ -5876,23 +6829,7 @@
                 <w:i/>
                 <w:sz w:val="18"/>
               </w:rPr>
-              <w:t xml:space="preserve">Antonio, Jorge Luis, Miguel Ángel, Alfonso </w:t>
-            </w:r>
-            <w:proofErr w:type="spellStart"/>
-            <w:r>
-              <w:rPr>
-                <w:i/>
-                <w:sz w:val="18"/>
-              </w:rPr>
-              <w:t>Yafhil</w:t>
-            </w:r>
-            <w:proofErr w:type="spellEnd"/>
-            <w:r>
-              <w:rPr>
-                <w:i/>
-                <w:sz w:val="18"/>
-              </w:rPr>
-              <w:t>, Aron Pedro</w:t>
+              <w:t>Antonio, Jorge Luis, Miguel Ángel, Alfonso Yafhil, Aron Pedro</w:t>
             </w:r>
           </w:p>
         </w:tc>
@@ -6392,9 +7329,14 @@
         </w:sectPr>
       </w:pPr>
     </w:p>
+    <w:bookmarkStart w:id="5" w:name="_Toc48333162" w:displacedByCustomXml="next"/>
     <w:sdt>
       <w:sdtPr>
         <w:rPr>
+          <w:rFonts w:eastAsiaTheme="minorHAnsi" w:cstheme="minorBidi"/>
+          <w:b w:val="0"/>
+          <w:sz w:val="24"/>
+          <w:szCs w:val="22"/>
           <w:lang w:val="es-ES"/>
         </w:rPr>
         <w:id w:val="736133212"/>
@@ -6405,10 +7347,6 @@
       </w:sdtPr>
       <w:sdtEndPr>
         <w:rPr>
-          <w:rFonts w:eastAsiaTheme="minorHAnsi" w:cstheme="minorBidi"/>
-          <w:b w:val="0"/>
-          <w:sz w:val="24"/>
-          <w:szCs w:val="22"/>
           <w:lang w:val="es-MX"/>
         </w:rPr>
       </w:sdtEndPr>
@@ -6423,12 +7361,14 @@
             </w:rPr>
             <w:t>Bibliografía</w:t>
           </w:r>
+          <w:bookmarkEnd w:id="5"/>
         </w:p>
         <w:sdt>
           <w:sdtPr>
             <w:id w:val="111145805"/>
             <w:bibliography/>
           </w:sdtPr>
+          <w:sdtEndPr/>
           <w:sdtContent>
             <w:p>
               <w:pPr>
@@ -6464,6 +7404,79 @@
                   <w:lang w:val="es-ES"/>
                 </w:rPr>
                 <w:t>. (20 de Abril de 2007). Recuperado el 27 de Julio de 2020, de administración de proyectos: https://sites.google.com/site/admdeproyectinginf/temario/unidad-i/1-2-funciones-y-beneficios-de-la-administracion-de-proyectos</w:t>
+              </w:r>
+            </w:p>
+            <w:p>
+              <w:pPr>
+                <w:pStyle w:val="Bibliografa"/>
+                <w:ind w:left="720" w:hanging="720"/>
+                <w:rPr>
+                  <w:noProof/>
+                  <w:lang w:val="es-ES"/>
+                </w:rPr>
+              </w:pPr>
+              <w:r>
+                <w:rPr>
+                  <w:noProof/>
+                  <w:lang w:val="es-ES"/>
+                </w:rPr>
+                <w:t xml:space="preserve">Figuerola, N. (Abril de 2012). </w:t>
+              </w:r>
+              <w:r>
+                <w:rPr>
+                  <w:i/>
+                  <w:iCs/>
+                  <w:noProof/>
+                  <w:lang w:val="es-ES"/>
+                </w:rPr>
+                <w:t>articulospm.files.wordpress</w:t>
+              </w:r>
+              <w:r>
+                <w:rPr>
+                  <w:noProof/>
+                  <w:lang w:val="es-ES"/>
+                </w:rPr>
+                <w:t>. Obtenido de https://articulospm.files.wordpress.com/2012/04/cierre-de-los-proyectos.pdf</w:t>
+              </w:r>
+            </w:p>
+            <w:p>
+              <w:pPr>
+                <w:pStyle w:val="Bibliografa"/>
+                <w:ind w:left="720" w:hanging="720"/>
+                <w:rPr>
+                  <w:noProof/>
+                  <w:lang w:val="es-ES"/>
+                </w:rPr>
+              </w:pPr>
+              <w:r>
+                <w:rPr>
+                  <w:noProof/>
+                  <w:lang w:val="en-US"/>
+                </w:rPr>
+                <w:t xml:space="preserve">MDAP. (12 de Agosto de 2020). </w:t>
+              </w:r>
+              <w:r>
+                <w:rPr>
+                  <w:i/>
+                  <w:iCs/>
+                  <w:noProof/>
+                  <w:lang w:val="en-US"/>
+                </w:rPr>
+                <w:t>MDAP executive master project management</w:t>
+              </w:r>
+              <w:r>
+                <w:rPr>
+                  <w:noProof/>
+                  <w:lang w:val="en-US"/>
+                </w:rPr>
+                <w:t xml:space="preserve">. </w:t>
+              </w:r>
+              <w:r>
+                <w:rPr>
+                  <w:noProof/>
+                  <w:lang w:val="es-ES"/>
+                </w:rPr>
+                <w:t>Obtenido de https://uv-mdap.com/programa-desarrollado/bloque-i-el-ciclo-de-vida-del-proyecto/el-cierre-del-proyecto/</w:t>
               </w:r>
             </w:p>
             <w:p>
@@ -6516,150 +7529,8 @@
 </w:document>
 </file>
 
-<file path=word/comments.xml><?xml version="1.0" encoding="utf-8"?>
-<w:comments xmlns:wpc="http://schemas.microsoft.com/office/word/2010/wordprocessingCanvas" xmlns:mc="http://schemas.openxmlformats.org/markup-compatibility/2006" xmlns:o="urn:schemas-microsoft-com:office:office" xmlns:r="http://schemas.openxmlformats.org/officeDocument/2006/relationships" xmlns:m="http://schemas.openxmlformats.org/officeDocument/2006/math" xmlns:v="urn:schemas-microsoft-com:vml" xmlns:wp14="http://schemas.microsoft.com/office/word/2010/wordprocessingDrawing" xmlns:wp="http://schemas.openxmlformats.org/drawingml/2006/wordprocessingDrawing" xmlns:w10="urn:schemas-microsoft-com:office:word" xmlns:w="http://schemas.openxmlformats.org/wordprocessingml/2006/main" xmlns:w14="http://schemas.microsoft.com/office/word/2010/wordml" xmlns:w15="http://schemas.microsoft.com/office/word/2012/wordml" xmlns:wpg="http://schemas.microsoft.com/office/word/2010/wordprocessingGroup" xmlns:wpi="http://schemas.microsoft.com/office/word/2010/wordprocessingInk" xmlns:wne="http://schemas.microsoft.com/office/word/2006/wordml" xmlns:wps="http://schemas.microsoft.com/office/word/2010/wordprocessingShape" mc:Ignorable="w14 w15 wp14">
-  <w:comment w:id="4" w:author="Jorge luis Troncoso" w:date="2020-07-28T14:56:00Z" w:initials="JlT">
-    <w:p>
-      <w:pPr>
-        <w:pStyle w:val="Textocomentario"/>
-      </w:pPr>
-      <w:r>
-        <w:rPr>
-          <w:rStyle w:val="Refdecomentario"/>
-        </w:rPr>
-        <w:annotationRef/>
-      </w:r>
-      <w:r>
-        <w:t xml:space="preserve">Jorge </w:t>
-      </w:r>
-    </w:p>
-  </w:comment>
-  <w:comment w:id="5" w:author="Jorge luis Troncoso" w:date="2020-07-28T14:56:00Z" w:initials="JlT">
-    <w:p>
-      <w:pPr>
-        <w:pStyle w:val="Textocomentario"/>
-      </w:pPr>
-      <w:r>
-        <w:rPr>
-          <w:rStyle w:val="Refdecomentario"/>
-        </w:rPr>
-        <w:annotationRef/>
-      </w:r>
-      <w:r>
-        <w:t>Pedro</w:t>
-      </w:r>
-    </w:p>
-  </w:comment>
-  <w:comment w:id="6" w:author="Jorge luis Troncoso" w:date="2020-07-28T14:57:00Z" w:initials="JlT">
-    <w:p>
-      <w:pPr>
-        <w:pStyle w:val="Textocomentario"/>
-      </w:pPr>
-      <w:r>
-        <w:rPr>
-          <w:rStyle w:val="Refdecomentario"/>
-        </w:rPr>
-        <w:annotationRef/>
-      </w:r>
-      <w:r>
-        <w:rPr>
-          <w:rStyle w:val="Refdecomentario"/>
-        </w:rPr>
-        <w:t xml:space="preserve">Jorge </w:t>
-      </w:r>
-    </w:p>
-  </w:comment>
-  <w:comment w:id="7" w:author="Jorge luis Troncoso" w:date="2020-07-28T14:57:00Z" w:initials="JlT">
-    <w:p>
-      <w:pPr>
-        <w:pStyle w:val="Textocomentario"/>
-      </w:pPr>
-      <w:r>
-        <w:rPr>
-          <w:rStyle w:val="Refdecomentario"/>
-        </w:rPr>
-        <w:annotationRef/>
-      </w:r>
-      <w:r>
-        <w:t>Alfonso</w:t>
-      </w:r>
-    </w:p>
-  </w:comment>
-  <w:comment w:id="8" w:author="Jorge luis Troncoso" w:date="2020-07-28T14:57:00Z" w:initials="JlT">
-    <w:p>
-      <w:pPr>
-        <w:pStyle w:val="Textocomentario"/>
-      </w:pPr>
-      <w:r>
-        <w:rPr>
-          <w:rStyle w:val="Refdecomentario"/>
-        </w:rPr>
-        <w:annotationRef/>
-      </w:r>
-      <w:r>
-        <w:t>Todos</w:t>
-      </w:r>
-    </w:p>
-  </w:comment>
-  <w:comment w:id="9" w:author="Jorge luis Troncoso" w:date="2020-07-28T14:58:00Z" w:initials="JlT">
-    <w:p>
-      <w:pPr>
-        <w:pStyle w:val="Textocomentario"/>
-      </w:pPr>
-      <w:r>
-        <w:rPr>
-          <w:rStyle w:val="Refdecomentario"/>
-        </w:rPr>
-        <w:annotationRef/>
-      </w:r>
-      <w:r>
-        <w:t>Pedro</w:t>
-      </w:r>
-    </w:p>
-    <w:p>
-      <w:pPr>
-        <w:pStyle w:val="Textocomentario"/>
-      </w:pPr>
-    </w:p>
-  </w:comment>
-</w:comments>
-</file>
-
-<file path=word/commentsExtended.xml><?xml version="1.0" encoding="utf-8"?>
-<w15:commentsEx xmlns:wpc="http://schemas.microsoft.com/office/word/2010/wordprocessingCanvas" xmlns:mc="http://schemas.openxmlformats.org/markup-compatibility/2006" xmlns:o="urn:schemas-microsoft-com:office:office" xmlns:r="http://schemas.openxmlformats.org/officeDocument/2006/relationships" xmlns:m="http://schemas.openxmlformats.org/officeDocument/2006/math" xmlns:v="urn:schemas-microsoft-com:vml" xmlns:wp14="http://schemas.microsoft.com/office/word/2010/wordprocessingDrawing" xmlns:wp="http://schemas.openxmlformats.org/drawingml/2006/wordprocessingDrawing" xmlns:w10="urn:schemas-microsoft-com:office:word" xmlns:w="http://schemas.openxmlformats.org/wordprocessingml/2006/main" xmlns:w14="http://schemas.microsoft.com/office/word/2010/wordml" xmlns:w15="http://schemas.microsoft.com/office/word/2012/wordml" xmlns:wpg="http://schemas.microsoft.com/office/word/2010/wordprocessingGroup" xmlns:wpi="http://schemas.microsoft.com/office/word/2010/wordprocessingInk" xmlns:wne="http://schemas.microsoft.com/office/word/2006/wordml" xmlns:wps="http://schemas.microsoft.com/office/word/2010/wordprocessingShape" mc:Ignorable="w14 w15 wp14">
-  <w15:commentEx w15:paraId="2A1546A6" w15:done="0"/>
-  <w15:commentEx w15:paraId="0D441C02" w15:done="0"/>
-  <w15:commentEx w15:paraId="08F33A11" w15:done="0"/>
-  <w15:commentEx w15:paraId="760760A2" w15:done="0"/>
-  <w15:commentEx w15:paraId="14132B7A" w15:done="0"/>
-  <w15:commentEx w15:paraId="1065B429" w15:done="0"/>
-</w15:commentsEx>
-</file>
-
-<file path=word/commentsExtensible.xml><?xml version="1.0" encoding="utf-8"?>
-<w16cex:commentsExtensible xmlns:wpc="http://schemas.microsoft.com/office/word/2010/wordprocessingCanvas" xmlns:cx="http://schemas.microsoft.com/office/drawing/2014/chartex" xmlns:cx1="http://schemas.microsoft.com/office/drawing/2015/9/8/chartex" xmlns:cx2="http://schemas.microsoft.com/office/drawing/2015/10/21/chartex" xmlns:cx3="http://schemas.microsoft.com/office/drawing/2016/5/9/chartex" xmlns:cx4="http://schemas.microsoft.com/office/drawing/2016/5/10/chartex" xmlns:cx5="http://schemas.microsoft.com/office/drawing/2016/5/11/chartex" xmlns:cx6="http://schemas.microsoft.com/office/drawing/2016/5/12/chartex" xmlns:cx7="http://schemas.microsoft.com/office/drawing/2016/5/13/chartex" xmlns:cx8="http://schemas.microsoft.com/office/drawing/2016/5/14/chartex" xmlns:mc="http://schemas.openxmlformats.org/markup-compatibility/2006" xmlns:aink="http://schemas.microsoft.com/office/drawing/2016/ink" xmlns:am3d="http://schemas.microsoft.com/office/drawing/2017/model3d" xmlns:o="urn:schemas-microsoft-com:office:office" xmlns:r="http://schemas.openxmlformats.org/officeDocument/2006/relationships" xmlns:m="http://schemas.openxmlformats.org/officeDocument/2006/math" xmlns:v="urn:schemas-microsoft-com:vml" xmlns:wp14="http://schemas.microsoft.com/office/word/2010/wordprocessingDrawing" xmlns:wp="http://schemas.openxmlformats.org/drawingml/2006/wordprocessingDrawing" xmlns:w10="urn:schemas-microsoft-com:office:word" xmlns:w="http://schemas.openxmlformats.org/wordprocessingml/2006/main" xmlns:w14="http://schemas.microsoft.com/office/word/2010/wordml" xmlns:w15="http://schemas.microsoft.com/office/word/2012/wordml" xmlns:w16cex="http://schemas.microsoft.com/office/word/2018/wordml/cex" xmlns:w16cid="http://schemas.microsoft.com/office/word/2016/wordml/cid" xmlns:w16="http://schemas.microsoft.com/office/word/2018/wordml" xmlns:w16se="http://schemas.microsoft.com/office/word/2015/wordml/symex" xmlns:wpg="http://schemas.microsoft.com/office/word/2010/wordprocessingGroup" xmlns:wpi="http://schemas.microsoft.com/office/word/2010/wordprocessingInk" xmlns:wne="http://schemas.microsoft.com/office/word/2006/wordml" xmlns:wps="http://schemas.microsoft.com/office/word/2010/wordprocessingShape" mc:Ignorable="w14 w15 w16se w16cid w16 w16cex wp14">
-  <w16cex:commentExtensible w16cex:durableId="22CABB21" w16cex:dateUtc="2020-07-28T19:56:00Z"/>
-  <w16cex:commentExtensible w16cex:durableId="22CABB30" w16cex:dateUtc="2020-07-28T19:56:00Z"/>
-  <w16cex:commentExtensible w16cex:durableId="22CABB51" w16cex:dateUtc="2020-07-28T19:57:00Z"/>
-  <w16cex:commentExtensible w16cex:durableId="22CABB5A" w16cex:dateUtc="2020-07-28T19:57:00Z"/>
-  <w16cex:commentExtensible w16cex:durableId="22CABB70" w16cex:dateUtc="2020-07-28T19:57:00Z"/>
-  <w16cex:commentExtensible w16cex:durableId="22CABB8E" w16cex:dateUtc="2020-07-28T19:58:00Z"/>
-</w16cex:commentsExtensible>
-</file>
-
-<file path=word/commentsIds.xml><?xml version="1.0" encoding="utf-8"?>
-<w16cid:commentsIds xmlns:wpc="http://schemas.microsoft.com/office/word/2010/wordprocessingCanvas" xmlns:cx="http://schemas.microsoft.com/office/drawing/2014/chartex" xmlns:cx1="http://schemas.microsoft.com/office/drawing/2015/9/8/chartex" xmlns:cx2="http://schemas.microsoft.com/office/drawing/2015/10/21/chartex" xmlns:cx3="http://schemas.microsoft.com/office/drawing/2016/5/9/chartex" xmlns:cx4="http://schemas.microsoft.com/office/drawing/2016/5/10/chartex" xmlns:cx5="http://schemas.microsoft.com/office/drawing/2016/5/11/chartex" xmlns:cx6="http://schemas.microsoft.com/office/drawing/2016/5/12/chartex" xmlns:cx7="http://schemas.microsoft.com/office/drawing/2016/5/13/chartex" xmlns:cx8="http://schemas.microsoft.com/office/drawing/2016/5/14/chartex" xmlns:mc="http://schemas.openxmlformats.org/markup-compatibility/2006" xmlns:aink="http://schemas.microsoft.com/office/drawing/2016/ink" xmlns:am3d="http://schemas.microsoft.com/office/drawing/2017/model3d" xmlns:o="urn:schemas-microsoft-com:office:office" xmlns:r="http://schemas.openxmlformats.org/officeDocument/2006/relationships" xmlns:m="http://schemas.openxmlformats.org/officeDocument/2006/math" xmlns:v="urn:schemas-microsoft-com:vml" xmlns:wp14="http://schemas.microsoft.com/office/word/2010/wordprocessingDrawing" xmlns:wp="http://schemas.openxmlformats.org/drawingml/2006/wordprocessingDrawing" xmlns:w10="urn:schemas-microsoft-com:office:word" xmlns:w="http://schemas.openxmlformats.org/wordprocessingml/2006/main" xmlns:w14="http://schemas.microsoft.com/office/word/2010/wordml" xmlns:w15="http://schemas.microsoft.com/office/word/2012/wordml" xmlns:w16cex="http://schemas.microsoft.com/office/word/2018/wordml/cex" xmlns:w16cid="http://schemas.microsoft.com/office/word/2016/wordml/cid" xmlns:w16="http://schemas.microsoft.com/office/word/2018/wordml" xmlns:w16se="http://schemas.microsoft.com/office/word/2015/wordml/symex" xmlns:wpg="http://schemas.microsoft.com/office/word/2010/wordprocessingGroup" xmlns:wpi="http://schemas.microsoft.com/office/word/2010/wordprocessingInk" xmlns:wne="http://schemas.microsoft.com/office/word/2006/wordml" xmlns:wps="http://schemas.microsoft.com/office/word/2010/wordprocessingShape" mc:Ignorable="w14 w15 w16se w16cid w16 w16cex wp14">
-  <w16cid:commentId w16cid:paraId="2A1546A6" w16cid:durableId="22CABB21"/>
-  <w16cid:commentId w16cid:paraId="0D441C02" w16cid:durableId="22CABB30"/>
-  <w16cid:commentId w16cid:paraId="08F33A11" w16cid:durableId="22CABB51"/>
-  <w16cid:commentId w16cid:paraId="760760A2" w16cid:durableId="22CABB5A"/>
-  <w16cid:commentId w16cid:paraId="14132B7A" w16cid:durableId="22CABB70"/>
-  <w16cid:commentId w16cid:paraId="1065B429" w16cid:durableId="22CABB8E"/>
-</w16cid:commentsIds>
-</file>
-
 <file path=word/numbering.xml><?xml version="1.0" encoding="utf-8"?>
-<w:numbering xmlns:wpc="http://schemas.microsoft.com/office/word/2010/wordprocessingCanvas" xmlns:mc="http://schemas.openxmlformats.org/markup-compatibility/2006" xmlns:o="urn:schemas-microsoft-com:office:office" xmlns:r="http://schemas.openxmlformats.org/officeDocument/2006/relationships" xmlns:m="http://schemas.openxmlformats.org/officeDocument/2006/math" xmlns:v="urn:schemas-microsoft-com:vml" xmlns:wp14="http://schemas.microsoft.com/office/word/2010/wordprocessingDrawing" xmlns:wp="http://schemas.openxmlformats.org/drawingml/2006/wordprocessingDrawing" xmlns:w10="urn:schemas-microsoft-com:office:word" xmlns:w="http://schemas.openxmlformats.org/wordprocessingml/2006/main" xmlns:w14="http://schemas.microsoft.com/office/word/2010/wordml" xmlns:w15="http://schemas.microsoft.com/office/word/2012/wordml" xmlns:wpg="http://schemas.microsoft.com/office/word/2010/wordprocessingGroup" xmlns:wpi="http://schemas.microsoft.com/office/word/2010/wordprocessingInk" xmlns:wne="http://schemas.microsoft.com/office/word/2006/wordml" xmlns:wps="http://schemas.microsoft.com/office/word/2010/wordprocessingShape" mc:Ignorable="w14 w15 wp14">
+<w:numbering xmlns:wpc="http://schemas.microsoft.com/office/word/2010/wordprocessingCanvas" xmlns:cx="http://schemas.microsoft.com/office/drawing/2014/chartex" xmlns:cx1="http://schemas.microsoft.com/office/drawing/2015/9/8/chartex" xmlns:cx2="http://schemas.microsoft.com/office/drawing/2015/10/21/chartex" xmlns:cx3="http://schemas.microsoft.com/office/drawing/2016/5/9/chartex" xmlns:cx4="http://schemas.microsoft.com/office/drawing/2016/5/10/chartex" xmlns:cx5="http://schemas.microsoft.com/office/drawing/2016/5/11/chartex" xmlns:cx6="http://schemas.microsoft.com/office/drawing/2016/5/12/chartex" xmlns:cx7="http://schemas.microsoft.com/office/drawing/2016/5/13/chartex" xmlns:cx8="http://schemas.microsoft.com/office/drawing/2016/5/14/chartex" xmlns:mc="http://schemas.openxmlformats.org/markup-compatibility/2006" xmlns:aink="http://schemas.microsoft.com/office/drawing/2016/ink" xmlns:am3d="http://schemas.microsoft.com/office/drawing/2017/model3d" xmlns:o="urn:schemas-microsoft-com:office:office" xmlns:r="http://schemas.openxmlformats.org/officeDocument/2006/relationships" xmlns:m="http://schemas.openxmlformats.org/officeDocument/2006/math" xmlns:v="urn:schemas-microsoft-com:vml" xmlns:wp14="http://schemas.microsoft.com/office/word/2010/wordprocessingDrawing" xmlns:wp="http://schemas.openxmlformats.org/drawingml/2006/wordprocessingDrawing" xmlns:w10="urn:schemas-microsoft-com:office:word" xmlns:w="http://schemas.openxmlformats.org/wordprocessingml/2006/main" xmlns:w14="http://schemas.microsoft.com/office/word/2010/wordml" xmlns:w15="http://schemas.microsoft.com/office/word/2012/wordml" xmlns:w16cex="http://schemas.microsoft.com/office/word/2018/wordml/cex" xmlns:w16cid="http://schemas.microsoft.com/office/word/2016/wordml/cid" xmlns:w16="http://schemas.microsoft.com/office/word/2018/wordml" xmlns:w16se="http://schemas.microsoft.com/office/word/2015/wordml/symex" xmlns:wpg="http://schemas.microsoft.com/office/word/2010/wordprocessingGroup" xmlns:wpi="http://schemas.microsoft.com/office/word/2010/wordprocessingInk" xmlns:wne="http://schemas.microsoft.com/office/word/2006/wordml" xmlns:wps="http://schemas.microsoft.com/office/word/2010/wordprocessingShape" mc:Ignorable="w14 w15 w16se w16cid w16 w16cex wp14">
   <w:abstractNum w:abstractNumId="0" w15:restartNumberingAfterBreak="0">
     <w:nsid w:val="052D50A1"/>
     <w:multiLevelType w:val="multilevel"/>
@@ -6895,16 +7766,8 @@
 </w:numbering>
 </file>
 
-<file path=word/people.xml><?xml version="1.0" encoding="utf-8"?>
-<w15:people xmlns:wpc="http://schemas.microsoft.com/office/word/2010/wordprocessingCanvas" xmlns:mc="http://schemas.openxmlformats.org/markup-compatibility/2006" xmlns:o="urn:schemas-microsoft-com:office:office" xmlns:r="http://schemas.openxmlformats.org/officeDocument/2006/relationships" xmlns:m="http://schemas.openxmlformats.org/officeDocument/2006/math" xmlns:v="urn:schemas-microsoft-com:vml" xmlns:wp14="http://schemas.microsoft.com/office/word/2010/wordprocessingDrawing" xmlns:wp="http://schemas.openxmlformats.org/drawingml/2006/wordprocessingDrawing" xmlns:w10="urn:schemas-microsoft-com:office:word" xmlns:w="http://schemas.openxmlformats.org/wordprocessingml/2006/main" xmlns:w14="http://schemas.microsoft.com/office/word/2010/wordml" xmlns:w15="http://schemas.microsoft.com/office/word/2012/wordml" xmlns:wpg="http://schemas.microsoft.com/office/word/2010/wordprocessingGroup" xmlns:wpi="http://schemas.microsoft.com/office/word/2010/wordprocessingInk" xmlns:wne="http://schemas.microsoft.com/office/word/2006/wordml" xmlns:wps="http://schemas.microsoft.com/office/word/2010/wordprocessingShape" mc:Ignorable="w14 w15 wp14">
-  <w15:person w15:author="Jorge luis Troncoso">
-    <w15:presenceInfo w15:providerId="Windows Live" w15:userId="72c63f270c9ab346"/>
-  </w15:person>
-</w15:people>
-</file>
-
 <file path=word/styles.xml><?xml version="1.0" encoding="utf-8"?>
-<w:styles xmlns:mc="http://schemas.openxmlformats.org/markup-compatibility/2006" xmlns:r="http://schemas.openxmlformats.org/officeDocument/2006/relationships" xmlns:w="http://schemas.openxmlformats.org/wordprocessingml/2006/main" xmlns:w14="http://schemas.microsoft.com/office/word/2010/wordml" xmlns:w15="http://schemas.microsoft.com/office/word/2012/wordml" mc:Ignorable="w14 w15">
+<w:styles xmlns:mc="http://schemas.openxmlformats.org/markup-compatibility/2006" xmlns:r="http://schemas.openxmlformats.org/officeDocument/2006/relationships" xmlns:w="http://schemas.openxmlformats.org/wordprocessingml/2006/main" xmlns:w14="http://schemas.microsoft.com/office/word/2010/wordml" xmlns:w15="http://schemas.microsoft.com/office/word/2012/wordml" xmlns:w16cex="http://schemas.microsoft.com/office/word/2018/wordml/cex" xmlns:w16cid="http://schemas.microsoft.com/office/word/2016/wordml/cid" xmlns:w16="http://schemas.microsoft.com/office/word/2018/wordml" xmlns:w16se="http://schemas.microsoft.com/office/word/2015/wordml/symex" mc:Ignorable="w14 w15 w16se w16cid w16 w16cex">
   <w:docDefaults>
     <w:rPrDefault>
       <w:rPr>
@@ -6920,7 +7783,7 @@
       </w:pPr>
     </w:pPrDefault>
   </w:docDefaults>
-  <w:latentStyles w:defLockedState="0" w:defUIPriority="99" w:defSemiHidden="0" w:defUnhideWhenUsed="0" w:defQFormat="0" w:count="371">
+  <w:latentStyles w:defLockedState="0" w:defUIPriority="99" w:defSemiHidden="0" w:defUnhideWhenUsed="0" w:defQFormat="0" w:count="376">
     <w:lsdException w:name="Normal" w:uiPriority="0" w:qFormat="1"/>
     <w:lsdException w:name="heading 1" w:uiPriority="9" w:qFormat="1"/>
     <w:lsdException w:name="heading 2" w:semiHidden="1" w:uiPriority="9" w:unhideWhenUsed="1" w:qFormat="1"/>
@@ -7292,6 +8155,11 @@
     <w:lsdException w:name="List Table 5 Dark Accent 6" w:uiPriority="50"/>
     <w:lsdException w:name="List Table 6 Colorful Accent 6" w:uiPriority="51"/>
     <w:lsdException w:name="List Table 7 Colorful Accent 6" w:uiPriority="52"/>
+    <w:lsdException w:name="Mention" w:semiHidden="1" w:unhideWhenUsed="1"/>
+    <w:lsdException w:name="Smart Hyperlink" w:semiHidden="1" w:unhideWhenUsed="1"/>
+    <w:lsdException w:name="Hashtag" w:semiHidden="1" w:unhideWhenUsed="1"/>
+    <w:lsdException w:name="Unresolved Mention" w:semiHidden="1" w:unhideWhenUsed="1"/>
+    <w:lsdException w:name="Smart Link" w:semiHidden="1" w:unhideWhenUsed="1"/>
   </w:latentStyles>
   <w:style w:type="paragraph" w:default="1" w:styleId="Normal">
     <w:name w:val="Normal"/>
@@ -7464,7 +8332,7 @@
       <w:u w:val="single"/>
     </w:rPr>
   </w:style>
-  <w:style w:type="table" w:styleId="Tabladecuadrcula4-nfasis6">
+  <w:style w:type="table" w:styleId="Tablaconcuadrcula4-nfasis6">
     <w:name w:val="Grid Table 4 Accent 6"/>
     <w:basedOn w:val="Tablanormal"/>
     <w:uiPriority w:val="49"/>
@@ -7540,7 +8408,7 @@
       </w:tcPr>
     </w:tblStylePr>
   </w:style>
-  <w:style w:type="paragraph" w:styleId="TtulodeTDC">
+  <w:style w:type="paragraph" w:styleId="TtuloTDC">
     <w:name w:val="TOC Heading"/>
     <w:basedOn w:val="Ttulo1"/>
     <w:next w:val="Normal"/>
@@ -7698,6 +8566,18 @@
     <w:uiPriority w:val="37"/>
     <w:unhideWhenUsed/>
     <w:rsid w:val="000030F1"/>
+  </w:style>
+  <w:style w:type="character" w:styleId="Mencinsinresolver">
+    <w:name w:val="Unresolved Mention"/>
+    <w:basedOn w:val="Fuentedeprrafopredeter"/>
+    <w:uiPriority w:val="99"/>
+    <w:semiHidden/>
+    <w:unhideWhenUsed/>
+    <w:rsid w:val="005D434E"/>
+    <w:rPr>
+      <w:color w:val="605E5C"/>
+      <w:shd w:val="clear" w:color="auto" w:fill="E1DFDD"/>
+    </w:rPr>
   </w:style>
 </w:styles>
 </file>
@@ -8029,11 +8909,51 @@
     <b:DayAccessed>28</b:DayAccessed>
     <b:RefOrder>2</b:RefOrder>
   </b:Source>
+  <b:Source>
+    <b:Tag>MDA20</b:Tag>
+    <b:SourceType>InternetSite</b:SourceType>
+    <b:Guid>{3E86D8FE-CB82-4CFA-8FE0-F3D278FCD083}</b:Guid>
+    <b:Title>MDAP executive master project management</b:Title>
+    <b:Year>2020</b:Year>
+    <b:Month>Agosto</b:Month>
+    <b:Day>12</b:Day>
+    <b:URL>https://uv-mdap.com/programa-desarrollado/bloque-i-el-ciclo-de-vida-del-proyecto/el-cierre-del-proyecto/</b:URL>
+    <b:Author>
+      <b:Author>
+        <b:NameList>
+          <b:Person>
+            <b:Last>MDAP</b:Last>
+          </b:Person>
+        </b:NameList>
+      </b:Author>
+    </b:Author>
+    <b:RefOrder>3</b:RefOrder>
+  </b:Source>
+  <b:Source>
+    <b:Tag>Nor12</b:Tag>
+    <b:SourceType>InternetSite</b:SourceType>
+    <b:Guid>{AB3E0289-347E-4CFD-8668-55FE7ECFCE62}</b:Guid>
+    <b:Author>
+      <b:Author>
+        <b:NameList>
+          <b:Person>
+            <b:Last>Figuerola</b:Last>
+            <b:First>Norberto</b:First>
+          </b:Person>
+        </b:NameList>
+      </b:Author>
+    </b:Author>
+    <b:Title>articulospm.files.wordpress</b:Title>
+    <b:Year>2012</b:Year>
+    <b:Month>Abril</b:Month>
+    <b:URL>https://articulospm.files.wordpress.com/2012/04/cierre-de-los-proyectos.pdf</b:URL>
+    <b:RefOrder>4</b:RefOrder>
+  </b:Source>
 </b:Sources>
 </file>
 
 <file path=customXml/itemProps1.xml><?xml version="1.0" encoding="utf-8"?>
-<ds:datastoreItem xmlns:ds="http://schemas.openxmlformats.org/officeDocument/2006/customXml" ds:itemID="{DE100E5F-423C-4FAC-BBBE-75FE9E274E18}">
+<ds:datastoreItem xmlns:ds="http://schemas.openxmlformats.org/officeDocument/2006/customXml" ds:itemID="{8FD50DD3-404D-4F98-AA84-09403B31C3B0}">
   <ds:schemaRefs>
     <ds:schemaRef ds:uri="http://schemas.openxmlformats.org/officeDocument/2006/bibliography"/>
   </ds:schemaRefs>

</xml_diff>

<commit_message>
Se establecio un elace para el formato de Lecciones Aprendidas
</commit_message>
<xml_diff>
--- a/Actividad_07_JAMA.docx
+++ b/Actividad_07_JAMA.docx
@@ -2086,12 +2086,29 @@
           <w:rFonts w:ascii="Tahoma" w:eastAsia="Times New Roman" w:hAnsi="Tahoma" w:cs="Tahoma"/>
         </w:rPr>
       </w:pPr>
-      <w:r>
-        <w:rPr>
-          <w:rFonts w:ascii="Tahoma" w:eastAsia="Times New Roman" w:hAnsi="Tahoma" w:cs="Tahoma"/>
-        </w:rPr>
-        <w:t>Lecciones aprendidas</w:t>
-      </w:r>
+      <w:hyperlink r:id="rId18" w:history="1">
+        <w:r>
+          <w:rPr>
+            <w:rStyle w:val="Hipervnculo"/>
+            <w:rFonts w:ascii="Tahoma" w:eastAsia="Times New Roman" w:hAnsi="Tahoma" w:cs="Tahoma"/>
+          </w:rPr>
+          <w:t>Lecciones apr</w:t>
+        </w:r>
+        <w:r>
+          <w:rPr>
+            <w:rStyle w:val="Hipervnculo"/>
+            <w:rFonts w:ascii="Tahoma" w:eastAsia="Times New Roman" w:hAnsi="Tahoma" w:cs="Tahoma"/>
+          </w:rPr>
+          <w:t>e</w:t>
+        </w:r>
+        <w:r>
+          <w:rPr>
+            <w:rStyle w:val="Hipervnculo"/>
+            <w:rFonts w:ascii="Tahoma" w:eastAsia="Times New Roman" w:hAnsi="Tahoma" w:cs="Tahoma"/>
+          </w:rPr>
+          <w:t>ndidas</w:t>
+        </w:r>
+      </w:hyperlink>
     </w:p>
     <w:p>
       <w:pPr>
@@ -2140,7 +2157,7 @@
           <w:rFonts w:ascii="Tahoma" w:eastAsia="Times New Roman" w:hAnsi="Tahoma" w:cs="Tahoma"/>
         </w:rPr>
       </w:pPr>
-      <w:hyperlink r:id="rId18" w:history="1">
+      <w:hyperlink r:id="rId19" w:history="1">
         <w:proofErr w:type="spellStart"/>
         <w:r>
           <w:rPr>
@@ -2217,7 +2234,7 @@
           <w:rFonts w:ascii="Tahoma" w:eastAsia="Times New Roman" w:hAnsi="Tahoma" w:cs="Tahoma"/>
         </w:rPr>
       </w:pPr>
-      <w:hyperlink r:id="rId19" w:history="1">
+      <w:hyperlink r:id="rId20" w:history="1">
         <w:proofErr w:type="spellStart"/>
         <w:r>
           <w:rPr>
@@ -2264,7 +2281,7 @@
           <w:rFonts w:ascii="Tahoma" w:eastAsia="Times New Roman" w:hAnsi="Tahoma" w:cs="Tahoma"/>
         </w:rPr>
       </w:pPr>
-      <w:hyperlink r:id="rId20" w:history="1">
+      <w:hyperlink r:id="rId21" w:history="1">
         <w:proofErr w:type="spellStart"/>
         <w:r>
           <w:rPr>
@@ -2311,7 +2328,7 @@
           <w:rFonts w:ascii="Tahoma" w:eastAsia="Times New Roman" w:hAnsi="Tahoma" w:cs="Tahoma"/>
         </w:rPr>
       </w:pPr>
-      <w:hyperlink r:id="rId21" w:history="1">
+      <w:hyperlink r:id="rId22" w:history="1">
         <w:proofErr w:type="spellStart"/>
         <w:r>
           <w:rPr>
@@ -2358,7 +2375,7 @@
           <w:rFonts w:ascii="Tahoma" w:eastAsia="Times New Roman" w:hAnsi="Tahoma" w:cs="Tahoma"/>
         </w:rPr>
       </w:pPr>
-      <w:hyperlink r:id="rId22" w:history="1">
+      <w:hyperlink r:id="rId23" w:history="1">
         <w:proofErr w:type="spellStart"/>
         <w:r>
           <w:rPr>
@@ -2414,7 +2431,7 @@
           <w:rFonts w:ascii="Tahoma" w:eastAsia="Times New Roman" w:hAnsi="Tahoma" w:cs="Tahoma"/>
         </w:rPr>
       </w:pPr>
-      <w:hyperlink r:id="rId23" w:history="1">
+      <w:hyperlink r:id="rId24" w:history="1">
         <w:proofErr w:type="spellStart"/>
         <w:r>
           <w:rPr>
@@ -2461,7 +2478,7 @@
           <w:rFonts w:ascii="Tahoma" w:eastAsia="Times New Roman" w:hAnsi="Tahoma" w:cs="Tahoma"/>
         </w:rPr>
       </w:pPr>
-      <w:hyperlink r:id="rId24" w:history="1">
+      <w:hyperlink r:id="rId25" w:history="1">
         <w:proofErr w:type="spellStart"/>
         <w:r>
           <w:rPr>
@@ -2508,7 +2525,7 @@
           <w:rFonts w:ascii="Tahoma" w:eastAsia="Times New Roman" w:hAnsi="Tahoma" w:cs="Tahoma"/>
         </w:rPr>
       </w:pPr>
-      <w:hyperlink r:id="rId25" w:history="1">
+      <w:hyperlink r:id="rId26" w:history="1">
         <w:proofErr w:type="spellStart"/>
         <w:r>
           <w:rPr>
@@ -2584,7 +2601,7 @@
           <w:rFonts w:ascii="Tahoma" w:eastAsia="Times New Roman" w:hAnsi="Tahoma" w:cs="Tahoma"/>
         </w:rPr>
       </w:pPr>
-      <w:hyperlink r:id="rId26" w:history="1">
+      <w:hyperlink r:id="rId27" w:history="1">
         <w:proofErr w:type="spellStart"/>
         <w:r>
           <w:rPr>
@@ -2647,7 +2664,7 @@
           <w:rFonts w:ascii="Tahoma" w:eastAsia="Times New Roman" w:hAnsi="Tahoma" w:cs="Tahoma"/>
         </w:rPr>
       </w:pPr>
-      <w:hyperlink r:id="rId27" w:history="1">
+      <w:hyperlink r:id="rId28" w:history="1">
         <w:proofErr w:type="spellStart"/>
         <w:r>
           <w:rPr>
@@ -2710,7 +2727,7 @@
           <w:rFonts w:ascii="Tahoma" w:eastAsia="Times New Roman" w:hAnsi="Tahoma" w:cs="Tahoma"/>
         </w:rPr>
       </w:pPr>
-      <w:hyperlink r:id="rId28" w:history="1">
+      <w:hyperlink r:id="rId29" w:history="1">
         <w:proofErr w:type="spellStart"/>
         <w:r>
           <w:rPr>
@@ -2773,7 +2790,7 @@
           <w:rFonts w:ascii="Tahoma" w:eastAsia="Times New Roman" w:hAnsi="Tahoma" w:cs="Tahoma"/>
         </w:rPr>
       </w:pPr>
-      <w:hyperlink r:id="rId29" w:history="1">
+      <w:hyperlink r:id="rId30" w:history="1">
         <w:proofErr w:type="spellStart"/>
         <w:r>
           <w:rPr>
@@ -2873,7 +2890,7 @@
           <w:rFonts w:ascii="Tahoma" w:eastAsia="Times New Roman" w:hAnsi="Tahoma" w:cs="Tahoma"/>
         </w:rPr>
       </w:pPr>
-      <w:hyperlink r:id="rId30" w:history="1">
+      <w:hyperlink r:id="rId31" w:history="1">
         <w:proofErr w:type="spellStart"/>
         <w:r>
           <w:rPr>
@@ -2936,7 +2953,7 @@
           <w:rFonts w:ascii="Tahoma" w:eastAsia="Times New Roman" w:hAnsi="Tahoma" w:cs="Tahoma"/>
         </w:rPr>
       </w:pPr>
-      <w:hyperlink r:id="rId31" w:history="1">
+      <w:hyperlink r:id="rId32" w:history="1">
         <w:proofErr w:type="spellStart"/>
         <w:r>
           <w:rPr>
@@ -3000,7 +3017,7 @@
           <w:rFonts w:ascii="Tahoma" w:eastAsia="Times New Roman" w:hAnsi="Tahoma" w:cs="Tahoma"/>
         </w:rPr>
       </w:pPr>
-      <w:hyperlink r:id="rId32" w:history="1">
+      <w:hyperlink r:id="rId33" w:history="1">
         <w:proofErr w:type="spellStart"/>
         <w:r>
           <w:rPr>
@@ -3063,7 +3080,7 @@
           <w:rFonts w:ascii="Tahoma" w:eastAsia="Times New Roman" w:hAnsi="Tahoma" w:cs="Tahoma"/>
         </w:rPr>
       </w:pPr>
-      <w:hyperlink r:id="rId33" w:history="1">
+      <w:hyperlink r:id="rId34" w:history="1">
         <w:proofErr w:type="spellStart"/>
         <w:r>
           <w:rPr>
@@ -3174,7 +3191,7 @@
           <w:rFonts w:ascii="Tahoma" w:eastAsia="Times New Roman" w:hAnsi="Tahoma" w:cs="Tahoma"/>
         </w:rPr>
       </w:pPr>
-      <w:hyperlink r:id="rId34" w:history="1">
+      <w:hyperlink r:id="rId35" w:history="1">
         <w:proofErr w:type="spellStart"/>
         <w:r>
           <w:rPr>
@@ -3237,7 +3254,7 @@
           <w:rFonts w:ascii="Tahoma" w:eastAsia="Times New Roman" w:hAnsi="Tahoma" w:cs="Tahoma"/>
         </w:rPr>
       </w:pPr>
-      <w:hyperlink r:id="rId35" w:history="1">
+      <w:hyperlink r:id="rId36" w:history="1">
         <w:proofErr w:type="spellStart"/>
         <w:r>
           <w:rPr>
@@ -3300,7 +3317,7 @@
           <w:rFonts w:ascii="Tahoma" w:eastAsia="Times New Roman" w:hAnsi="Tahoma" w:cs="Tahoma"/>
         </w:rPr>
       </w:pPr>
-      <w:hyperlink r:id="rId36" w:history="1">
+      <w:hyperlink r:id="rId37" w:history="1">
         <w:proofErr w:type="spellStart"/>
         <w:r>
           <w:rPr>
@@ -3363,7 +3380,7 @@
           <w:rFonts w:ascii="Tahoma" w:eastAsia="Times New Roman" w:hAnsi="Tahoma" w:cs="Tahoma"/>
         </w:rPr>
       </w:pPr>
-      <w:hyperlink r:id="rId37" w:history="1">
+      <w:hyperlink r:id="rId38" w:history="1">
         <w:proofErr w:type="spellStart"/>
         <w:r>
           <w:rPr>
@@ -3445,7 +3462,7 @@
           <w:rFonts w:ascii="Tahoma" w:eastAsia="Times New Roman" w:hAnsi="Tahoma" w:cs="Tahoma"/>
         </w:rPr>
       </w:pPr>
-      <w:hyperlink r:id="rId38" w:history="1">
+      <w:hyperlink r:id="rId39" w:history="1">
         <w:proofErr w:type="spellStart"/>
         <w:r>
           <w:rPr>
@@ -8579,6 +8596,18 @@
       <w:shd w:val="clear" w:color="auto" w:fill="E1DFDD"/>
     </w:rPr>
   </w:style>
+  <w:style w:type="character" w:styleId="Hipervnculovisitado">
+    <w:name w:val="FollowedHyperlink"/>
+    <w:basedOn w:val="Fuentedeprrafopredeter"/>
+    <w:uiPriority w:val="99"/>
+    <w:semiHidden/>
+    <w:unhideWhenUsed/>
+    <w:rsid w:val="00E17DC3"/>
+    <w:rPr>
+      <w:color w:val="954F72" w:themeColor="followedHyperlink"/>
+      <w:u w:val="single"/>
+    </w:rPr>
+  </w:style>
 </w:styles>
 </file>
 

</xml_diff>